<commit_message>
Update doc and include files based on XOOPS 2.5.4.
</commit_message>
<xml_diff>
--- a/Ecross-System-4.1.docx
+++ b/Ecross-System-4.1.docx
@@ -94,6 +94,7 @@
                     <w:dataBinding w:prefixMappings="xmlns:ns0='http://schemas.openxmlformats.org/package/2006/metadata/core-properties' xmlns:ns1='http://purl.org/dc/elements/1.1/'" w:xpath="/ns0:coreProperties[1]/ns1:title[1]" w:storeItemID="{6C3C8BC8-F283-45AE-878A-BAB7291924A1}"/>
                     <w:text/>
                   </w:sdtPr>
+                  <w:sdtEndPr/>
                   <w:sdtContent>
                     <w:r>
                       <w:rPr>
@@ -124,12 +125,10 @@
                 </w:rPr>
                 <w:alias w:val="Subtitle"/>
                 <w:id w:val="15524255"/>
-                <w:placeholder>
-                  <w:docPart w:val="DAB66FC45F444701906D383E8E3C4DAE"/>
-                </w:placeholder>
                 <w:dataBinding w:prefixMappings="xmlns:ns0='http://schemas.openxmlformats.org/package/2006/metadata/core-properties' xmlns:ns1='http://purl.org/dc/elements/1.1/'" w:xpath="/ns0:coreProperties[1]/ns1:subject[1]" w:storeItemID="{6C3C8BC8-F283-45AE-878A-BAB7291924A1}"/>
                 <w:text/>
               </w:sdtPr>
+              <w:sdtEndPr/>
               <w:sdtContent>
                 <w:tc>
                   <w:tcPr>
@@ -239,6 +238,7 @@
                   <w:calendar w:val="gregorian"/>
                 </w:date>
               </w:sdtPr>
+              <w:sdtEndPr/>
               <w:sdtContent>
                 <w:tc>
                   <w:tcPr>
@@ -367,8 +367,6 @@
                 </w:rPr>
                 <w:t>版本</w:t>
               </w:r>
-              <w:bookmarkStart w:id="0" w:name="_GoBack"/>
-              <w:bookmarkEnd w:id="0"/>
             </w:p>
             <w:p>
               <w:pPr>
@@ -2691,7 +2689,7 @@
           <w:numId w:val="11"/>
         </w:numPr>
       </w:pPr>
-      <w:bookmarkStart w:id="1" w:name="_Toc318238845"/>
+      <w:bookmarkStart w:id="0" w:name="_Toc318238845"/>
       <w:r>
         <w:rPr>
           <w:rFonts w:hint="eastAsia"/>
@@ -2699,7 +2697,7 @@
         <w:lastRenderedPageBreak/>
         <w:t>引言</w:t>
       </w:r>
-      <w:bookmarkEnd w:id="1"/>
+      <w:bookmarkEnd w:id="0"/>
     </w:p>
     <w:p>
       <w:pPr>
@@ -2709,14 +2707,14 @@
           <w:numId w:val="13"/>
         </w:numPr>
       </w:pPr>
-      <w:bookmarkStart w:id="2" w:name="_Toc318238846"/>
+      <w:bookmarkStart w:id="1" w:name="_Toc318238846"/>
       <w:r>
         <w:rPr>
           <w:rFonts w:hint="eastAsia"/>
         </w:rPr>
         <w:t>目的</w:t>
       </w:r>
-      <w:bookmarkEnd w:id="2"/>
+      <w:bookmarkEnd w:id="1"/>
     </w:p>
     <w:p>
       <w:r>
@@ -2746,14 +2744,14 @@
           <w:numId w:val="9"/>
         </w:numPr>
       </w:pPr>
-      <w:bookmarkStart w:id="3" w:name="_Toc318238847"/>
+      <w:bookmarkStart w:id="2" w:name="_Toc318238847"/>
       <w:r>
         <w:rPr>
           <w:rFonts w:hint="eastAsia"/>
         </w:rPr>
         <w:t>範圍</w:t>
       </w:r>
-      <w:bookmarkEnd w:id="3"/>
+      <w:bookmarkEnd w:id="2"/>
     </w:p>
     <w:p>
       <w:r>
@@ -2855,7 +2853,7 @@
           <w:numId w:val="9"/>
         </w:numPr>
       </w:pPr>
-      <w:bookmarkStart w:id="4" w:name="_Toc318238848"/>
+      <w:bookmarkStart w:id="3" w:name="_Toc318238848"/>
       <w:r>
         <w:rPr>
           <w:rFonts w:hint="eastAsia"/>
@@ -2863,7 +2861,7 @@
         <w:lastRenderedPageBreak/>
         <w:t>架設環境</w:t>
       </w:r>
-      <w:bookmarkEnd w:id="4"/>
+      <w:bookmarkEnd w:id="3"/>
     </w:p>
     <w:p>
       <w:pPr>
@@ -2872,25 +2870,17 @@
           <w:ilvl w:val="1"/>
           <w:numId w:val="9"/>
         </w:numPr>
-        <w:rPr>
-          <w:rFonts w:hint="eastAsia"/>
-        </w:rPr>
-      </w:pPr>
-      <w:bookmarkStart w:id="5" w:name="_Toc318238849"/>
+      </w:pPr>
+      <w:bookmarkStart w:id="4" w:name="_Toc318238849"/>
       <w:r>
         <w:rPr>
           <w:rFonts w:hint="eastAsia"/>
         </w:rPr>
         <w:t>伺服器</w:t>
       </w:r>
-      <w:bookmarkEnd w:id="5"/>
+      <w:bookmarkEnd w:id="4"/>
     </w:p>
     <w:p>
-      <w:pPr>
-        <w:rPr>
-          <w:rFonts w:hint="eastAsia"/>
-        </w:rPr>
-      </w:pPr>
       <w:r>
         <w:rPr>
           <w:rFonts w:hint="eastAsia"/>
@@ -2923,26 +2913,57 @@
           <w:rFonts w:hint="eastAsia"/>
         </w:rPr>
       </w:pPr>
-      <w:bookmarkStart w:id="6" w:name="_Toc318238850"/>
+      <w:bookmarkStart w:id="5" w:name="_Toc318238850"/>
       <w:r>
         <w:rPr>
           <w:rFonts w:hint="eastAsia"/>
         </w:rPr>
         <w:t>PHP Engine</w:t>
       </w:r>
-      <w:bookmarkEnd w:id="6"/>
+      <w:bookmarkEnd w:id="5"/>
     </w:p>
     <w:p>
-      <w:pPr>
-        <w:rPr>
-          <w:rFonts w:hint="eastAsia"/>
-        </w:rPr>
-      </w:pPr>
-      <w:r>
-        <w:rPr>
-          <w:rFonts w:hint="eastAsia"/>
-        </w:rPr>
-        <w:t>PHP 5.x version</w:t>
+      <w:r>
+        <w:t xml:space="preserve">PHP 5.3.3 (cli) (built: </w:t>
+      </w:r>
+      <w:proofErr w:type="gramStart"/>
+      <w:r>
+        <w:t>Nov  3</w:t>
+      </w:r>
+      <w:proofErr w:type="gramEnd"/>
+      <w:r>
+        <w:t xml:space="preserve"> 2011 11:45:59)</w:t>
+      </w:r>
+    </w:p>
+    <w:p>
+      <w:r>
+        <w:t xml:space="preserve">Copyright (c) 1997-2010 </w:t>
+      </w:r>
+      <w:proofErr w:type="gramStart"/>
+      <w:r>
+        <w:t>The</w:t>
+      </w:r>
+      <w:proofErr w:type="gramEnd"/>
+      <w:r>
+        <w:t xml:space="preserve"> PHP Group</w:t>
+      </w:r>
+    </w:p>
+    <w:p>
+      <w:proofErr w:type="spellStart"/>
+      <w:r>
+        <w:t>Zend</w:t>
+      </w:r>
+      <w:proofErr w:type="spellEnd"/>
+      <w:r>
+        <w:t xml:space="preserve"> Engine v2.3.0, Copyright (c) 1998-2010 </w:t>
+      </w:r>
+      <w:proofErr w:type="spellStart"/>
+      <w:r>
+        <w:t>Zend</w:t>
+      </w:r>
+      <w:proofErr w:type="spellEnd"/>
+      <w:r>
+        <w:t xml:space="preserve"> Technologies</w:t>
       </w:r>
     </w:p>
     <w:p>
@@ -2952,18 +2973,15 @@
           <w:ilvl w:val="1"/>
           <w:numId w:val="9"/>
         </w:numPr>
-        <w:rPr>
-          <w:rFonts w:hint="eastAsia"/>
-        </w:rPr>
-      </w:pPr>
-      <w:bookmarkStart w:id="7" w:name="_Toc318238851"/>
+      </w:pPr>
+      <w:bookmarkStart w:id="6" w:name="_Toc318238851"/>
       <w:r>
         <w:rPr>
           <w:rFonts w:hint="eastAsia"/>
         </w:rPr>
         <w:t>資料庫系統</w:t>
       </w:r>
-      <w:bookmarkEnd w:id="7"/>
+      <w:bookmarkEnd w:id="6"/>
     </w:p>
     <w:p>
       <w:pPr>
@@ -2975,7 +2993,385 @@
         <w:rPr>
           <w:rFonts w:hint="eastAsia"/>
         </w:rPr>
-        <w:t>MySQL server 5.x version</w:t>
+        <w:t>MySQL server</w:t>
+      </w:r>
+    </w:p>
+    <w:p>
+      <w:pPr>
+        <w:rPr>
+          <w:rFonts w:hint="eastAsia"/>
+        </w:rPr>
+      </w:pPr>
+      <w:proofErr w:type="spellStart"/>
+      <w:proofErr w:type="gramStart"/>
+      <w:r>
+        <w:t>mysql</w:t>
+      </w:r>
+      <w:proofErr w:type="spellEnd"/>
+      <w:r>
+        <w:t xml:space="preserve">  </w:t>
+      </w:r>
+      <w:proofErr w:type="spellStart"/>
+      <w:r>
+        <w:t>Ver</w:t>
+      </w:r>
+      <w:proofErr w:type="spellEnd"/>
+      <w:proofErr w:type="gramEnd"/>
+      <w:r>
+        <w:t xml:space="preserve"> 14.14 </w:t>
+      </w:r>
+      <w:proofErr w:type="spellStart"/>
+      <w:r>
+        <w:t>Distrib</w:t>
+      </w:r>
+      <w:proofErr w:type="spellEnd"/>
+      <w:r>
+        <w:t xml:space="preserve"> 5.1.52, for pc-</w:t>
+      </w:r>
+      <w:proofErr w:type="spellStart"/>
+      <w:r>
+        <w:t>linux</w:t>
+      </w:r>
+      <w:proofErr w:type="spellEnd"/>
+      <w:r>
+        <w:t xml:space="preserve">-gnu (i686) using </w:t>
+      </w:r>
+      <w:proofErr w:type="spellStart"/>
+      <w:r>
+        <w:t>readline</w:t>
+      </w:r>
+      <w:proofErr w:type="spellEnd"/>
+      <w:r>
+        <w:t xml:space="preserve"> 5.1</w:t>
+      </w:r>
+    </w:p>
+    <w:p>
+      <w:pPr>
+        <w:rPr>
+          <w:rFonts w:hint="eastAsia"/>
+        </w:rPr>
+      </w:pPr>
+      <w:r>
+        <w:rPr>
+          <w:rFonts w:hint="eastAsia"/>
+        </w:rPr>
+        <w:t>注意</w:t>
+      </w:r>
+      <w:proofErr w:type="spellStart"/>
+      <w:r>
+        <w:rPr>
+          <w:rFonts w:hint="eastAsia"/>
+        </w:rPr>
+        <w:t>CentOS</w:t>
+      </w:r>
+      <w:proofErr w:type="spellEnd"/>
+      <w:r>
+        <w:rPr>
+          <w:rFonts w:hint="eastAsia"/>
+        </w:rPr>
+        <w:t>(</w:t>
+      </w:r>
+      <w:r>
+        <w:rPr>
+          <w:rFonts w:hint="eastAsia"/>
+        </w:rPr>
+        <w:t>或其他</w:t>
+      </w:r>
+      <w:r>
+        <w:rPr>
+          <w:rFonts w:hint="eastAsia"/>
+        </w:rPr>
+        <w:t>Linux</w:t>
+      </w:r>
+      <w:r>
+        <w:rPr>
+          <w:rFonts w:hint="eastAsia"/>
+        </w:rPr>
+        <w:t>的系統</w:t>
+      </w:r>
+      <w:r>
+        <w:rPr>
+          <w:rFonts w:hint="eastAsia"/>
+        </w:rPr>
+        <w:t>)</w:t>
+      </w:r>
+      <w:r>
+        <w:rPr>
+          <w:rFonts w:hint="eastAsia"/>
+        </w:rPr>
+        <w:t>，</w:t>
+      </w:r>
+      <w:r>
+        <w:rPr>
+          <w:rFonts w:hint="eastAsia"/>
+        </w:rPr>
+        <w:t>MySQL Server</w:t>
+      </w:r>
+      <w:r>
+        <w:rPr>
+          <w:rFonts w:hint="eastAsia"/>
+        </w:rPr>
+        <w:t>預設的</w:t>
+      </w:r>
+      <w:r>
+        <w:rPr>
+          <w:rFonts w:hint="eastAsia"/>
+        </w:rPr>
+        <w:t>query table name</w:t>
+      </w:r>
+      <w:r>
+        <w:rPr>
+          <w:rFonts w:hint="eastAsia"/>
+        </w:rPr>
+        <w:t>是</w:t>
+      </w:r>
+      <w:r>
+        <w:rPr>
+          <w:rFonts w:hint="eastAsia"/>
+        </w:rPr>
+        <w:t>case sensitive</w:t>
+      </w:r>
+      <w:r>
+        <w:rPr>
+          <w:rFonts w:hint="eastAsia"/>
+        </w:rPr>
+        <w:t>，必須在</w:t>
+      </w:r>
+      <w:r>
+        <w:rPr>
+          <w:rFonts w:hint="eastAsia"/>
+        </w:rPr>
+        <w:t>/</w:t>
+      </w:r>
+      <w:proofErr w:type="spellStart"/>
+      <w:r>
+        <w:rPr>
+          <w:rFonts w:hint="eastAsia"/>
+        </w:rPr>
+        <w:t>etc</w:t>
+      </w:r>
+      <w:proofErr w:type="spellEnd"/>
+      <w:r>
+        <w:rPr>
+          <w:rFonts w:hint="eastAsia"/>
+        </w:rPr>
+        <w:t>/</w:t>
+      </w:r>
+      <w:proofErr w:type="spellStart"/>
+      <w:r>
+        <w:rPr>
+          <w:rFonts w:hint="eastAsia"/>
+        </w:rPr>
+        <w:t>my.cnf</w:t>
+      </w:r>
+      <w:proofErr w:type="spellEnd"/>
+      <w:r>
+        <w:rPr>
+          <w:rFonts w:hint="eastAsia"/>
+        </w:rPr>
+        <w:t>中的</w:t>
+      </w:r>
+      <w:r>
+        <w:rPr>
+          <w:rFonts w:hint="eastAsia"/>
+        </w:rPr>
+        <w:t>[</w:t>
+      </w:r>
+      <w:proofErr w:type="spellStart"/>
+      <w:r>
+        <w:rPr>
+          <w:rFonts w:hint="eastAsia"/>
+        </w:rPr>
+        <w:t>mysqld</w:t>
+      </w:r>
+      <w:proofErr w:type="spellEnd"/>
+      <w:r>
+        <w:rPr>
+          <w:rFonts w:hint="eastAsia"/>
+        </w:rPr>
+        <w:t>]</w:t>
+      </w:r>
+      <w:r>
+        <w:rPr>
+          <w:rFonts w:hint="eastAsia"/>
+        </w:rPr>
+        <w:t>區塊中加入以下這行</w:t>
+      </w:r>
+      <w:r>
+        <w:rPr>
+          <w:rFonts w:hint="eastAsia"/>
+        </w:rPr>
+        <w:t>(windows</w:t>
+      </w:r>
+      <w:r>
+        <w:rPr>
+          <w:rFonts w:hint="eastAsia"/>
+        </w:rPr>
+        <w:t>底下是有這行的</w:t>
+      </w:r>
+      <w:r>
+        <w:rPr>
+          <w:rFonts w:hint="eastAsia"/>
+        </w:rPr>
+        <w:t>)</w:t>
+      </w:r>
+      <w:r>
+        <w:rPr>
+          <w:rFonts w:hint="eastAsia"/>
+        </w:rPr>
+        <w:t>：</w:t>
+      </w:r>
+    </w:p>
+    <w:p>
+      <w:pPr>
+        <w:widowControl/>
+        <w:shd w:val="clear" w:color="auto" w:fill="F9F9F9"/>
+        <w:tabs>
+          <w:tab w:val="left" w:pos="916"/>
+          <w:tab w:val="left" w:pos="1832"/>
+          <w:tab w:val="left" w:pos="2748"/>
+          <w:tab w:val="left" w:pos="3664"/>
+          <w:tab w:val="left" w:pos="4580"/>
+          <w:tab w:val="left" w:pos="5496"/>
+          <w:tab w:val="left" w:pos="6412"/>
+          <w:tab w:val="left" w:pos="7328"/>
+          <w:tab w:val="left" w:pos="8244"/>
+          <w:tab w:val="left" w:pos="9160"/>
+          <w:tab w:val="left" w:pos="10076"/>
+          <w:tab w:val="left" w:pos="10992"/>
+          <w:tab w:val="left" w:pos="11908"/>
+          <w:tab w:val="left" w:pos="12824"/>
+          <w:tab w:val="left" w:pos="13740"/>
+          <w:tab w:val="left" w:pos="14656"/>
+        </w:tabs>
+        <w:rPr>
+          <w:rFonts w:ascii="Courier New" w:eastAsia="細明體" w:hAnsi="Courier New" w:cs="細明體" w:hint="eastAsia"/>
+          <w:color w:val="CC66CC"/>
+          <w:kern w:val="0"/>
+          <w:sz w:val="26"/>
+          <w:szCs w:val="26"/>
+        </w:rPr>
+      </w:pPr>
+      <w:proofErr w:type="spellStart"/>
+      <w:r>
+        <w:rPr>
+          <w:rFonts w:ascii="Courier New" w:eastAsia="細明體" w:hAnsi="Courier New" w:cs="細明體"/>
+          <w:color w:val="110000"/>
+          <w:kern w:val="0"/>
+          <w:sz w:val="26"/>
+          <w:szCs w:val="26"/>
+        </w:rPr>
+        <w:t>lower_case_table_names</w:t>
+      </w:r>
+      <w:proofErr w:type="spellEnd"/>
+      <w:r>
+        <w:rPr>
+          <w:rFonts w:ascii="Courier New" w:eastAsia="細明體" w:hAnsi="Courier New" w:cs="細明體"/>
+          <w:color w:val="66CC66"/>
+          <w:kern w:val="0"/>
+          <w:sz w:val="26"/>
+          <w:szCs w:val="26"/>
+        </w:rPr>
+        <w:t>=</w:t>
+      </w:r>
+      <w:r>
+        <w:rPr>
+          <w:rFonts w:ascii="Courier New" w:eastAsia="細明體" w:hAnsi="Courier New" w:cs="細明體"/>
+          <w:color w:val="CC66CC"/>
+          <w:kern w:val="0"/>
+          <w:sz w:val="26"/>
+          <w:szCs w:val="26"/>
+        </w:rPr>
+        <w:t>1</w:t>
+      </w:r>
+    </w:p>
+    <w:p>
+      <w:pPr>
+        <w:rPr>
+          <w:rFonts w:hint="eastAsia"/>
+        </w:rPr>
+      </w:pPr>
+      <w:r>
+        <w:rPr>
+          <w:rFonts w:hint="eastAsia"/>
+        </w:rPr>
+        <w:t>但是奇怪的是</w:t>
+      </w:r>
+      <w:r>
+        <w:rPr>
+          <w:rFonts w:hint="eastAsia"/>
+        </w:rPr>
+        <w:t>我設了這行還是不行</w:t>
+      </w:r>
+      <w:r>
+        <w:rPr>
+          <w:rFonts w:hint="eastAsia"/>
+        </w:rPr>
+        <w:t>QQ</w:t>
+      </w:r>
+      <w:r>
+        <w:rPr>
+          <w:rFonts w:hint="eastAsia"/>
+        </w:rPr>
+        <w:t>(</w:t>
+      </w:r>
+      <w:r>
+        <w:rPr>
+          <w:rFonts w:hint="eastAsia"/>
+        </w:rPr>
+        <w:t>也有重新啟動</w:t>
+      </w:r>
+      <w:proofErr w:type="spellStart"/>
+      <w:r>
+        <w:rPr>
+          <w:rFonts w:hint="eastAsia"/>
+        </w:rPr>
+        <w:t>mysqld</w:t>
+      </w:r>
+      <w:proofErr w:type="spellEnd"/>
+      <w:r>
+        <w:rPr>
+          <w:rFonts w:hint="eastAsia"/>
+        </w:rPr>
+        <w:t>)</w:t>
+      </w:r>
+    </w:p>
+    <w:p>
+      <w:r>
+        <w:rPr>
+          <w:rFonts w:hint="eastAsia"/>
+        </w:rPr>
+        <w:t>Reference</w:t>
+      </w:r>
+      <w:r>
+        <w:rPr>
+          <w:rFonts w:hint="eastAsia"/>
+        </w:rPr>
+        <w:t>：</w:t>
+      </w:r>
+      <w:r>
+        <w:fldChar w:fldCharType="begin"/>
+      </w:r>
+      <w:r>
+        <w:instrText xml:space="preserve"> HYPERLINK "</w:instrText>
+      </w:r>
+      <w:r>
+        <w:instrText>http://firefore.com/2008/01/lower-case-table-names.html</w:instrText>
+      </w:r>
+      <w:r>
+        <w:instrText xml:space="preserve">" </w:instrText>
+      </w:r>
+      <w:r>
+        <w:fldChar w:fldCharType="separate"/>
+      </w:r>
+      <w:r>
+        <w:rPr>
+          <w:rStyle w:val="ae"/>
+        </w:rPr>
+        <w:t>http://firefore.com/2008/01/lower-case-table-names.html</w:t>
+      </w:r>
+      <w:r>
+        <w:fldChar w:fldCharType="end"/>
       </w:r>
     </w:p>
     <w:p>
@@ -2985,25 +3381,17 @@
           <w:ilvl w:val="1"/>
           <w:numId w:val="9"/>
         </w:numPr>
-        <w:rPr>
-          <w:rFonts w:hint="eastAsia"/>
-        </w:rPr>
-      </w:pPr>
-      <w:bookmarkStart w:id="8" w:name="_Toc318238852"/>
+      </w:pPr>
+      <w:bookmarkStart w:id="7" w:name="_Toc318238852"/>
       <w:r>
         <w:rPr>
           <w:rFonts w:hint="eastAsia"/>
         </w:rPr>
         <w:t>資料庫管理軟體</w:t>
       </w:r>
-      <w:bookmarkEnd w:id="8"/>
+      <w:bookmarkEnd w:id="7"/>
     </w:p>
     <w:p>
-      <w:pPr>
-        <w:rPr>
-          <w:rFonts w:hint="eastAsia"/>
-        </w:rPr>
-      </w:pPr>
       <w:proofErr w:type="spellStart"/>
       <w:proofErr w:type="gramStart"/>
       <w:r>
@@ -3028,25 +3416,17 @@
           <w:ilvl w:val="1"/>
           <w:numId w:val="9"/>
         </w:numPr>
-        <w:rPr>
-          <w:rFonts w:hint="eastAsia"/>
-        </w:rPr>
-      </w:pPr>
-      <w:bookmarkStart w:id="9" w:name="_Toc318238853"/>
+      </w:pPr>
+      <w:bookmarkStart w:id="8" w:name="_Toc318238853"/>
       <w:r>
         <w:rPr>
           <w:rFonts w:hint="eastAsia"/>
         </w:rPr>
         <w:t>XOOPS</w:t>
       </w:r>
-      <w:bookmarkEnd w:id="9"/>
+      <w:bookmarkEnd w:id="8"/>
     </w:p>
     <w:p>
-      <w:pPr>
-        <w:rPr>
-          <w:rFonts w:hint="eastAsia"/>
-        </w:rPr>
-      </w:pPr>
       <w:proofErr w:type="spellStart"/>
       <w:r>
         <w:t>X</w:t>
@@ -3062,15 +3442,22 @@
         <w:rPr>
           <w:rFonts w:hint="eastAsia"/>
         </w:rPr>
-        <w:t xml:space="preserve"> 2.5 version</w:t>
+        <w:t xml:space="preserve"> 2.5</w:t>
+      </w:r>
+      <w:r>
+        <w:rPr>
+          <w:rFonts w:hint="eastAsia"/>
+        </w:rPr>
+        <w:t>.4</w:t>
+      </w:r>
+      <w:r>
+        <w:rPr>
+          <w:rFonts w:hint="eastAsia"/>
+        </w:rPr>
+        <w:t xml:space="preserve"> version</w:t>
       </w:r>
     </w:p>
     <w:p>
-      <w:pPr>
-        <w:rPr>
-          <w:rFonts w:hint="eastAsia"/>
-        </w:rPr>
-      </w:pPr>
       <w:r>
         <w:rPr>
           <w:rFonts w:hint="eastAsia"/>
@@ -3082,19 +3469,7 @@
           <w:rPr>
             <w:rStyle w:val="ae"/>
           </w:rPr>
-          <w:t>http://ppt.cc/</w:t>
-        </w:r>
-        <w:r>
-          <w:rPr>
-            <w:rStyle w:val="ae"/>
-          </w:rPr>
-          <w:t>b</w:t>
-        </w:r>
-        <w:r>
-          <w:rPr>
-            <w:rStyle w:val="ae"/>
-          </w:rPr>
-          <w:t>TtQ</w:t>
+          <w:t>http://ppt.cc/bTtQ</w:t>
         </w:r>
       </w:hyperlink>
     </w:p>
@@ -3105,11 +3480,8 @@
           <w:ilvl w:val="0"/>
           <w:numId w:val="9"/>
         </w:numPr>
-        <w:rPr>
-          <w:rFonts w:hint="eastAsia"/>
-        </w:rPr>
-      </w:pPr>
-      <w:bookmarkStart w:id="10" w:name="_Toc318238854"/>
+      </w:pPr>
+      <w:bookmarkStart w:id="9" w:name="_Toc318238854"/>
       <w:r>
         <w:rPr>
           <w:rFonts w:hint="eastAsia"/>
@@ -3117,7 +3489,7 @@
         <w:lastRenderedPageBreak/>
         <w:t>安裝新人名單模組</w:t>
       </w:r>
-      <w:bookmarkEnd w:id="10"/>
+      <w:bookmarkEnd w:id="9"/>
     </w:p>
     <w:p>
       <w:pPr>
@@ -3126,11 +3498,8 @@
           <w:ilvl w:val="1"/>
           <w:numId w:val="9"/>
         </w:numPr>
-        <w:rPr>
-          <w:rFonts w:hint="eastAsia"/>
-        </w:rPr>
-      </w:pPr>
-      <w:bookmarkStart w:id="11" w:name="_Toc318238855"/>
+      </w:pPr>
+      <w:bookmarkStart w:id="10" w:name="_Toc318238855"/>
       <w:r>
         <w:rPr>
           <w:rFonts w:hint="eastAsia"/>
@@ -3143,14 +3512,9 @@
         </w:rPr>
         <w:t>後台安裝</w:t>
       </w:r>
-      <w:bookmarkEnd w:id="11"/>
+      <w:bookmarkEnd w:id="10"/>
     </w:p>
     <w:p>
-      <w:pPr>
-        <w:rPr>
-          <w:rFonts w:hint="eastAsia"/>
-        </w:rPr>
-      </w:pPr>
       <w:r>
         <w:rPr>
           <w:rFonts w:hint="eastAsia"/>
@@ -3173,25 +3537,19 @@
           <w:ilvl w:val="1"/>
           <w:numId w:val="9"/>
         </w:numPr>
-        <w:rPr>
-          <w:rFonts w:hint="eastAsia"/>
-        </w:rPr>
-      </w:pPr>
-      <w:bookmarkStart w:id="12" w:name="_Toc318238856"/>
+      </w:pPr>
+      <w:bookmarkStart w:id="11" w:name="_Toc318238856"/>
       <w:r>
         <w:rPr>
           <w:rFonts w:hint="eastAsia"/>
         </w:rPr>
         <w:t>移動最新資料</w:t>
       </w:r>
+      <w:bookmarkStart w:id="12" w:name="_GoBack"/>
+      <w:bookmarkEnd w:id="11"/>
       <w:bookmarkEnd w:id="12"/>
     </w:p>
     <w:p>
-      <w:pPr>
-        <w:rPr>
-          <w:rFonts w:hint="eastAsia"/>
-        </w:rPr>
-      </w:pPr>
       <w:r>
         <w:rPr>
           <w:rFonts w:hint="eastAsia"/>
@@ -3220,7 +3578,25 @@
       </w:r>
       <w:proofErr w:type="spellStart"/>
       <w:r>
-        <w:t>torch_MemberInformation</w:t>
+        <w:t>torch_</w:t>
+      </w:r>
+      <w:r>
+        <w:rPr>
+          <w:rFonts w:hint="eastAsia"/>
+        </w:rPr>
+        <w:t>m</w:t>
+      </w:r>
+      <w:r>
+        <w:t>ember</w:t>
+      </w:r>
+      <w:r>
+        <w:rPr>
+          <w:rFonts w:hint="eastAsia"/>
+        </w:rPr>
+        <w:t>_i</w:t>
+      </w:r>
+      <w:r>
+        <w:t>nformation</w:t>
       </w:r>
       <w:proofErr w:type="spellEnd"/>
       <w:r>
@@ -3231,7 +3607,25 @@
       </w:r>
       <w:proofErr w:type="spellStart"/>
       <w:r>
-        <w:t>torch_PastoralRecords</w:t>
+        <w:t>torch_</w:t>
+      </w:r>
+      <w:r>
+        <w:rPr>
+          <w:rFonts w:hint="eastAsia"/>
+        </w:rPr>
+        <w:t>p</w:t>
+      </w:r>
+      <w:r>
+        <w:t>astoral</w:t>
+      </w:r>
+      <w:r>
+        <w:rPr>
+          <w:rFonts w:hint="eastAsia"/>
+        </w:rPr>
+        <w:t>_r</w:t>
+      </w:r>
+      <w:r>
+        <w:t>ecords</w:t>
       </w:r>
       <w:proofErr w:type="spellEnd"/>
       <w:r>
@@ -3248,9 +3642,6 @@
           <w:ilvl w:val="1"/>
           <w:numId w:val="9"/>
         </w:numPr>
-        <w:rPr>
-          <w:rFonts w:hint="eastAsia"/>
-        </w:rPr>
       </w:pPr>
       <w:bookmarkStart w:id="13" w:name="_Toc318238857"/>
       <w:r>
@@ -3268,9 +3659,6 @@
           <w:ilvl w:val="2"/>
           <w:numId w:val="9"/>
         </w:numPr>
-        <w:rPr>
-          <w:rFonts w:hint="eastAsia"/>
-        </w:rPr>
       </w:pPr>
       <w:bookmarkStart w:id="14" w:name="_Toc318238858"/>
       <w:r>
@@ -3282,11 +3670,6 @@
       <w:bookmarkEnd w:id="14"/>
     </w:p>
     <w:p>
-      <w:pPr>
-        <w:rPr>
-          <w:rFonts w:hint="eastAsia"/>
-        </w:rPr>
-      </w:pPr>
       <w:r>
         <w:rPr>
           <w:rFonts w:hint="eastAsia"/>
@@ -3319,11 +3702,6 @@
       <w:proofErr w:type="spellEnd"/>
     </w:p>
     <w:p>
-      <w:pPr>
-        <w:rPr>
-          <w:rFonts w:hint="eastAsia"/>
-        </w:rPr>
-      </w:pPr>
       <w:r>
         <w:rPr>
           <w:rFonts w:hint="eastAsia"/>
@@ -3355,19 +3733,8 @@
       </w:r>
       <w:proofErr w:type="spellEnd"/>
     </w:p>
+    <w:p/>
     <w:p>
-      <w:pPr>
-        <w:rPr>
-          <w:rFonts w:hint="eastAsia"/>
-        </w:rPr>
-      </w:pPr>
-    </w:p>
-    <w:p>
-      <w:pPr>
-        <w:rPr>
-          <w:rFonts w:hint="eastAsia"/>
-        </w:rPr>
-      </w:pPr>
       <w:r>
         <w:rPr>
           <w:rFonts w:hint="eastAsia"/>
@@ -3396,9 +3763,6 @@
           <w:ilvl w:val="2"/>
           <w:numId w:val="9"/>
         </w:numPr>
-        <w:rPr>
-          <w:rFonts w:hint="eastAsia"/>
-        </w:rPr>
       </w:pPr>
       <w:bookmarkStart w:id="15" w:name="_Toc318238859"/>
       <w:r>
@@ -3446,11 +3810,6 @@
       <w:bookmarkEnd w:id="15"/>
     </w:p>
     <w:p>
-      <w:pPr>
-        <w:rPr>
-          <w:rFonts w:hint="eastAsia"/>
-        </w:rPr>
-      </w:pPr>
       <w:r>
         <w:rPr>
           <w:rFonts w:hint="eastAsia"/>
@@ -3551,11 +3910,6 @@
       <w:proofErr w:type="spellEnd"/>
     </w:p>
     <w:p>
-      <w:pPr>
-        <w:rPr>
-          <w:rFonts w:hint="eastAsia"/>
-        </w:rPr>
-      </w:pPr>
       <w:r>
         <w:t xml:space="preserve">SET </w:t>
       </w:r>
@@ -3577,11 +3931,6 @@
       </w:r>
     </w:p>
     <w:p>
-      <w:pPr>
-        <w:rPr>
-          <w:rFonts w:hint="eastAsia"/>
-        </w:rPr>
-      </w:pPr>
       <w:r>
         <w:t xml:space="preserve">WHERE </w:t>
       </w:r>
@@ -3609,9 +3958,6 @@
           <w:ilvl w:val="0"/>
           <w:numId w:val="9"/>
         </w:numPr>
-        <w:rPr>
-          <w:rFonts w:hint="eastAsia"/>
-        </w:rPr>
       </w:pPr>
       <w:bookmarkStart w:id="16" w:name="_Toc318238860"/>
       <w:r>
@@ -3630,9 +3976,6 @@
           <w:ilvl w:val="1"/>
           <w:numId w:val="9"/>
         </w:numPr>
-        <w:rPr>
-          <w:rFonts w:hint="eastAsia"/>
-        </w:rPr>
       </w:pPr>
       <w:bookmarkStart w:id="17" w:name="_Toc318238861"/>
       <w:r>
@@ -3644,11 +3987,6 @@
       <w:bookmarkEnd w:id="17"/>
     </w:p>
     <w:p>
-      <w:pPr>
-        <w:rPr>
-          <w:rFonts w:hint="eastAsia"/>
-        </w:rPr>
-      </w:pPr>
       <w:r>
         <w:rPr>
           <w:rFonts w:hint="eastAsia"/>
@@ -3664,9 +4002,6 @@
           <w:numId w:val="17"/>
         </w:numPr>
         <w:ind w:leftChars="0"/>
-        <w:rPr>
-          <w:rFonts w:hint="eastAsia"/>
-        </w:rPr>
       </w:pPr>
       <w:r>
         <w:rPr>
@@ -3759,9 +4094,6 @@
           <w:numId w:val="17"/>
         </w:numPr>
         <w:ind w:leftChars="0"/>
-        <w:rPr>
-          <w:rFonts w:hint="eastAsia"/>
-        </w:rPr>
       </w:pPr>
       <w:r>
         <w:rPr>
@@ -3804,7 +4136,6 @@
           <w:p>
             <w:pPr>
               <w:rPr>
-                <w:rFonts w:hint="eastAsia"/>
                 <w:b/>
               </w:rPr>
             </w:pPr>
@@ -3865,7 +4196,6 @@
           <w:p>
             <w:pPr>
               <w:rPr>
-                <w:rFonts w:hint="eastAsia"/>
                 <w:b/>
               </w:rPr>
             </w:pPr>
@@ -3886,7 +4216,6 @@
           <w:p>
             <w:pPr>
               <w:rPr>
-                <w:rFonts w:hint="eastAsia"/>
                 <w:b/>
               </w:rPr>
             </w:pPr>
@@ -3906,11 +4235,6 @@
             <w:tcW w:w="534" w:type="dxa"/>
           </w:tcPr>
           <w:p>
-            <w:pPr>
-              <w:rPr>
-                <w:rFonts w:hint="eastAsia"/>
-              </w:rPr>
-            </w:pPr>
             <w:r>
               <w:rPr>
                 <w:rFonts w:hint="eastAsia"/>
@@ -3950,11 +4274,6 @@
             <w:tcW w:w="1843" w:type="dxa"/>
           </w:tcPr>
           <w:p>
-            <w:pPr>
-              <w:rPr>
-                <w:rFonts w:hint="eastAsia"/>
-              </w:rPr>
-            </w:pPr>
             <w:r>
               <w:rPr>
                 <w:rFonts w:hint="eastAsia"/>
@@ -3968,11 +4287,6 @@
             <w:tcW w:w="1842" w:type="dxa"/>
           </w:tcPr>
           <w:p>
-            <w:pPr>
-              <w:rPr>
-                <w:rFonts w:hint="eastAsia"/>
-              </w:rPr>
-            </w:pPr>
             <w:r>
               <w:rPr>
                 <w:rFonts w:hint="eastAsia"/>
@@ -3988,11 +4302,6 @@
             <w:tcW w:w="534" w:type="dxa"/>
           </w:tcPr>
           <w:p>
-            <w:pPr>
-              <w:rPr>
-                <w:rFonts w:hint="eastAsia"/>
-              </w:rPr>
-            </w:pPr>
             <w:r>
               <w:rPr>
                 <w:rFonts w:hint="eastAsia"/>
@@ -4032,11 +4341,6 @@
             <w:tcW w:w="1843" w:type="dxa"/>
           </w:tcPr>
           <w:p>
-            <w:pPr>
-              <w:rPr>
-                <w:rFonts w:hint="eastAsia"/>
-              </w:rPr>
-            </w:pPr>
             <w:r>
               <w:rPr>
                 <w:rFonts w:hint="eastAsia"/>
@@ -4050,11 +4354,6 @@
             <w:tcW w:w="1842" w:type="dxa"/>
           </w:tcPr>
           <w:p>
-            <w:pPr>
-              <w:rPr>
-                <w:rFonts w:hint="eastAsia"/>
-              </w:rPr>
-            </w:pPr>
             <w:r>
               <w:rPr>
                 <w:rFonts w:hint="eastAsia"/>
@@ -4070,11 +4369,6 @@
             <w:tcW w:w="534" w:type="dxa"/>
           </w:tcPr>
           <w:p>
-            <w:pPr>
-              <w:rPr>
-                <w:rFonts w:hint="eastAsia"/>
-              </w:rPr>
-            </w:pPr>
             <w:r>
               <w:rPr>
                 <w:rFonts w:hint="eastAsia"/>
@@ -4114,11 +4408,6 @@
             <w:tcW w:w="1843" w:type="dxa"/>
           </w:tcPr>
           <w:p>
-            <w:pPr>
-              <w:rPr>
-                <w:rFonts w:hint="eastAsia"/>
-              </w:rPr>
-            </w:pPr>
             <w:r>
               <w:rPr>
                 <w:rFonts w:hint="eastAsia"/>
@@ -4132,11 +4421,6 @@
             <w:tcW w:w="1842" w:type="dxa"/>
           </w:tcPr>
           <w:p>
-            <w:pPr>
-              <w:rPr>
-                <w:rFonts w:hint="eastAsia"/>
-              </w:rPr>
-            </w:pPr>
             <w:r>
               <w:rPr>
                 <w:rFonts w:hint="eastAsia"/>
@@ -4152,11 +4436,6 @@
             <w:tcW w:w="534" w:type="dxa"/>
           </w:tcPr>
           <w:p>
-            <w:pPr>
-              <w:rPr>
-                <w:rFonts w:hint="eastAsia"/>
-              </w:rPr>
-            </w:pPr>
             <w:r>
               <w:rPr>
                 <w:rFonts w:hint="eastAsia"/>
@@ -4196,11 +4475,6 @@
             <w:tcW w:w="1843" w:type="dxa"/>
           </w:tcPr>
           <w:p>
-            <w:pPr>
-              <w:rPr>
-                <w:rFonts w:hint="eastAsia"/>
-              </w:rPr>
-            </w:pPr>
             <w:r>
               <w:rPr>
                 <w:rFonts w:hint="eastAsia"/>
@@ -4214,11 +4488,6 @@
             <w:tcW w:w="1842" w:type="dxa"/>
           </w:tcPr>
           <w:p>
-            <w:pPr>
-              <w:rPr>
-                <w:rFonts w:hint="eastAsia"/>
-              </w:rPr>
-            </w:pPr>
             <w:r>
               <w:rPr>
                 <w:rFonts w:hint="eastAsia"/>
@@ -4229,13 +4498,7 @@
         </w:tc>
       </w:tr>
     </w:tbl>
-    <w:p>
-      <w:pPr>
-        <w:rPr>
-          <w:rFonts w:hint="eastAsia"/>
-        </w:rPr>
-      </w:pPr>
-    </w:p>
+    <w:p/>
     <w:p>
       <w:pPr>
         <w:pStyle w:val="a7"/>
@@ -4244,9 +4507,6 @@
           <w:numId w:val="17"/>
         </w:numPr>
         <w:ind w:leftChars="0"/>
-        <w:rPr>
-          <w:rFonts w:hint="eastAsia"/>
-        </w:rPr>
       </w:pPr>
       <w:proofErr w:type="gramStart"/>
       <w:r>
@@ -4329,9 +4589,6 @@
           <w:numId w:val="17"/>
         </w:numPr>
         <w:ind w:leftChars="0"/>
-        <w:rPr>
-          <w:rFonts w:hint="eastAsia"/>
-        </w:rPr>
       </w:pPr>
       <w:proofErr w:type="gramStart"/>
       <w:r>
@@ -4404,9 +4661,6 @@
           <w:numId w:val="17"/>
         </w:numPr>
         <w:ind w:leftChars="0"/>
-        <w:rPr>
-          <w:rFonts w:hint="eastAsia"/>
-        </w:rPr>
       </w:pPr>
       <w:r>
         <w:rPr>
@@ -4428,11 +4682,6 @@
       </w:r>
     </w:p>
     <w:p>
-      <w:pPr>
-        <w:rPr>
-          <w:rFonts w:hint="eastAsia"/>
-        </w:rPr>
-      </w:pPr>
       <w:r>
         <w:rPr>
           <w:noProof/>
@@ -4481,9 +4730,6 @@
           <w:ilvl w:val="0"/>
           <w:numId w:val="9"/>
         </w:numPr>
-        <w:rPr>
-          <w:rFonts w:hint="eastAsia"/>
-        </w:rPr>
       </w:pPr>
       <w:bookmarkStart w:id="18" w:name="_Toc318238862"/>
       <w:r>
@@ -4502,9 +4748,6 @@
           <w:ilvl w:val="1"/>
           <w:numId w:val="9"/>
         </w:numPr>
-        <w:rPr>
-          <w:rFonts w:hint="eastAsia"/>
-        </w:rPr>
       </w:pPr>
       <w:bookmarkStart w:id="19" w:name="_Toc318238863"/>
       <w:r>
@@ -4528,11 +4771,6 @@
       <w:bookmarkEnd w:id="19"/>
     </w:p>
     <w:p>
-      <w:pPr>
-        <w:rPr>
-          <w:rFonts w:hint="eastAsia"/>
-        </w:rPr>
-      </w:pPr>
       <w:r>
         <w:rPr>
           <w:rFonts w:hint="eastAsia"/>
@@ -4553,11 +4791,6 @@
       </w:r>
     </w:p>
     <w:p>
-      <w:pPr>
-        <w:rPr>
-          <w:rFonts w:hint="eastAsia"/>
-        </w:rPr>
-      </w:pPr>
       <w:r>
         <w:rPr>
           <w:noProof/>
@@ -4606,9 +4839,6 @@
           <w:ilvl w:val="1"/>
           <w:numId w:val="9"/>
         </w:numPr>
-        <w:rPr>
-          <w:rFonts w:hint="eastAsia"/>
-        </w:rPr>
       </w:pPr>
       <w:bookmarkStart w:id="20" w:name="_Toc318238864"/>
       <w:r>
@@ -4620,11 +4850,6 @@
       <w:bookmarkEnd w:id="20"/>
     </w:p>
     <w:p>
-      <w:pPr>
-        <w:rPr>
-          <w:rFonts w:hint="eastAsia"/>
-        </w:rPr>
-      </w:pPr>
       <w:r>
         <w:rPr>
           <w:rFonts w:hint="eastAsia"/>
@@ -4643,7 +4868,6 @@
     <w:p>
       <w:pPr>
         <w:rPr>
-          <w:rFonts w:hint="eastAsia"/>
           <w:color w:val="FF0000"/>
         </w:rPr>
       </w:pPr>
@@ -4966,11 +5190,6 @@
       </w:r>
     </w:p>
     <w:p>
-      <w:pPr>
-        <w:rPr>
-          <w:rFonts w:hint="eastAsia"/>
-        </w:rPr>
-      </w:pPr>
       <w:r>
         <w:t xml:space="preserve">  -include\</w:t>
       </w:r>
@@ -5043,14 +5262,89 @@
     </w:p>
     <w:p>
       <w:pPr>
+        <w:rPr>
+          <w:rFonts w:hint="eastAsia"/>
+        </w:rPr>
+      </w:pPr>
+      <w:r>
+        <w:rPr>
+          <w:rFonts w:hint="eastAsia"/>
+        </w:rPr>
+        <w:t>將</w:t>
+      </w:r>
+      <w:r>
+        <w:rPr>
+          <w:rFonts w:hint="eastAsia"/>
+        </w:rPr>
+        <w:t>Ecross-Extra/httpClientTest.py</w:t>
+      </w:r>
+      <w:r>
+        <w:rPr>
+          <w:rFonts w:hint="eastAsia"/>
+        </w:rPr>
+        <w:t>抓到主機家目錄。利用</w:t>
+      </w:r>
+      <w:proofErr w:type="spellStart"/>
+      <w:r>
+        <w:rPr>
+          <w:rFonts w:hint="eastAsia"/>
+        </w:rPr>
+        <w:t>crontab</w:t>
+      </w:r>
+      <w:proofErr w:type="spellEnd"/>
+      <w:r>
+        <w:rPr>
+          <w:rFonts w:hint="eastAsia"/>
+        </w:rPr>
+        <w:t xml:space="preserve"> </w:t>
+      </w:r>
+      <w:proofErr w:type="gramStart"/>
+      <w:r>
+        <w:t>–</w:t>
+      </w:r>
+      <w:proofErr w:type="gramEnd"/>
+      <w:r>
+        <w:rPr>
+          <w:rFonts w:hint="eastAsia"/>
+        </w:rPr>
+        <w:t xml:space="preserve">e </w:t>
+      </w:r>
+      <w:r>
+        <w:rPr>
+          <w:rFonts w:hint="eastAsia"/>
+        </w:rPr>
+        <w:t>加入以下這行：</w:t>
+      </w:r>
+    </w:p>
+    <w:p>
+      <w:r>
+        <w:rPr>
+          <w:rFonts w:hint="eastAsia"/>
+        </w:rPr>
+        <w:t>0 0</w:t>
+      </w:r>
+      <w:proofErr w:type="gramStart"/>
+      <w:r>
+        <w:rPr>
+          <w:rFonts w:hint="eastAsia"/>
+        </w:rPr>
+        <w:t>,12</w:t>
+      </w:r>
+      <w:proofErr w:type="gramEnd"/>
+      <w:r>
+        <w:rPr>
+          <w:rFonts w:hint="eastAsia"/>
+        </w:rPr>
+        <w:t xml:space="preserve"> * * * ~/httpClientTest.py</w:t>
+      </w:r>
+    </w:p>
+    <w:p>
+      <w:pPr>
         <w:pStyle w:val="1"/>
         <w:numPr>
           <w:ilvl w:val="0"/>
           <w:numId w:val="9"/>
         </w:numPr>
-        <w:rPr>
-          <w:rFonts w:hint="eastAsia"/>
-        </w:rPr>
       </w:pPr>
       <w:bookmarkStart w:id="24" w:name="_Toc318238868"/>
       <w:r>
@@ -5069,11 +5363,6 @@
       <w:bookmarkEnd w:id="24"/>
     </w:p>
     <w:p>
-      <w:pPr>
-        <w:rPr>
-          <w:rFonts w:hint="eastAsia"/>
-        </w:rPr>
-      </w:pPr>
       <w:r>
         <w:rPr>
           <w:rFonts w:hint="eastAsia"/>
@@ -5082,11 +5371,6 @@
       </w:r>
     </w:p>
     <w:p>
-      <w:pPr>
-        <w:rPr>
-          <w:rFonts w:hint="eastAsia"/>
-        </w:rPr>
-      </w:pPr>
       <w:r>
         <w:rPr>
           <w:rFonts w:hint="eastAsia"/>
@@ -5133,11 +5417,6 @@
       </w:r>
     </w:p>
     <w:p>
-      <w:pPr>
-        <w:rPr>
-          <w:rFonts w:hint="eastAsia"/>
-        </w:rPr>
-      </w:pPr>
       <w:r>
         <w:rPr>
           <w:rFonts w:hint="eastAsia"/>
@@ -5152,11 +5431,6 @@
       </w:r>
     </w:p>
     <w:p>
-      <w:pPr>
-        <w:rPr>
-          <w:rFonts w:hint="eastAsia"/>
-        </w:rPr>
-      </w:pPr>
       <w:r>
         <w:rPr>
           <w:rFonts w:hint="eastAsia"/>
@@ -5177,11 +5451,6 @@
       </w:r>
     </w:p>
     <w:p>
-      <w:pPr>
-        <w:rPr>
-          <w:rFonts w:hint="eastAsia"/>
-        </w:rPr>
-      </w:pPr>
       <w:r>
         <w:rPr>
           <w:rFonts w:hint="eastAsia"/>
@@ -5258,11 +5527,6 @@
       </w:r>
     </w:p>
     <w:p>
-      <w:pPr>
-        <w:rPr>
-          <w:rFonts w:hint="eastAsia"/>
-        </w:rPr>
-      </w:pPr>
       <w:r>
         <w:rPr>
           <w:rFonts w:hint="eastAsia"/>
@@ -5340,11 +5604,6 @@
     </w:p>
     <w:p/>
     <w:p>
-      <w:pPr>
-        <w:rPr>
-          <w:rFonts w:hint="eastAsia"/>
-        </w:rPr>
-      </w:pPr>
       <w:r>
         <w:rPr>
           <w:rFonts w:hint="eastAsia"/>
@@ -5359,11 +5618,6 @@
       </w:r>
     </w:p>
     <w:p>
-      <w:pPr>
-        <w:rPr>
-          <w:rFonts w:hint="eastAsia"/>
-        </w:rPr>
-      </w:pPr>
       <w:r>
         <w:rPr>
           <w:rFonts w:hint="eastAsia"/>
@@ -5480,35 +5734,14 @@
       </w:rPr>
       <w:t>火把</w:t>
     </w:r>
-    <w:r>
-      <w:fldChar w:fldCharType="begin"/>
-    </w:r>
-    <w:r>
-      <w:instrText xml:space="preserve"> FILENAME  </w:instrText>
-    </w:r>
-    <w:r>
-      <w:fldChar w:fldCharType="separate"/>
-    </w:r>
-    <w:r>
-      <w:rPr>
-        <w:rFonts w:hint="eastAsia"/>
-        <w:noProof/>
-      </w:rPr>
-      <w:t>Ecorss</w:t>
-    </w:r>
-    <w:r>
-      <w:rPr>
-        <w:rFonts w:hint="eastAsia"/>
-        <w:noProof/>
-      </w:rPr>
-      <w:t>文件範本</w:t>
-    </w:r>
-    <w:r>
-      <w:rPr>
-        <w:noProof/>
-      </w:rPr>
-      <w:fldChar w:fldCharType="end"/>
-    </w:r>
+    <w:fldSimple w:instr=" FILENAME  ">
+      <w:r>
+        <w:rPr>
+          <w:noProof/>
+        </w:rPr>
+        <w:t>Ecross-System-4.1.docx</w:t>
+      </w:r>
+    </w:fldSimple>
     <w:r>
       <w:rPr>
         <w:rFonts w:hint="eastAsia"/>
@@ -5543,7 +5776,7 @@
       <w:rPr>
         <w:noProof/>
       </w:rPr>
-      <w:t>1</w:t>
+      <w:t>5</w:t>
     </w:r>
     <w:r>
       <w:fldChar w:fldCharType="end"/>
@@ -5554,11 +5787,24 @@
       </w:rPr>
       <w:t>/</w:t>
     </w:r>
-    <w:fldSimple w:instr=" DOCPROPERTY  Pages  \* MERGEFORMAT ">
-      <w:r>
-        <w:t>9</w:t>
-      </w:r>
-    </w:fldSimple>
+    <w:r>
+      <w:fldChar w:fldCharType="begin"/>
+    </w:r>
+    <w:r>
+      <w:instrText xml:space="preserve"> DOCPROPERTY  Pages  \* MERGEFORMAT</w:instrText>
+    </w:r>
+    <w:r>
+      <w:instrText xml:space="preserve"> </w:instrText>
+    </w:r>
+    <w:r>
+      <w:fldChar w:fldCharType="separate"/>
+    </w:r>
+    <w:r>
+      <w:t>9</w:t>
+    </w:r>
+    <w:r>
+      <w:fldChar w:fldCharType="end"/>
+    </w:r>
     <w:r>
       <w:rPr>
         <w:rFonts w:hint="eastAsia"/>
@@ -7678,6 +7924,54 @@
       <w:u w:val="single"/>
     </w:rPr>
   </w:style>
+  <w:style w:type="paragraph" w:styleId="HTML">
+    <w:name w:val="HTML Preformatted"/>
+    <w:basedOn w:val="a"/>
+    <w:link w:val="HTML0"/>
+    <w:uiPriority w:val="99"/>
+    <w:semiHidden/>
+    <w:unhideWhenUsed/>
+    <w:rsid w:val="006A2651"/>
+    <w:pPr>
+      <w:widowControl/>
+      <w:tabs>
+        <w:tab w:val="left" w:pos="916"/>
+        <w:tab w:val="left" w:pos="1832"/>
+        <w:tab w:val="left" w:pos="2748"/>
+        <w:tab w:val="left" w:pos="3664"/>
+        <w:tab w:val="left" w:pos="4580"/>
+        <w:tab w:val="left" w:pos="5496"/>
+        <w:tab w:val="left" w:pos="6412"/>
+        <w:tab w:val="left" w:pos="7328"/>
+        <w:tab w:val="left" w:pos="8244"/>
+        <w:tab w:val="left" w:pos="9160"/>
+        <w:tab w:val="left" w:pos="10076"/>
+        <w:tab w:val="left" w:pos="10992"/>
+        <w:tab w:val="left" w:pos="11908"/>
+        <w:tab w:val="left" w:pos="12824"/>
+        <w:tab w:val="left" w:pos="13740"/>
+        <w:tab w:val="left" w:pos="14656"/>
+      </w:tabs>
+    </w:pPr>
+    <w:rPr>
+      <w:rFonts w:ascii="細明體" w:eastAsia="細明體" w:hAnsi="細明體" w:cs="細明體"/>
+      <w:kern w:val="0"/>
+      <w:szCs w:val="24"/>
+    </w:rPr>
+  </w:style>
+  <w:style w:type="character" w:customStyle="1" w:styleId="HTML0">
+    <w:name w:val="HTML 預設格式 字元"/>
+    <w:basedOn w:val="a0"/>
+    <w:link w:val="HTML"/>
+    <w:uiPriority w:val="99"/>
+    <w:semiHidden/>
+    <w:rsid w:val="006A2651"/>
+    <w:rPr>
+      <w:rFonts w:ascii="細明體" w:eastAsia="細明體" w:hAnsi="細明體" w:cs="細明體"/>
+      <w:kern w:val="0"/>
+      <w:szCs w:val="24"/>
+    </w:rPr>
+  </w:style>
 </w:styles>
 </file>
 
@@ -8200,62 +8494,76 @@
       <w:u w:val="single"/>
     </w:rPr>
   </w:style>
+  <w:style w:type="paragraph" w:styleId="HTML">
+    <w:name w:val="HTML Preformatted"/>
+    <w:basedOn w:val="a"/>
+    <w:link w:val="HTML0"/>
+    <w:uiPriority w:val="99"/>
+    <w:semiHidden/>
+    <w:unhideWhenUsed/>
+    <w:rsid w:val="006A2651"/>
+    <w:pPr>
+      <w:widowControl/>
+      <w:tabs>
+        <w:tab w:val="left" w:pos="916"/>
+        <w:tab w:val="left" w:pos="1832"/>
+        <w:tab w:val="left" w:pos="2748"/>
+        <w:tab w:val="left" w:pos="3664"/>
+        <w:tab w:val="left" w:pos="4580"/>
+        <w:tab w:val="left" w:pos="5496"/>
+        <w:tab w:val="left" w:pos="6412"/>
+        <w:tab w:val="left" w:pos="7328"/>
+        <w:tab w:val="left" w:pos="8244"/>
+        <w:tab w:val="left" w:pos="9160"/>
+        <w:tab w:val="left" w:pos="10076"/>
+        <w:tab w:val="left" w:pos="10992"/>
+        <w:tab w:val="left" w:pos="11908"/>
+        <w:tab w:val="left" w:pos="12824"/>
+        <w:tab w:val="left" w:pos="13740"/>
+        <w:tab w:val="left" w:pos="14656"/>
+      </w:tabs>
+    </w:pPr>
+    <w:rPr>
+      <w:rFonts w:ascii="細明體" w:eastAsia="細明體" w:hAnsi="細明體" w:cs="細明體"/>
+      <w:kern w:val="0"/>
+      <w:szCs w:val="24"/>
+    </w:rPr>
+  </w:style>
+  <w:style w:type="character" w:customStyle="1" w:styleId="HTML0">
+    <w:name w:val="HTML 預設格式 字元"/>
+    <w:basedOn w:val="a0"/>
+    <w:link w:val="HTML"/>
+    <w:uiPriority w:val="99"/>
+    <w:semiHidden/>
+    <w:rsid w:val="006A2651"/>
+    <w:rPr>
+      <w:rFonts w:ascii="細明體" w:eastAsia="細明體" w:hAnsi="細明體" w:cs="細明體"/>
+      <w:kern w:val="0"/>
+      <w:szCs w:val="24"/>
+    </w:rPr>
+  </w:style>
 </w:styles>
 </file>
 
 <file path=word/glossary/document.xml><?xml version="1.0" encoding="utf-8"?>
-<w:glossaryDocument xmlns:wpc="http://schemas.microsoft.com/office/word/2010/wordprocessingCanvas" xmlns:mc="http://schemas.openxmlformats.org/markup-compatibility/2006" xmlns:o="urn:schemas-microsoft-com:office:office" xmlns:r="http://schemas.openxmlformats.org/officeDocument/2006/relationships" xmlns:m="http://schemas.openxmlformats.org/officeDocument/2006/math" xmlns:v="urn:schemas-microsoft-com:vml" xmlns:wp14="http://schemas.microsoft.com/office/word/2010/wordprocessingDrawing" xmlns:wp="http://schemas.openxmlformats.org/drawingml/2006/wordprocessingDrawing" xmlns:w10="urn:schemas-microsoft-com:office:word" xmlns:w="http://schemas.openxmlformats.org/wordprocessingml/2006/main" xmlns:w14="http://schemas.microsoft.com/office/word/2010/wordml" xmlns:wpg="http://schemas.microsoft.com/office/word/2010/wordprocessingGroup" xmlns:wpi="http://schemas.microsoft.com/office/word/2010/wordprocessingInk" xmlns:wne="http://schemas.microsoft.com/office/word/2006/wordml" xmlns:wps="http://schemas.microsoft.com/office/word/2010/wordprocessingShape" mc:Ignorable="w14 wp14">
-  <w:docParts>
-    <w:docPart>
-      <w:docPartPr>
-        <w:name w:val="470A1F6397974A569735C8B114C9C723"/>
-        <w:category>
-          <w:name w:val="General"/>
-          <w:gallery w:val="placeholder"/>
-        </w:category>
-        <w:types>
-          <w:type w:val="bbPlcHdr"/>
-        </w:types>
-        <w:behaviors>
-          <w:behavior w:val="content"/>
-        </w:behaviors>
-        <w:guid w:val="{49595D8A-EEA0-4BAF-835E-DF79804B2B11}"/>
-      </w:docPartPr>
-      <w:docPartBody>
-        <w:p>
-          <w:pPr>
-            <w:pStyle w:val="470A1F6397974A569735C8B114C9C723"/>
-          </w:pPr>
-          <w:r>
-            <w:rPr>
-              <w:rFonts w:asciiTheme="majorHAnsi" w:eastAsiaTheme="majorEastAsia" w:hAnsiTheme="majorHAnsi" w:cstheme="majorBidi"/>
-              <w:sz w:val="80"/>
-              <w:szCs w:val="80"/>
-            </w:rPr>
-            <w:t>[Type the document title]</w:t>
-          </w:r>
-        </w:p>
-      </w:docPartBody>
-    </w:docPart>
-  </w:docParts>
-</w:glossaryDocument>
+<w:glossaryDocument xmlns:wpc="http://schemas.microsoft.com/office/word/2010/wordprocessingCanvas" xmlns:mc="http://schemas.openxmlformats.org/markup-compatibility/2006" xmlns:o="urn:schemas-microsoft-com:office:office" xmlns:r="http://schemas.openxmlformats.org/officeDocument/2006/relationships" xmlns:m="http://schemas.openxmlformats.org/officeDocument/2006/math" xmlns:v="urn:schemas-microsoft-com:vml" xmlns:wp14="http://schemas.microsoft.com/office/word/2010/wordprocessingDrawing" xmlns:wp="http://schemas.openxmlformats.org/drawingml/2006/wordprocessingDrawing" xmlns:w10="urn:schemas-microsoft-com:office:word" xmlns:w="http://schemas.openxmlformats.org/wordprocessingml/2006/main" xmlns:w14="http://schemas.microsoft.com/office/word/2010/wordml" xmlns:wpg="http://schemas.microsoft.com/office/word/2010/wordprocessingGroup" xmlns:wpi="http://schemas.microsoft.com/office/word/2010/wordprocessingInk" xmlns:wne="http://schemas.microsoft.com/office/word/2006/wordml" xmlns:wps="http://schemas.microsoft.com/office/word/2010/wordprocessingShape" mc:Ignorable="w14 wp14"/>
 </file>
 
 <file path=word/glossary/fontTable.xml><?xml version="1.0" encoding="utf-8"?>
 <w:fonts xmlns:mc="http://schemas.openxmlformats.org/markup-compatibility/2006" xmlns:r="http://schemas.openxmlformats.org/officeDocument/2006/relationships" xmlns:w="http://schemas.openxmlformats.org/wordprocessingml/2006/main" xmlns:w14="http://schemas.microsoft.com/office/word/2010/wordml" mc:Ignorable="w14">
+  <w:font w:name="Wingdings">
+    <w:panose1 w:val="05000000000000000000"/>
+    <w:charset w:val="02"/>
+    <w:family w:val="auto"/>
+    <w:pitch w:val="variable"/>
+    <w:sig w:usb0="00000000" w:usb1="10000000" w:usb2="00000000" w:usb3="00000000" w:csb0="80000000" w:csb1="00000000"/>
+  </w:font>
   <w:font w:name="Times New Roman">
     <w:panose1 w:val="02020603050405020304"/>
     <w:charset w:val="00"/>
     <w:family w:val="roman"/>
     <w:pitch w:val="variable"/>
     <w:sig w:usb0="E0002AFF" w:usb1="C0007841" w:usb2="00000009" w:usb3="00000000" w:csb0="000001FF" w:csb1="00000000"/>
-  </w:font>
-  <w:font w:name="Wingdings">
-    <w:panose1 w:val="05000000000000000000"/>
-    <w:charset w:val="02"/>
-    <w:family w:val="auto"/>
-    <w:pitch w:val="variable"/>
-    <w:sig w:usb0="00000000" w:usb1="10000000" w:usb2="00000000" w:usb3="00000000" w:csb0="80000000" w:csb1="00000000"/>
   </w:font>
   <w:font w:name="Calibri">
     <w:panose1 w:val="020F0502020204030204"/>
@@ -8278,6 +8586,21 @@
     <w:family w:val="roman"/>
     <w:pitch w:val="variable"/>
     <w:sig w:usb0="E00002FF" w:usb1="400004FF" w:usb2="00000000" w:usb3="00000000" w:csb0="0000019F" w:csb1="00000000"/>
+  </w:font>
+  <w:font w:name="細明體">
+    <w:altName w:val="MingLiU"/>
+    <w:panose1 w:val="02020509000000000000"/>
+    <w:charset w:val="88"/>
+    <w:family w:val="modern"/>
+    <w:pitch w:val="fixed"/>
+    <w:sig w:usb0="A00002FF" w:usb1="28CFFCFA" w:usb2="00000016" w:usb3="00000000" w:csb0="00100001" w:csb1="00000000"/>
+  </w:font>
+  <w:font w:name="Courier New">
+    <w:panose1 w:val="02070309020205020404"/>
+    <w:charset w:val="00"/>
+    <w:family w:val="modern"/>
+    <w:pitch w:val="fixed"/>
+    <w:sig w:usb0="E0002AFF" w:usb1="C0007843" w:usb2="00000009" w:usb3="00000000" w:csb0="000001FF" w:csb1="00000000"/>
   </w:font>
 </w:fonts>
 </file>
@@ -8310,6 +8633,7 @@
     <w:rsid w:val="007B258D"/>
     <w:rsid w:val="009271D8"/>
     <w:rsid w:val="00953F2C"/>
+    <w:rsid w:val="00C91793"/>
   </w:rsids>
   <m:mathPr>
     <m:mathFont m:val="Cambria Math"/>
@@ -9181,7 +9505,7 @@
 </file>
 
 <file path=customXml/itemProps2.xml><?xml version="1.0" encoding="utf-8"?>
-<ds:datastoreItem xmlns:ds="http://schemas.openxmlformats.org/officeDocument/2006/customXml" ds:itemID="{C460D471-103E-4C14-9597-7A8066CF8B6C}">
+<ds:datastoreItem xmlns:ds="http://schemas.openxmlformats.org/officeDocument/2006/customXml" ds:itemID="{58A55C04-3874-4B30-BA9E-0AAD46D6DD6D}">
   <ds:schemaRefs>
     <ds:schemaRef ds:uri="http://schemas.openxmlformats.org/officeDocument/2006/bibliography"/>
   </ds:schemaRefs>

</xml_diff>

<commit_message>
Add sendmail program written in python. Update document.
</commit_message>
<xml_diff>
--- a/Ecross-System-4.1.docx
+++ b/Ecross-System-4.1.docx
@@ -2,6 +2,8 @@
 <file path=word/document.xml><?xml version="1.0" encoding="utf-8"?>
 <w:document xmlns:wpc="http://schemas.microsoft.com/office/word/2010/wordprocessingCanvas" xmlns:mc="http://schemas.openxmlformats.org/markup-compatibility/2006" xmlns:o="urn:schemas-microsoft-com:office:office" xmlns:r="http://schemas.openxmlformats.org/officeDocument/2006/relationships" xmlns:m="http://schemas.openxmlformats.org/officeDocument/2006/math" xmlns:v="urn:schemas-microsoft-com:vml" xmlns:wp14="http://schemas.microsoft.com/office/word/2010/wordprocessingDrawing" xmlns:wp="http://schemas.openxmlformats.org/drawingml/2006/wordprocessingDrawing" xmlns:w10="urn:schemas-microsoft-com:office:word" xmlns:w="http://schemas.openxmlformats.org/wordprocessingml/2006/main" xmlns:w14="http://schemas.microsoft.com/office/word/2010/wordml" xmlns:wpg="http://schemas.microsoft.com/office/word/2010/wordprocessingGroup" xmlns:wpi="http://schemas.microsoft.com/office/word/2010/wordprocessingInk" xmlns:wne="http://schemas.microsoft.com/office/word/2006/wordml" xmlns:wps="http://schemas.microsoft.com/office/word/2010/wordprocessingShape" mc:Ignorable="w14 wp14">
   <w:body>
+    <w:bookmarkStart w:id="0" w:name="_GoBack" w:displacedByCustomXml="next"/>
+    <w:bookmarkEnd w:id="0" w:displacedByCustomXml="next"/>
     <w:sdt>
       <w:sdtPr>
         <w:rPr>
@@ -88,9 +90,6 @@
                     </w:rPr>
                     <w:alias w:val="Title"/>
                     <w:id w:val="15524250"/>
-                    <w:placeholder>
-                      <w:docPart w:val="470A1F6397974A569735C8B114C9C723"/>
-                    </w:placeholder>
                     <w:dataBinding w:prefixMappings="xmlns:ns0='http://schemas.openxmlformats.org/package/2006/metadata/core-properties' xmlns:ns1='http://purl.org/dc/elements/1.1/'" w:xpath="/ns0:coreProperties[1]/ns1:title[1]" w:storeItemID="{6C3C8BC8-F283-45AE-878A-BAB7291924A1}"/>
                     <w:text/>
                   </w:sdtPr>
@@ -2144,20 +2143,37 @@
                     <w:noProof/>
                     <w:webHidden/>
                   </w:rPr>
-                </w:r>
-                <w:r>
-                  <w:rPr>
-                    <w:noProof/>
-                    <w:webHidden/>
-                  </w:rPr>
                   <w:fldChar w:fldCharType="separate"/>
                 </w:r>
                 <w:r>
                   <w:rPr>
-                    <w:noProof/>
-                    <w:webHidden/>
-                  </w:rPr>
-                  <w:t>7</w:t>
+                    <w:rFonts w:hint="eastAsia"/>
+                    <w:b/>
+                    <w:bCs/>
+                    <w:noProof/>
+                    <w:webHidden/>
+                  </w:rPr>
+                  <w:t>錯誤</w:t>
+                </w:r>
+                <w:r>
+                  <w:rPr>
+                    <w:rFonts w:hint="eastAsia"/>
+                    <w:b/>
+                    <w:bCs/>
+                    <w:noProof/>
+                    <w:webHidden/>
+                  </w:rPr>
+                  <w:t xml:space="preserve">! </w:t>
+                </w:r>
+                <w:r>
+                  <w:rPr>
+                    <w:rFonts w:hint="eastAsia"/>
+                    <w:b/>
+                    <w:bCs/>
+                    <w:noProof/>
+                    <w:webHidden/>
+                  </w:rPr>
+                  <w:t>尚未定義書籤。</w:t>
                 </w:r>
                 <w:r>
                   <w:rPr>
@@ -2226,20 +2242,37 @@
                     <w:noProof/>
                     <w:webHidden/>
                   </w:rPr>
-                </w:r>
-                <w:r>
-                  <w:rPr>
-                    <w:noProof/>
-                    <w:webHidden/>
-                  </w:rPr>
                   <w:fldChar w:fldCharType="separate"/>
                 </w:r>
                 <w:r>
                   <w:rPr>
-                    <w:noProof/>
-                    <w:webHidden/>
-                  </w:rPr>
-                  <w:t>7</w:t>
+                    <w:rFonts w:hint="eastAsia"/>
+                    <w:b/>
+                    <w:bCs/>
+                    <w:noProof/>
+                    <w:webHidden/>
+                  </w:rPr>
+                  <w:t>錯誤</w:t>
+                </w:r>
+                <w:r>
+                  <w:rPr>
+                    <w:rFonts w:hint="eastAsia"/>
+                    <w:b/>
+                    <w:bCs/>
+                    <w:noProof/>
+                    <w:webHidden/>
+                  </w:rPr>
+                  <w:t xml:space="preserve">! </w:t>
+                </w:r>
+                <w:r>
+                  <w:rPr>
+                    <w:rFonts w:hint="eastAsia"/>
+                    <w:b/>
+                    <w:bCs/>
+                    <w:noProof/>
+                    <w:webHidden/>
+                  </w:rPr>
+                  <w:t>尚未定義書籤。</w:t>
                 </w:r>
                 <w:r>
                   <w:rPr>
@@ -2689,7 +2722,7 @@
           <w:numId w:val="11"/>
         </w:numPr>
       </w:pPr>
-      <w:bookmarkStart w:id="0" w:name="_Toc318238845"/>
+      <w:bookmarkStart w:id="1" w:name="_Toc318238845"/>
       <w:r>
         <w:rPr>
           <w:rFonts w:hint="eastAsia"/>
@@ -2697,7 +2730,7 @@
         <w:lastRenderedPageBreak/>
         <w:t>引言</w:t>
       </w:r>
-      <w:bookmarkEnd w:id="0"/>
+      <w:bookmarkEnd w:id="1"/>
     </w:p>
     <w:p>
       <w:pPr>
@@ -2707,14 +2740,14 @@
           <w:numId w:val="13"/>
         </w:numPr>
       </w:pPr>
-      <w:bookmarkStart w:id="1" w:name="_Toc318238846"/>
+      <w:bookmarkStart w:id="2" w:name="_Toc318238846"/>
       <w:r>
         <w:rPr>
           <w:rFonts w:hint="eastAsia"/>
         </w:rPr>
         <w:t>目的</w:t>
       </w:r>
-      <w:bookmarkEnd w:id="1"/>
+      <w:bookmarkEnd w:id="2"/>
     </w:p>
     <w:p>
       <w:r>
@@ -2744,14 +2777,14 @@
           <w:numId w:val="9"/>
         </w:numPr>
       </w:pPr>
-      <w:bookmarkStart w:id="2" w:name="_Toc318238847"/>
+      <w:bookmarkStart w:id="3" w:name="_Toc318238847"/>
       <w:r>
         <w:rPr>
           <w:rFonts w:hint="eastAsia"/>
         </w:rPr>
         <w:t>範圍</w:t>
       </w:r>
-      <w:bookmarkEnd w:id="2"/>
+      <w:bookmarkEnd w:id="3"/>
     </w:p>
     <w:p>
       <w:r>
@@ -2853,7 +2886,7 @@
           <w:numId w:val="9"/>
         </w:numPr>
       </w:pPr>
-      <w:bookmarkStart w:id="3" w:name="_Toc318238848"/>
+      <w:bookmarkStart w:id="4" w:name="_Toc318238848"/>
       <w:r>
         <w:rPr>
           <w:rFonts w:hint="eastAsia"/>
@@ -2861,7 +2894,7 @@
         <w:lastRenderedPageBreak/>
         <w:t>架設環境</w:t>
       </w:r>
-      <w:bookmarkEnd w:id="3"/>
+      <w:bookmarkEnd w:id="4"/>
     </w:p>
     <w:p>
       <w:pPr>
@@ -2871,14 +2904,14 @@
           <w:numId w:val="9"/>
         </w:numPr>
       </w:pPr>
-      <w:bookmarkStart w:id="4" w:name="_Toc318238849"/>
+      <w:bookmarkStart w:id="5" w:name="_Toc318238849"/>
       <w:r>
         <w:rPr>
           <w:rFonts w:hint="eastAsia"/>
         </w:rPr>
         <w:t>伺服器</w:t>
       </w:r>
-      <w:bookmarkEnd w:id="4"/>
+      <w:bookmarkEnd w:id="5"/>
     </w:p>
     <w:p>
       <w:r>
@@ -2909,18 +2942,15 @@
           <w:ilvl w:val="1"/>
           <w:numId w:val="9"/>
         </w:numPr>
-        <w:rPr>
-          <w:rFonts w:hint="eastAsia"/>
-        </w:rPr>
-      </w:pPr>
-      <w:bookmarkStart w:id="5" w:name="_Toc318238850"/>
+      </w:pPr>
+      <w:bookmarkStart w:id="6" w:name="_Toc318238850"/>
       <w:r>
         <w:rPr>
           <w:rFonts w:hint="eastAsia"/>
         </w:rPr>
         <w:t>PHP Engine</w:t>
       </w:r>
-      <w:bookmarkEnd w:id="5"/>
+      <w:bookmarkEnd w:id="6"/>
     </w:p>
     <w:p>
       <w:r>
@@ -2974,21 +3004,16 @@
           <w:numId w:val="9"/>
         </w:numPr>
       </w:pPr>
-      <w:bookmarkStart w:id="6" w:name="_Toc318238851"/>
+      <w:bookmarkStart w:id="7" w:name="_Toc318238851"/>
       <w:r>
         <w:rPr>
           <w:rFonts w:hint="eastAsia"/>
         </w:rPr>
         <w:t>資料庫系統</w:t>
       </w:r>
-      <w:bookmarkEnd w:id="6"/>
+      <w:bookmarkEnd w:id="7"/>
     </w:p>
     <w:p>
-      <w:pPr>
-        <w:rPr>
-          <w:rFonts w:hint="eastAsia"/>
-        </w:rPr>
-      </w:pPr>
       <w:r>
         <w:rPr>
           <w:rFonts w:hint="eastAsia"/>
@@ -2997,11 +3022,6 @@
       </w:r>
     </w:p>
     <w:p>
-      <w:pPr>
-        <w:rPr>
-          <w:rFonts w:hint="eastAsia"/>
-        </w:rPr>
-      </w:pPr>
       <w:proofErr w:type="spellStart"/>
       <w:proofErr w:type="gramStart"/>
       <w:r>
@@ -3046,11 +3066,6 @@
       </w:r>
     </w:p>
     <w:p>
-      <w:pPr>
-        <w:rPr>
-          <w:rFonts w:hint="eastAsia"/>
-        </w:rPr>
-      </w:pPr>
       <w:r>
         <w:rPr>
           <w:rFonts w:hint="eastAsia"/>
@@ -3245,7 +3260,7 @@
           <w:tab w:val="left" w:pos="14656"/>
         </w:tabs>
         <w:rPr>
-          <w:rFonts w:ascii="Courier New" w:eastAsia="細明體" w:hAnsi="Courier New" w:cs="細明體" w:hint="eastAsia"/>
+          <w:rFonts w:ascii="Courier New" w:eastAsia="細明體" w:hAnsi="Courier New" w:cs="細明體"/>
           <w:color w:val="CC66CC"/>
           <w:kern w:val="0"/>
           <w:sz w:val="26"/>
@@ -3286,11 +3301,6 @@
       </w:r>
     </w:p>
     <w:p>
-      <w:pPr>
-        <w:rPr>
-          <w:rFonts w:hint="eastAsia"/>
-        </w:rPr>
-      </w:pPr>
       <w:r>
         <w:rPr>
           <w:rFonts w:hint="eastAsia"/>
@@ -3353,13 +3363,7 @@
         <w:fldChar w:fldCharType="begin"/>
       </w:r>
       <w:r>
-        <w:instrText xml:space="preserve"> HYPERLINK "</w:instrText>
-      </w:r>
-      <w:r>
-        <w:instrText>http://firefore.com/2008/01/lower-case-table-names.html</w:instrText>
-      </w:r>
-      <w:r>
-        <w:instrText xml:space="preserve">" </w:instrText>
+        <w:instrText xml:space="preserve"> HYPERLINK "http://firefore.com/2008/01/lower-case-table-names.html" </w:instrText>
       </w:r>
       <w:r>
         <w:fldChar w:fldCharType="separate"/>
@@ -3371,6 +3375,9 @@
         <w:t>http://firefore.com/2008/01/lower-case-table-names.html</w:t>
       </w:r>
       <w:r>
+        <w:rPr>
+          <w:rStyle w:val="ae"/>
+        </w:rPr>
         <w:fldChar w:fldCharType="end"/>
       </w:r>
     </w:p>
@@ -3382,14 +3389,14 @@
           <w:numId w:val="9"/>
         </w:numPr>
       </w:pPr>
-      <w:bookmarkStart w:id="7" w:name="_Toc318238852"/>
+      <w:bookmarkStart w:id="8" w:name="_Toc318238852"/>
       <w:r>
         <w:rPr>
           <w:rFonts w:hint="eastAsia"/>
         </w:rPr>
         <w:t>資料庫管理軟體</w:t>
       </w:r>
-      <w:bookmarkEnd w:id="7"/>
+      <w:bookmarkEnd w:id="8"/>
     </w:p>
     <w:p>
       <w:proofErr w:type="spellStart"/>
@@ -3417,14 +3424,14 @@
           <w:numId w:val="9"/>
         </w:numPr>
       </w:pPr>
-      <w:bookmarkStart w:id="8" w:name="_Toc318238853"/>
+      <w:bookmarkStart w:id="9" w:name="_Toc318238853"/>
       <w:r>
         <w:rPr>
           <w:rFonts w:hint="eastAsia"/>
         </w:rPr>
         <w:t>XOOPS</w:t>
       </w:r>
-      <w:bookmarkEnd w:id="8"/>
+      <w:bookmarkEnd w:id="9"/>
     </w:p>
     <w:p>
       <w:proofErr w:type="spellStart"/>
@@ -3458,6 +3465,11 @@
       </w:r>
     </w:p>
     <w:p>
+      <w:pPr>
+        <w:rPr>
+          <w:rStyle w:val="ae"/>
+        </w:rPr>
+      </w:pPr>
       <w:r>
         <w:rPr>
           <w:rFonts w:hint="eastAsia"/>
@@ -3475,13 +3487,48 @@
     </w:p>
     <w:p>
       <w:pPr>
+        <w:pStyle w:val="2"/>
+        <w:numPr>
+          <w:ilvl w:val="1"/>
+          <w:numId w:val="9"/>
+        </w:numPr>
+      </w:pPr>
+      <w:r>
+        <w:rPr>
+          <w:rFonts w:hint="eastAsia"/>
+        </w:rPr>
+        <w:t>Python</w:t>
+      </w:r>
+    </w:p>
+    <w:p>
+      <w:r>
+        <w:rPr>
+          <w:rFonts w:hint="eastAsia"/>
+        </w:rPr>
+        <w:t>寄信程式</w:t>
+      </w:r>
+      <w:r>
+        <w:rPr>
+          <w:rFonts w:hint="eastAsia"/>
+        </w:rPr>
+        <w:t>Ecross-Extra/httpClientTest.py</w:t>
+      </w:r>
+      <w:r>
+        <w:rPr>
+          <w:rFonts w:hint="eastAsia"/>
+        </w:rPr>
+        <w:t>需要</w:t>
+      </w:r>
+    </w:p>
+    <w:p>
+      <w:pPr>
         <w:pStyle w:val="1"/>
         <w:numPr>
           <w:ilvl w:val="0"/>
           <w:numId w:val="9"/>
         </w:numPr>
       </w:pPr>
-      <w:bookmarkStart w:id="9" w:name="_Toc318238854"/>
+      <w:bookmarkStart w:id="10" w:name="_Toc318238854"/>
       <w:r>
         <w:rPr>
           <w:rFonts w:hint="eastAsia"/>
@@ -3489,7 +3536,7 @@
         <w:lastRenderedPageBreak/>
         <w:t>安裝新人名單模組</w:t>
       </w:r>
-      <w:bookmarkEnd w:id="9"/>
+      <w:bookmarkEnd w:id="10"/>
     </w:p>
     <w:p>
       <w:pPr>
@@ -3499,7 +3546,7 @@
           <w:numId w:val="9"/>
         </w:numPr>
       </w:pPr>
-      <w:bookmarkStart w:id="10" w:name="_Toc318238855"/>
+      <w:bookmarkStart w:id="11" w:name="_Toc318238855"/>
       <w:r>
         <w:rPr>
           <w:rFonts w:hint="eastAsia"/>
@@ -3512,7 +3559,7 @@
         </w:rPr>
         <w:t>後台安裝</w:t>
       </w:r>
-      <w:bookmarkEnd w:id="10"/>
+      <w:bookmarkEnd w:id="11"/>
     </w:p>
     <w:p>
       <w:r>
@@ -3538,15 +3585,13 @@
           <w:numId w:val="9"/>
         </w:numPr>
       </w:pPr>
-      <w:bookmarkStart w:id="11" w:name="_Toc318238856"/>
+      <w:bookmarkStart w:id="12" w:name="_Toc318238856"/>
       <w:r>
         <w:rPr>
           <w:rFonts w:hint="eastAsia"/>
         </w:rPr>
         <w:t>移動最新資料</w:t>
       </w:r>
-      <w:bookmarkStart w:id="12" w:name="_GoBack"/>
-      <w:bookmarkEnd w:id="11"/>
       <w:bookmarkEnd w:id="12"/>
     </w:p>
     <w:p>
@@ -4892,22 +4937,6 @@
           <w:rFonts w:hint="eastAsia"/>
           <w:color w:val="FF0000"/>
         </w:rPr>
-        <w:t>和</w:t>
-      </w:r>
-      <w:proofErr w:type="spellStart"/>
-      <w:r>
-        <w:rPr>
-          <w:rFonts w:hint="eastAsia"/>
-          <w:color w:val="FF0000"/>
-        </w:rPr>
-        <w:t>common.php</w:t>
-      </w:r>
-      <w:proofErr w:type="spellEnd"/>
-      <w:r>
-        <w:rPr>
-          <w:rFonts w:hint="eastAsia"/>
-          <w:color w:val="FF0000"/>
-        </w:rPr>
         <w:t>前請先備份</w:t>
       </w:r>
       <w:r>
@@ -4919,302 +4948,56 @@
       </w:r>
     </w:p>
     <w:p>
-      <w:pPr>
-        <w:pStyle w:val="3"/>
-        <w:numPr>
-          <w:ilvl w:val="2"/>
-          <w:numId w:val="9"/>
-        </w:numPr>
-      </w:pPr>
-      <w:bookmarkStart w:id="21" w:name="_Toc318238865"/>
-      <w:r>
-        <w:t>Login notification</w:t>
-      </w:r>
-      <w:bookmarkEnd w:id="21"/>
+      <w:r>
+        <w:t>===Login notification===</w:t>
+      </w:r>
     </w:p>
     <w:p>
       <w:r>
-        <w:t xml:space="preserve">  -include\</w:t>
-      </w:r>
-      <w:proofErr w:type="spellStart"/>
-      <w:r>
-        <w:t>checkLogin.php</w:t>
-      </w:r>
-      <w:proofErr w:type="spellEnd"/>
-      <w:r>
-        <w:rPr>
-          <w:rFonts w:hint="eastAsia"/>
-        </w:rPr>
-        <w:t xml:space="preserve"> </w:t>
-      </w:r>
-      <w:r>
-        <w:rPr>
-          <w:rFonts w:hint="eastAsia"/>
-        </w:rPr>
-        <w:tab/>
-      </w:r>
-      <w:r>
-        <w:t xml:space="preserve">:  used </w:t>
-      </w:r>
-      <w:proofErr w:type="spellStart"/>
-      <w:r>
-        <w:t>loginMailer</w:t>
-      </w:r>
-      <w:proofErr w:type="spellEnd"/>
-      <w:r>
-        <w:t xml:space="preserve"> to send email</w:t>
+        <w:t>===Group notification===</w:t>
       </w:r>
     </w:p>
     <w:p>
       <w:r>
-        <w:t xml:space="preserve">  -class\</w:t>
+        <w:t xml:space="preserve">  -include/</w:t>
       </w:r>
       <w:proofErr w:type="spellStart"/>
       <w:r>
-        <w:t>loginMailer.php</w:t>
+        <w:t>checkLogin.php</w:t>
       </w:r>
       <w:proofErr w:type="spellEnd"/>
       <w:r>
+        <w:t xml:space="preserve">         </w:t>
+      </w:r>
+      <w:r>
+        <w:rPr>
+          <w:rFonts w:hint="eastAsia"/>
+        </w:rPr>
         <w:t xml:space="preserve"> </w:t>
       </w:r>
       <w:r>
         <w:rPr>
           <w:rFonts w:hint="eastAsia"/>
         </w:rPr>
+        <w:tab/>
         <w:t xml:space="preserve"> </w:t>
       </w:r>
       <w:r>
-        <w:rPr>
-          <w:rFonts w:hint="eastAsia"/>
-        </w:rPr>
-        <w:tab/>
-      </w:r>
-      <w:r>
-        <w:t>:  class to send email after login</w:t>
+        <w:t>:  some actions after login</w:t>
       </w:r>
     </w:p>
     <w:p>
       <w:r>
-        <w:t xml:space="preserve">  -language\tchinese_utf8\</w:t>
+        <w:t xml:space="preserve">  -XOOPS_ROOT_PATH/</w:t>
       </w:r>
       <w:proofErr w:type="spellStart"/>
       <w:r>
-        <w:t>mail_template</w:t>
+        <w:t>Ecross</w:t>
       </w:r>
       <w:proofErr w:type="spellEnd"/>
       <w:r>
-        <w:t>\</w:t>
-      </w:r>
-      <w:proofErr w:type="spellStart"/>
-      <w:r>
-        <w:t>loginFail.tpl</w:t>
-      </w:r>
-      <w:proofErr w:type="spellEnd"/>
-      <w:r>
-        <w:t xml:space="preserve">   </w:t>
-      </w:r>
-      <w:r>
-        <w:rPr>
-          <w:rFonts w:hint="eastAsia"/>
-        </w:rPr>
-        <w:t xml:space="preserve"> </w:t>
-      </w:r>
-      <w:r>
-        <w:rPr>
-          <w:rFonts w:hint="eastAsia"/>
-        </w:rPr>
-        <w:tab/>
-      </w:r>
-      <w:r>
-        <w:t>:   mail template</w:t>
-      </w:r>
-    </w:p>
-    <w:p>
-      <w:r>
-        <w:t xml:space="preserve">  -language\tchinese_utf8\</w:t>
-      </w:r>
-      <w:proofErr w:type="spellStart"/>
-      <w:r>
-        <w:t>mail_template</w:t>
-      </w:r>
-      <w:proofErr w:type="spellEnd"/>
-      <w:r>
-        <w:t>\</w:t>
-      </w:r>
-      <w:proofErr w:type="spellStart"/>
-      <w:r>
-        <w:t>loginSuccess.tpl</w:t>
-      </w:r>
-      <w:proofErr w:type="spellEnd"/>
-      <w:r>
-        <w:rPr>
-          <w:rFonts w:hint="eastAsia"/>
-        </w:rPr>
-        <w:t xml:space="preserve"> </w:t>
-      </w:r>
-      <w:r>
-        <w:rPr>
-          <w:rFonts w:hint="eastAsia"/>
-        </w:rPr>
-        <w:tab/>
-      </w:r>
-      <w:r>
-        <w:t>:   mail template</w:t>
-      </w:r>
-    </w:p>
-    <w:p>
-      <w:r>
-        <w:t xml:space="preserve">  -language\</w:t>
-      </w:r>
-      <w:proofErr w:type="spellStart"/>
-      <w:r>
-        <w:t>english</w:t>
-      </w:r>
-      <w:proofErr w:type="spellEnd"/>
-      <w:r>
-        <w:t>\</w:t>
-      </w:r>
-      <w:proofErr w:type="spellStart"/>
-      <w:r>
-        <w:t>mail_template</w:t>
-      </w:r>
-      <w:proofErr w:type="spellEnd"/>
-      <w:r>
-        <w:t>\</w:t>
-      </w:r>
-      <w:proofErr w:type="spellStart"/>
-      <w:r>
-        <w:t>loginFail.tpl</w:t>
-      </w:r>
-      <w:proofErr w:type="spellEnd"/>
-      <w:r>
-        <w:t xml:space="preserve">         </w:t>
-      </w:r>
-      <w:r>
-        <w:rPr>
-          <w:rFonts w:hint="eastAsia"/>
-        </w:rPr>
-        <w:t xml:space="preserve"> </w:t>
-      </w:r>
-      <w:r>
-        <w:rPr>
-          <w:rFonts w:hint="eastAsia"/>
-        </w:rPr>
-        <w:tab/>
-      </w:r>
-      <w:r>
-        <w:t>:   mail template</w:t>
-      </w:r>
-    </w:p>
-    <w:p>
-      <w:r>
-        <w:t xml:space="preserve">  -language\</w:t>
-      </w:r>
-      <w:proofErr w:type="spellStart"/>
-      <w:r>
-        <w:t>english</w:t>
-      </w:r>
-      <w:proofErr w:type="spellEnd"/>
-      <w:r>
-        <w:t>\</w:t>
-      </w:r>
-      <w:proofErr w:type="spellStart"/>
-      <w:r>
-        <w:t>mail_template</w:t>
-      </w:r>
-      <w:proofErr w:type="spellEnd"/>
-      <w:r>
-        <w:t>\</w:t>
-      </w:r>
-      <w:proofErr w:type="spellStart"/>
-      <w:r>
-        <w:t>loginSuccess.tpl</w:t>
-      </w:r>
-      <w:proofErr w:type="spellEnd"/>
-      <w:r>
-        <w:t xml:space="preserve">      </w:t>
-      </w:r>
-      <w:r>
-        <w:rPr>
-          <w:rFonts w:hint="eastAsia"/>
-        </w:rPr>
-        <w:t xml:space="preserve"> </w:t>
-      </w:r>
-      <w:r>
-        <w:rPr>
-          <w:rFonts w:hint="eastAsia"/>
-        </w:rPr>
-        <w:tab/>
-      </w:r>
-      <w:r>
-        <w:t>:   mail template</w:t>
-      </w:r>
-    </w:p>
-    <w:p>
-      <w:pPr>
-        <w:pStyle w:val="3"/>
-        <w:numPr>
-          <w:ilvl w:val="2"/>
-          <w:numId w:val="9"/>
-        </w:numPr>
-      </w:pPr>
-      <w:bookmarkStart w:id="22" w:name="_Toc318238866"/>
-      <w:r>
-        <w:t>Group notification</w:t>
-      </w:r>
-      <w:bookmarkEnd w:id="22"/>
-    </w:p>
-    <w:p>
-      <w:r>
-        <w:t xml:space="preserve">  -include\</w:t>
-      </w:r>
-      <w:proofErr w:type="spellStart"/>
-      <w:r>
-        <w:t>checkLogin.php</w:t>
-      </w:r>
-      <w:proofErr w:type="spellEnd"/>
-      <w:r>
-        <w:rPr>
-          <w:rFonts w:hint="eastAsia"/>
-        </w:rPr>
-        <w:t xml:space="preserve"> </w:t>
-      </w:r>
-      <w:r>
-        <w:rPr>
-          <w:rFonts w:hint="eastAsia"/>
-        </w:rPr>
-        <w:tab/>
-      </w:r>
-      <w:r>
-        <w:t>:  restore SESSION and redirect.</w:t>
-      </w:r>
-    </w:p>
-    <w:p>
-      <w:r>
-        <w:t xml:space="preserve">  -include\</w:t>
-      </w:r>
-      <w:proofErr w:type="spellStart"/>
-      <w:r>
-        <w:t>common.php</w:t>
-      </w:r>
-      <w:proofErr w:type="spellEnd"/>
-      <w:r>
-        <w:t xml:space="preserve">   </w:t>
-      </w:r>
-      <w:r>
-        <w:rPr>
-          <w:rFonts w:hint="eastAsia"/>
-        </w:rPr>
-        <w:tab/>
-      </w:r>
-      <w:r>
-        <w:t xml:space="preserve">:  set </w:t>
-      </w:r>
-      <w:proofErr w:type="spellStart"/>
-      <w:r>
-        <w:t>letAnonymousPass</w:t>
-      </w:r>
-      <w:proofErr w:type="spellEnd"/>
+        <w:t>-Hack/   :  others required files</w:t>
+      </w:r>
     </w:p>
     <w:p>
       <w:pPr>
@@ -5223,11 +5006,8 @@
           <w:ilvl w:val="1"/>
           <w:numId w:val="9"/>
         </w:numPr>
-        <w:rPr>
-          <w:rFonts w:hint="eastAsia"/>
-        </w:rPr>
-      </w:pPr>
-      <w:bookmarkStart w:id="23" w:name="_Toc318238867"/>
+      </w:pPr>
+      <w:bookmarkStart w:id="21" w:name="_Toc318238867"/>
       <w:r>
         <w:rPr>
           <w:rFonts w:hint="eastAsia"/>
@@ -5258,14 +5038,9 @@
         </w:rPr>
         <w:t>排程</w:t>
       </w:r>
-      <w:bookmarkEnd w:id="23"/>
+      <w:bookmarkEnd w:id="21"/>
     </w:p>
     <w:p>
-      <w:pPr>
-        <w:rPr>
-          <w:rFonts w:hint="eastAsia"/>
-        </w:rPr>
-      </w:pPr>
       <w:r>
         <w:rPr>
           <w:rFonts w:hint="eastAsia"/>
@@ -5346,7 +5121,7 @@
           <w:numId w:val="9"/>
         </w:numPr>
       </w:pPr>
-      <w:bookmarkStart w:id="24" w:name="_Toc318238868"/>
+      <w:bookmarkStart w:id="22" w:name="_Toc318238868"/>
       <w:r>
         <w:rPr>
           <w:rFonts w:hint="eastAsia"/>
@@ -5360,7 +5135,7 @@
         </w:rPr>
         <w:t>設定調校</w:t>
       </w:r>
-      <w:bookmarkEnd w:id="24"/>
+      <w:bookmarkEnd w:id="22"/>
     </w:p>
     <w:p>
       <w:r>
@@ -5776,7 +5551,7 @@
       <w:rPr>
         <w:noProof/>
       </w:rPr>
-      <w:t>5</w:t>
+      <w:t>8</w:t>
     </w:r>
     <w:r>
       <w:fldChar w:fldCharType="end"/>
@@ -5791,10 +5566,7 @@
       <w:fldChar w:fldCharType="begin"/>
     </w:r>
     <w:r>
-      <w:instrText xml:space="preserve"> DOCPROPERTY  Pages  \* MERGEFORMAT</w:instrText>
-    </w:r>
-    <w:r>
-      <w:instrText xml:space="preserve"> </w:instrText>
+      <w:instrText xml:space="preserve"> DOCPROPERTY  Pages  \* MERGEFORMAT </w:instrText>
     </w:r>
     <w:r>
       <w:fldChar w:fldCharType="separate"/>
@@ -8545,657 +8317,6 @@
 </w:styles>
 </file>
 
-<file path=word/glossary/document.xml><?xml version="1.0" encoding="utf-8"?>
-<w:glossaryDocument xmlns:wpc="http://schemas.microsoft.com/office/word/2010/wordprocessingCanvas" xmlns:mc="http://schemas.openxmlformats.org/markup-compatibility/2006" xmlns:o="urn:schemas-microsoft-com:office:office" xmlns:r="http://schemas.openxmlformats.org/officeDocument/2006/relationships" xmlns:m="http://schemas.openxmlformats.org/officeDocument/2006/math" xmlns:v="urn:schemas-microsoft-com:vml" xmlns:wp14="http://schemas.microsoft.com/office/word/2010/wordprocessingDrawing" xmlns:wp="http://schemas.openxmlformats.org/drawingml/2006/wordprocessingDrawing" xmlns:w10="urn:schemas-microsoft-com:office:word" xmlns:w="http://schemas.openxmlformats.org/wordprocessingml/2006/main" xmlns:w14="http://schemas.microsoft.com/office/word/2010/wordml" xmlns:wpg="http://schemas.microsoft.com/office/word/2010/wordprocessingGroup" xmlns:wpi="http://schemas.microsoft.com/office/word/2010/wordprocessingInk" xmlns:wne="http://schemas.microsoft.com/office/word/2006/wordml" xmlns:wps="http://schemas.microsoft.com/office/word/2010/wordprocessingShape" mc:Ignorable="w14 wp14"/>
-</file>
-
-<file path=word/glossary/fontTable.xml><?xml version="1.0" encoding="utf-8"?>
-<w:fonts xmlns:mc="http://schemas.openxmlformats.org/markup-compatibility/2006" xmlns:r="http://schemas.openxmlformats.org/officeDocument/2006/relationships" xmlns:w="http://schemas.openxmlformats.org/wordprocessingml/2006/main" xmlns:w14="http://schemas.microsoft.com/office/word/2010/wordml" mc:Ignorable="w14">
-  <w:font w:name="Wingdings">
-    <w:panose1 w:val="05000000000000000000"/>
-    <w:charset w:val="02"/>
-    <w:family w:val="auto"/>
-    <w:pitch w:val="variable"/>
-    <w:sig w:usb0="00000000" w:usb1="10000000" w:usb2="00000000" w:usb3="00000000" w:csb0="80000000" w:csb1="00000000"/>
-  </w:font>
-  <w:font w:name="Times New Roman">
-    <w:panose1 w:val="02020603050405020304"/>
-    <w:charset w:val="00"/>
-    <w:family w:val="roman"/>
-    <w:pitch w:val="variable"/>
-    <w:sig w:usb0="E0002AFF" w:usb1="C0007841" w:usb2="00000009" w:usb3="00000000" w:csb0="000001FF" w:csb1="00000000"/>
-  </w:font>
-  <w:font w:name="Calibri">
-    <w:panose1 w:val="020F0502020204030204"/>
-    <w:charset w:val="00"/>
-    <w:family w:val="swiss"/>
-    <w:pitch w:val="variable"/>
-    <w:sig w:usb0="E10002FF" w:usb1="4000ACFF" w:usb2="00000009" w:usb3="00000000" w:csb0="0000019F" w:csb1="00000000"/>
-  </w:font>
-  <w:font w:name="新細明體">
-    <w:altName w:val="PMingLiU"/>
-    <w:panose1 w:val="02020500000000000000"/>
-    <w:charset w:val="88"/>
-    <w:family w:val="roman"/>
-    <w:pitch w:val="variable"/>
-    <w:sig w:usb0="A00002FF" w:usb1="28CFFCFA" w:usb2="00000016" w:usb3="00000000" w:csb0="00100001" w:csb1="00000000"/>
-  </w:font>
-  <w:font w:name="Cambria">
-    <w:panose1 w:val="02040503050406030204"/>
-    <w:charset w:val="00"/>
-    <w:family w:val="roman"/>
-    <w:pitch w:val="variable"/>
-    <w:sig w:usb0="E00002FF" w:usb1="400004FF" w:usb2="00000000" w:usb3="00000000" w:csb0="0000019F" w:csb1="00000000"/>
-  </w:font>
-  <w:font w:name="細明體">
-    <w:altName w:val="MingLiU"/>
-    <w:panose1 w:val="02020509000000000000"/>
-    <w:charset w:val="88"/>
-    <w:family w:val="modern"/>
-    <w:pitch w:val="fixed"/>
-    <w:sig w:usb0="A00002FF" w:usb1="28CFFCFA" w:usb2="00000016" w:usb3="00000000" w:csb0="00100001" w:csb1="00000000"/>
-  </w:font>
-  <w:font w:name="Courier New">
-    <w:panose1 w:val="02070309020205020404"/>
-    <w:charset w:val="00"/>
-    <w:family w:val="modern"/>
-    <w:pitch w:val="fixed"/>
-    <w:sig w:usb0="E0002AFF" w:usb1="C0007843" w:usb2="00000009" w:usb3="00000000" w:csb0="000001FF" w:csb1="00000000"/>
-  </w:font>
-</w:fonts>
-</file>
-
-<file path=word/glossary/settings.xml><?xml version="1.0" encoding="utf-8"?>
-<w:settings xmlns:mc="http://schemas.openxmlformats.org/markup-compatibility/2006" xmlns:o="urn:schemas-microsoft-com:office:office" xmlns:r="http://schemas.openxmlformats.org/officeDocument/2006/relationships" xmlns:m="http://schemas.openxmlformats.org/officeDocument/2006/math" xmlns:v="urn:schemas-microsoft-com:vml" xmlns:w10="urn:schemas-microsoft-com:office:word" xmlns:w="http://schemas.openxmlformats.org/wordprocessingml/2006/main" xmlns:w14="http://schemas.microsoft.com/office/word/2010/wordml" xmlns:sl="http://schemas.openxmlformats.org/schemaLibrary/2006/main" mc:Ignorable="w14">
-  <w:view w:val="normal"/>
-  <w:bordersDoNotSurroundHeader/>
-  <w:bordersDoNotSurroundFooter/>
-  <w:defaultTabStop w:val="480"/>
-  <w:displayHorizontalDrawingGridEvery w:val="0"/>
-  <w:displayVerticalDrawingGridEvery w:val="2"/>
-  <w:characterSpacingControl w:val="compressPunctuation"/>
-  <w:compat>
-    <w:spaceForUL/>
-    <w:balanceSingleByteDoubleByteWidth/>
-    <w:doNotLeaveBackslashAlone/>
-    <w:ulTrailSpace/>
-    <w:doNotExpandShiftReturn/>
-    <w:adjustLineHeightInTable/>
-    <w:useFELayout/>
-    <w:compatSetting w:name="compatibilityMode" w:uri="http://schemas.microsoft.com/office/word" w:val="14"/>
-    <w:compatSetting w:name="overrideTableStyleFontSizeAndJustification" w:uri="http://schemas.microsoft.com/office/word" w:val="1"/>
-    <w:compatSetting w:name="enableOpenTypeFeatures" w:uri="http://schemas.microsoft.com/office/word" w:val="1"/>
-    <w:compatSetting w:name="doNotFlipMirrorIndents" w:uri="http://schemas.microsoft.com/office/word" w:val="1"/>
-  </w:compat>
-  <w:rsids>
-    <w:rsidRoot w:val="009271D8"/>
-    <w:rsid w:val="007769AB"/>
-    <w:rsid w:val="007B258D"/>
-    <w:rsid w:val="009271D8"/>
-    <w:rsid w:val="00953F2C"/>
-    <w:rsid w:val="00C91793"/>
-  </w:rsids>
-  <m:mathPr>
-    <m:mathFont m:val="Cambria Math"/>
-    <m:brkBin m:val="before"/>
-    <m:brkBinSub m:val="--"/>
-    <m:smallFrac m:val="0"/>
-    <m:dispDef/>
-    <m:lMargin m:val="0"/>
-    <m:rMargin m:val="0"/>
-    <m:defJc m:val="centerGroup"/>
-    <m:wrapIndent m:val="1440"/>
-    <m:intLim m:val="subSup"/>
-    <m:naryLim m:val="undOvr"/>
-  </m:mathPr>
-  <w:themeFontLang w:val="en-US" w:eastAsia="zh-TW"/>
-  <w:clrSchemeMapping w:bg1="light1" w:t1="dark1" w:bg2="light2" w:t2="dark2" w:accent1="accent1" w:accent2="accent2" w:accent3="accent3" w:accent4="accent4" w:accent5="accent5" w:accent6="accent6" w:hyperlink="hyperlink" w:followedHyperlink="followedHyperlink"/>
-  <w:decimalSymbol w:val="."/>
-  <w:listSeparator w:val=","/>
-</w:settings>
-</file>
-
-<file path=word/glossary/styles.xml><?xml version="1.0" encoding="utf-8"?>
-<w:styles xmlns:mc="http://schemas.openxmlformats.org/markup-compatibility/2006" xmlns:r="http://schemas.openxmlformats.org/officeDocument/2006/relationships" xmlns:w="http://schemas.openxmlformats.org/wordprocessingml/2006/main" xmlns:w14="http://schemas.microsoft.com/office/word/2010/wordml" mc:Ignorable="w14">
-  <w:docDefaults>
-    <w:rPrDefault>
-      <w:rPr>
-        <w:rFonts w:asciiTheme="minorHAnsi" w:eastAsiaTheme="minorEastAsia" w:hAnsiTheme="minorHAnsi" w:cstheme="minorBidi"/>
-        <w:kern w:val="2"/>
-        <w:sz w:val="24"/>
-        <w:szCs w:val="22"/>
-        <w:lang w:val="en-US" w:eastAsia="zh-TW" w:bidi="ar-SA"/>
-      </w:rPr>
-    </w:rPrDefault>
-    <w:pPrDefault/>
-  </w:docDefaults>
-  <w:latentStyles w:defLockedState="0" w:defUIPriority="99" w:defSemiHidden="1" w:defUnhideWhenUsed="1" w:defQFormat="0" w:count="267">
-    <w:lsdException w:name="Normal" w:semiHidden="0" w:uiPriority="0" w:unhideWhenUsed="0" w:qFormat="1"/>
-    <w:lsdException w:name="heading 1" w:semiHidden="0" w:uiPriority="9" w:unhideWhenUsed="0" w:qFormat="1"/>
-    <w:lsdException w:name="heading 2" w:uiPriority="9" w:qFormat="1"/>
-    <w:lsdException w:name="heading 3" w:uiPriority="9" w:qFormat="1"/>
-    <w:lsdException w:name="heading 4" w:uiPriority="9" w:qFormat="1"/>
-    <w:lsdException w:name="heading 5" w:uiPriority="9" w:qFormat="1"/>
-    <w:lsdException w:name="heading 6" w:uiPriority="9" w:qFormat="1"/>
-    <w:lsdException w:name="heading 7" w:uiPriority="9" w:qFormat="1"/>
-    <w:lsdException w:name="heading 8" w:uiPriority="9" w:qFormat="1"/>
-    <w:lsdException w:name="heading 9" w:uiPriority="9" w:qFormat="1"/>
-    <w:lsdException w:name="toc 1" w:uiPriority="39"/>
-    <w:lsdException w:name="toc 2" w:uiPriority="39"/>
-    <w:lsdException w:name="toc 3" w:uiPriority="39"/>
-    <w:lsdException w:name="toc 4" w:uiPriority="39"/>
-    <w:lsdException w:name="toc 5" w:uiPriority="39"/>
-    <w:lsdException w:name="toc 6" w:uiPriority="39"/>
-    <w:lsdException w:name="toc 7" w:uiPriority="39"/>
-    <w:lsdException w:name="toc 8" w:uiPriority="39"/>
-    <w:lsdException w:name="toc 9" w:uiPriority="39"/>
-    <w:lsdException w:name="caption" w:uiPriority="35" w:qFormat="1"/>
-    <w:lsdException w:name="Title" w:semiHidden="0" w:uiPriority="10" w:unhideWhenUsed="0" w:qFormat="1"/>
-    <w:lsdException w:name="Default Paragraph Font" w:uiPriority="1"/>
-    <w:lsdException w:name="Subtitle" w:semiHidden="0" w:uiPriority="11" w:unhideWhenUsed="0" w:qFormat="1"/>
-    <w:lsdException w:name="Strong" w:semiHidden="0" w:uiPriority="22" w:unhideWhenUsed="0" w:qFormat="1"/>
-    <w:lsdException w:name="Emphasis" w:semiHidden="0" w:uiPriority="20" w:unhideWhenUsed="0" w:qFormat="1"/>
-    <w:lsdException w:name="Table Grid" w:semiHidden="0" w:uiPriority="59" w:unhideWhenUsed="0"/>
-    <w:lsdException w:name="Placeholder Text" w:unhideWhenUsed="0"/>
-    <w:lsdException w:name="No Spacing" w:semiHidden="0" w:uiPriority="1" w:unhideWhenUsed="0" w:qFormat="1"/>
-    <w:lsdException w:name="Light Shading" w:semiHidden="0" w:uiPriority="60" w:unhideWhenUsed="0"/>
-    <w:lsdException w:name="Light List" w:semiHidden="0" w:uiPriority="61" w:unhideWhenUsed="0"/>
-    <w:lsdException w:name="Light Grid" w:semiHidden="0" w:uiPriority="62" w:unhideWhenUsed="0"/>
-    <w:lsdException w:name="Medium Shading 1" w:semiHidden="0" w:uiPriority="63" w:unhideWhenUsed="0"/>
-    <w:lsdException w:name="Medium Shading 2" w:semiHidden="0" w:uiPriority="64" w:unhideWhenUsed="0"/>
-    <w:lsdException w:name="Medium List 1" w:semiHidden="0" w:uiPriority="65" w:unhideWhenUsed="0"/>
-    <w:lsdException w:name="Medium List 2" w:semiHidden="0" w:uiPriority="66" w:unhideWhenUsed="0"/>
-    <w:lsdException w:name="Medium Grid 1" w:semiHidden="0" w:uiPriority="67" w:unhideWhenUsed="0"/>
-    <w:lsdException w:name="Medium Grid 2" w:semiHidden="0" w:uiPriority="68" w:unhideWhenUsed="0"/>
-    <w:lsdException w:name="Medium Grid 3" w:semiHidden="0" w:uiPriority="69" w:unhideWhenUsed="0"/>
-    <w:lsdException w:name="Dark List" w:semiHidden="0" w:uiPriority="70" w:unhideWhenUsed="0"/>
-    <w:lsdException w:name="Colorful Shading" w:semiHidden="0" w:uiPriority="71" w:unhideWhenUsed="0"/>
-    <w:lsdException w:name="Colorful List" w:semiHidden="0" w:uiPriority="72" w:unhideWhenUsed="0"/>
-    <w:lsdException w:name="Colorful Grid" w:semiHidden="0" w:uiPriority="73" w:unhideWhenUsed="0"/>
-    <w:lsdException w:name="Light Shading Accent 1" w:semiHidden="0" w:uiPriority="60" w:unhideWhenUsed="0"/>
-    <w:lsdException w:name="Light List Accent 1" w:semiHidden="0" w:uiPriority="61" w:unhideWhenUsed="0"/>
-    <w:lsdException w:name="Light Grid Accent 1" w:semiHidden="0" w:uiPriority="62" w:unhideWhenUsed="0"/>
-    <w:lsdException w:name="Medium Shading 1 Accent 1" w:semiHidden="0" w:uiPriority="63" w:unhideWhenUsed="0"/>
-    <w:lsdException w:name="Medium Shading 2 Accent 1" w:semiHidden="0" w:uiPriority="64" w:unhideWhenUsed="0"/>
-    <w:lsdException w:name="Medium List 1 Accent 1" w:semiHidden="0" w:uiPriority="65" w:unhideWhenUsed="0"/>
-    <w:lsdException w:name="Revision" w:unhideWhenUsed="0"/>
-    <w:lsdException w:name="List Paragraph" w:semiHidden="0" w:uiPriority="34" w:unhideWhenUsed="0" w:qFormat="1"/>
-    <w:lsdException w:name="Quote" w:semiHidden="0" w:uiPriority="29" w:unhideWhenUsed="0" w:qFormat="1"/>
-    <w:lsdException w:name="Intense Quote" w:semiHidden="0" w:uiPriority="30" w:unhideWhenUsed="0" w:qFormat="1"/>
-    <w:lsdException w:name="Medium List 2 Accent 1" w:semiHidden="0" w:uiPriority="66" w:unhideWhenUsed="0"/>
-    <w:lsdException w:name="Medium Grid 1 Accent 1" w:semiHidden="0" w:uiPriority="67" w:unhideWhenUsed="0"/>
-    <w:lsdException w:name="Medium Grid 2 Accent 1" w:semiHidden="0" w:uiPriority="68" w:unhideWhenUsed="0"/>
-    <w:lsdException w:name="Medium Grid 3 Accent 1" w:semiHidden="0" w:uiPriority="69" w:unhideWhenUsed="0"/>
-    <w:lsdException w:name="Dark List Accent 1" w:semiHidden="0" w:uiPriority="70" w:unhideWhenUsed="0"/>
-    <w:lsdException w:name="Colorful Shading Accent 1" w:semiHidden="0" w:uiPriority="71" w:unhideWhenUsed="0"/>
-    <w:lsdException w:name="Colorful List Accent 1" w:semiHidden="0" w:uiPriority="72" w:unhideWhenUsed="0"/>
-    <w:lsdException w:name="Colorful Grid Accent 1" w:semiHidden="0" w:uiPriority="73" w:unhideWhenUsed="0"/>
-    <w:lsdException w:name="Light Shading Accent 2" w:semiHidden="0" w:uiPriority="60" w:unhideWhenUsed="0"/>
-    <w:lsdException w:name="Light List Accent 2" w:semiHidden="0" w:uiPriority="61" w:unhideWhenUsed="0"/>
-    <w:lsdException w:name="Light Grid Accent 2" w:semiHidden="0" w:uiPriority="62" w:unhideWhenUsed="0"/>
-    <w:lsdException w:name="Medium Shading 1 Accent 2" w:semiHidden="0" w:uiPriority="63" w:unhideWhenUsed="0"/>
-    <w:lsdException w:name="Medium Shading 2 Accent 2" w:semiHidden="0" w:uiPriority="64" w:unhideWhenUsed="0"/>
-    <w:lsdException w:name="Medium List 1 Accent 2" w:semiHidden="0" w:uiPriority="65" w:unhideWhenUsed="0"/>
-    <w:lsdException w:name="Medium List 2 Accent 2" w:semiHidden="0" w:uiPriority="66" w:unhideWhenUsed="0"/>
-    <w:lsdException w:name="Medium Grid 1 Accent 2" w:semiHidden="0" w:uiPriority="67" w:unhideWhenUsed="0"/>
-    <w:lsdException w:name="Medium Grid 2 Accent 2" w:semiHidden="0" w:uiPriority="68" w:unhideWhenUsed="0"/>
-    <w:lsdException w:name="Medium Grid 3 Accent 2" w:semiHidden="0" w:uiPriority="69" w:unhideWhenUsed="0"/>
-    <w:lsdException w:name="Dark List Accent 2" w:semiHidden="0" w:uiPriority="70" w:unhideWhenUsed="0"/>
-    <w:lsdException w:name="Colorful Shading Accent 2" w:semiHidden="0" w:uiPriority="71" w:unhideWhenUsed="0"/>
-    <w:lsdException w:name="Colorful List Accent 2" w:semiHidden="0" w:uiPriority="72" w:unhideWhenUsed="0"/>
-    <w:lsdException w:name="Colorful Grid Accent 2" w:semiHidden="0" w:uiPriority="73" w:unhideWhenUsed="0"/>
-    <w:lsdException w:name="Light Shading Accent 3" w:semiHidden="0" w:uiPriority="60" w:unhideWhenUsed="0"/>
-    <w:lsdException w:name="Light List Accent 3" w:semiHidden="0" w:uiPriority="61" w:unhideWhenUsed="0"/>
-    <w:lsdException w:name="Light Grid Accent 3" w:semiHidden="0" w:uiPriority="62" w:unhideWhenUsed="0"/>
-    <w:lsdException w:name="Medium Shading 1 Accent 3" w:semiHidden="0" w:uiPriority="63" w:unhideWhenUsed="0"/>
-    <w:lsdException w:name="Medium Shading 2 Accent 3" w:semiHidden="0" w:uiPriority="64" w:unhideWhenUsed="0"/>
-    <w:lsdException w:name="Medium List 1 Accent 3" w:semiHidden="0" w:uiPriority="65" w:unhideWhenUsed="0"/>
-    <w:lsdException w:name="Medium List 2 Accent 3" w:semiHidden="0" w:uiPriority="66" w:unhideWhenUsed="0"/>
-    <w:lsdException w:name="Medium Grid 1 Accent 3" w:semiHidden="0" w:uiPriority="67" w:unhideWhenUsed="0"/>
-    <w:lsdException w:name="Medium Grid 2 Accent 3" w:semiHidden="0" w:uiPriority="68" w:unhideWhenUsed="0"/>
-    <w:lsdException w:name="Medium Grid 3 Accent 3" w:semiHidden="0" w:uiPriority="69" w:unhideWhenUsed="0"/>
-    <w:lsdException w:name="Dark List Accent 3" w:semiHidden="0" w:uiPriority="70" w:unhideWhenUsed="0"/>
-    <w:lsdException w:name="Colorful Shading Accent 3" w:semiHidden="0" w:uiPriority="71" w:unhideWhenUsed="0"/>
-    <w:lsdException w:name="Colorful List Accent 3" w:semiHidden="0" w:uiPriority="72" w:unhideWhenUsed="0"/>
-    <w:lsdException w:name="Colorful Grid Accent 3" w:semiHidden="0" w:uiPriority="73" w:unhideWhenUsed="0"/>
-    <w:lsdException w:name="Light Shading Accent 4" w:semiHidden="0" w:uiPriority="60" w:unhideWhenUsed="0"/>
-    <w:lsdException w:name="Light List Accent 4" w:semiHidden="0" w:uiPriority="61" w:unhideWhenUsed="0"/>
-    <w:lsdException w:name="Light Grid Accent 4" w:semiHidden="0" w:uiPriority="62" w:unhideWhenUsed="0"/>
-    <w:lsdException w:name="Medium Shading 1 Accent 4" w:semiHidden="0" w:uiPriority="63" w:unhideWhenUsed="0"/>
-    <w:lsdException w:name="Medium Shading 2 Accent 4" w:semiHidden="0" w:uiPriority="64" w:unhideWhenUsed="0"/>
-    <w:lsdException w:name="Medium List 1 Accent 4" w:semiHidden="0" w:uiPriority="65" w:unhideWhenUsed="0"/>
-    <w:lsdException w:name="Medium List 2 Accent 4" w:semiHidden="0" w:uiPriority="66" w:unhideWhenUsed="0"/>
-    <w:lsdException w:name="Medium Grid 1 Accent 4" w:semiHidden="0" w:uiPriority="67" w:unhideWhenUsed="0"/>
-    <w:lsdException w:name="Medium Grid 2 Accent 4" w:semiHidden="0" w:uiPriority="68" w:unhideWhenUsed="0"/>
-    <w:lsdException w:name="Medium Grid 3 Accent 4" w:semiHidden="0" w:uiPriority="69" w:unhideWhenUsed="0"/>
-    <w:lsdException w:name="Dark List Accent 4" w:semiHidden="0" w:uiPriority="70" w:unhideWhenUsed="0"/>
-    <w:lsdException w:name="Colorful Shading Accent 4" w:semiHidden="0" w:uiPriority="71" w:unhideWhenUsed="0"/>
-    <w:lsdException w:name="Colorful List Accent 4" w:semiHidden="0" w:uiPriority="72" w:unhideWhenUsed="0"/>
-    <w:lsdException w:name="Colorful Grid Accent 4" w:semiHidden="0" w:uiPriority="73" w:unhideWhenUsed="0"/>
-    <w:lsdException w:name="Light Shading Accent 5" w:semiHidden="0" w:uiPriority="60" w:unhideWhenUsed="0"/>
-    <w:lsdException w:name="Light List Accent 5" w:semiHidden="0" w:uiPriority="61" w:unhideWhenUsed="0"/>
-    <w:lsdException w:name="Light Grid Accent 5" w:semiHidden="0" w:uiPriority="62" w:unhideWhenUsed="0"/>
-    <w:lsdException w:name="Medium Shading 1 Accent 5" w:semiHidden="0" w:uiPriority="63" w:unhideWhenUsed="0"/>
-    <w:lsdException w:name="Medium Shading 2 Accent 5" w:semiHidden="0" w:uiPriority="64" w:unhideWhenUsed="0"/>
-    <w:lsdException w:name="Medium List 1 Accent 5" w:semiHidden="0" w:uiPriority="65" w:unhideWhenUsed="0"/>
-    <w:lsdException w:name="Medium List 2 Accent 5" w:semiHidden="0" w:uiPriority="66" w:unhideWhenUsed="0"/>
-    <w:lsdException w:name="Medium Grid 1 Accent 5" w:semiHidden="0" w:uiPriority="67" w:unhideWhenUsed="0"/>
-    <w:lsdException w:name="Medium Grid 2 Accent 5" w:semiHidden="0" w:uiPriority="68" w:unhideWhenUsed="0"/>
-    <w:lsdException w:name="Medium Grid 3 Accent 5" w:semiHidden="0" w:uiPriority="69" w:unhideWhenUsed="0"/>
-    <w:lsdException w:name="Dark List Accent 5" w:semiHidden="0" w:uiPriority="70" w:unhideWhenUsed="0"/>
-    <w:lsdException w:name="Colorful Shading Accent 5" w:semiHidden="0" w:uiPriority="71" w:unhideWhenUsed="0"/>
-    <w:lsdException w:name="Colorful List Accent 5" w:semiHidden="0" w:uiPriority="72" w:unhideWhenUsed="0"/>
-    <w:lsdException w:name="Colorful Grid Accent 5" w:semiHidden="0" w:uiPriority="73" w:unhideWhenUsed="0"/>
-    <w:lsdException w:name="Light Shading Accent 6" w:semiHidden="0" w:uiPriority="60" w:unhideWhenUsed="0"/>
-    <w:lsdException w:name="Light List Accent 6" w:semiHidden="0" w:uiPriority="61" w:unhideWhenUsed="0"/>
-    <w:lsdException w:name="Light Grid Accent 6" w:semiHidden="0" w:uiPriority="62" w:unhideWhenUsed="0"/>
-    <w:lsdException w:name="Medium Shading 1 Accent 6" w:semiHidden="0" w:uiPriority="63" w:unhideWhenUsed="0"/>
-    <w:lsdException w:name="Medium Shading 2 Accent 6" w:semiHidden="0" w:uiPriority="64" w:unhideWhenUsed="0"/>
-    <w:lsdException w:name="Medium List 1 Accent 6" w:semiHidden="0" w:uiPriority="65" w:unhideWhenUsed="0"/>
-    <w:lsdException w:name="Medium List 2 Accent 6" w:semiHidden="0" w:uiPriority="66" w:unhideWhenUsed="0"/>
-    <w:lsdException w:name="Medium Grid 1 Accent 6" w:semiHidden="0" w:uiPriority="67" w:unhideWhenUsed="0"/>
-    <w:lsdException w:name="Medium Grid 2 Accent 6" w:semiHidden="0" w:uiPriority="68" w:unhideWhenUsed="0"/>
-    <w:lsdException w:name="Medium Grid 3 Accent 6" w:semiHidden="0" w:uiPriority="69" w:unhideWhenUsed="0"/>
-    <w:lsdException w:name="Dark List Accent 6" w:semiHidden="0" w:uiPriority="70" w:unhideWhenUsed="0"/>
-    <w:lsdException w:name="Colorful Shading Accent 6" w:semiHidden="0" w:uiPriority="71" w:unhideWhenUsed="0"/>
-    <w:lsdException w:name="Colorful List Accent 6" w:semiHidden="0" w:uiPriority="72" w:unhideWhenUsed="0"/>
-    <w:lsdException w:name="Colorful Grid Accent 6" w:semiHidden="0" w:uiPriority="73" w:unhideWhenUsed="0"/>
-    <w:lsdException w:name="Subtle Emphasis" w:semiHidden="0" w:uiPriority="19" w:unhideWhenUsed="0" w:qFormat="1"/>
-    <w:lsdException w:name="Intense Emphasis" w:semiHidden="0" w:uiPriority="21" w:unhideWhenUsed="0" w:qFormat="1"/>
-    <w:lsdException w:name="Subtle Reference" w:semiHidden="0" w:uiPriority="31" w:unhideWhenUsed="0" w:qFormat="1"/>
-    <w:lsdException w:name="Intense Reference" w:semiHidden="0" w:uiPriority="32" w:unhideWhenUsed="0" w:qFormat="1"/>
-    <w:lsdException w:name="Book Title" w:semiHidden="0" w:uiPriority="33" w:unhideWhenUsed="0" w:qFormat="1"/>
-    <w:lsdException w:name="Bibliography" w:uiPriority="37"/>
-    <w:lsdException w:name="TOC Heading" w:uiPriority="39" w:qFormat="1"/>
-  </w:latentStyles>
-  <w:style w:type="paragraph" w:default="1" w:styleId="a">
-    <w:name w:val="Normal"/>
-    <w:qFormat/>
-    <w:pPr>
-      <w:widowControl w:val="0"/>
-    </w:pPr>
-  </w:style>
-  <w:style w:type="character" w:default="1" w:styleId="a0">
-    <w:name w:val="Default Paragraph Font"/>
-    <w:uiPriority w:val="1"/>
-    <w:semiHidden/>
-    <w:unhideWhenUsed/>
-  </w:style>
-  <w:style w:type="table" w:default="1" w:styleId="a1">
-    <w:name w:val="Normal Table"/>
-    <w:uiPriority w:val="99"/>
-    <w:semiHidden/>
-    <w:unhideWhenUsed/>
-    <w:tblPr>
-      <w:tblInd w:w="0" w:type="dxa"/>
-      <w:tblCellMar>
-        <w:top w:w="0" w:type="dxa"/>
-        <w:left w:w="108" w:type="dxa"/>
-        <w:bottom w:w="0" w:type="dxa"/>
-        <w:right w:w="108" w:type="dxa"/>
-      </w:tblCellMar>
-    </w:tblPr>
-  </w:style>
-  <w:style w:type="numbering" w:default="1" w:styleId="a2">
-    <w:name w:val="No List"/>
-    <w:uiPriority w:val="99"/>
-    <w:semiHidden/>
-    <w:unhideWhenUsed/>
-  </w:style>
-  <w:style w:type="paragraph" w:customStyle="1" w:styleId="2B484EA95B3B45FBBBB5C51550A8FEF6">
-    <w:name w:val="2B484EA95B3B45FBBBB5C51550A8FEF6"/>
-    <w:rsid w:val="009271D8"/>
-    <w:pPr>
-      <w:widowControl w:val="0"/>
-    </w:pPr>
-  </w:style>
-  <w:style w:type="paragraph" w:customStyle="1" w:styleId="470A1F6397974A569735C8B114C9C723">
-    <w:name w:val="470A1F6397974A569735C8B114C9C723"/>
-    <w:rsid w:val="009271D8"/>
-    <w:pPr>
-      <w:widowControl w:val="0"/>
-    </w:pPr>
-  </w:style>
-  <w:style w:type="paragraph" w:customStyle="1" w:styleId="DAB66FC45F444701906D383E8E3C4DAE">
-    <w:name w:val="DAB66FC45F444701906D383E8E3C4DAE"/>
-    <w:rsid w:val="009271D8"/>
-    <w:pPr>
-      <w:widowControl w:val="0"/>
-    </w:pPr>
-  </w:style>
-  <w:style w:type="paragraph" w:customStyle="1" w:styleId="00CFF2DE3A88487E95A1C0531491004D">
-    <w:name w:val="00CFF2DE3A88487E95A1C0531491004D"/>
-    <w:rsid w:val="009271D8"/>
-    <w:pPr>
-      <w:widowControl w:val="0"/>
-    </w:pPr>
-  </w:style>
-  <w:style w:type="paragraph" w:customStyle="1" w:styleId="11EDDFB01EA74311AC878C59ADAAA506">
-    <w:name w:val="11EDDFB01EA74311AC878C59ADAAA506"/>
-    <w:rsid w:val="009271D8"/>
-    <w:pPr>
-      <w:widowControl w:val="0"/>
-    </w:pPr>
-  </w:style>
-  <w:style w:type="paragraph" w:customStyle="1" w:styleId="A18D8E8B83E14C98AFCD1382E7B9CC1E">
-    <w:name w:val="A18D8E8B83E14C98AFCD1382E7B9CC1E"/>
-    <w:rsid w:val="009271D8"/>
-    <w:pPr>
-      <w:widowControl w:val="0"/>
-    </w:pPr>
-  </w:style>
-  <w:style w:type="paragraph" w:customStyle="1" w:styleId="09E525DAF032474DB6319AC9E28E8FFD">
-    <w:name w:val="09E525DAF032474DB6319AC9E28E8FFD"/>
-    <w:rsid w:val="009271D8"/>
-    <w:pPr>
-      <w:widowControl w:val="0"/>
-    </w:pPr>
-  </w:style>
-  <w:style w:type="paragraph" w:customStyle="1" w:styleId="A051EB456A094403B7BCD5EB6E6D2326">
-    <w:name w:val="A051EB456A094403B7BCD5EB6E6D2326"/>
-    <w:rsid w:val="009271D8"/>
-    <w:pPr>
-      <w:widowControl w:val="0"/>
-    </w:pPr>
-  </w:style>
-  <w:style w:type="paragraph" w:customStyle="1" w:styleId="BBDBF05E2B904879AB326F04876A9F55">
-    <w:name w:val="BBDBF05E2B904879AB326F04876A9F55"/>
-    <w:rsid w:val="009271D8"/>
-    <w:pPr>
-      <w:widowControl w:val="0"/>
-    </w:pPr>
-  </w:style>
-  <w:style w:type="paragraph" w:customStyle="1" w:styleId="EF9BB619BF744B26A585A86E0C0AFEE4">
-    <w:name w:val="EF9BB619BF744B26A585A86E0C0AFEE4"/>
-    <w:rsid w:val="009271D8"/>
-    <w:pPr>
-      <w:widowControl w:val="0"/>
-    </w:pPr>
-  </w:style>
-  <w:style w:type="paragraph" w:customStyle="1" w:styleId="1592A7BCD6AF4730B89B5D2AA7DBD685">
-    <w:name w:val="1592A7BCD6AF4730B89B5D2AA7DBD685"/>
-    <w:rsid w:val="009271D8"/>
-    <w:pPr>
-      <w:widowControl w:val="0"/>
-    </w:pPr>
-  </w:style>
-</w:styles>
-</file>
-
-<file path=word/glossary/stylesWithEffects.xml><?xml version="1.0" encoding="utf-8"?>
-<w:styles xmlns:wpc="http://schemas.microsoft.com/office/word/2010/wordprocessingCanvas" xmlns:mc="http://schemas.openxmlformats.org/markup-compatibility/2006" xmlns:o="urn:schemas-microsoft-com:office:office" xmlns:r="http://schemas.openxmlformats.org/officeDocument/2006/relationships" xmlns:m="http://schemas.openxmlformats.org/officeDocument/2006/math" xmlns:v="urn:schemas-microsoft-com:vml" xmlns:wp14="http://schemas.microsoft.com/office/word/2010/wordprocessingDrawing" xmlns:wp="http://schemas.openxmlformats.org/drawingml/2006/wordprocessingDrawing" xmlns:w10="urn:schemas-microsoft-com:office:word" xmlns:w="http://schemas.openxmlformats.org/wordprocessingml/2006/main" xmlns:w14="http://schemas.microsoft.com/office/word/2010/wordml" xmlns:wpg="http://schemas.microsoft.com/office/word/2010/wordprocessingGroup" xmlns:wpi="http://schemas.microsoft.com/office/word/2010/wordprocessingInk" xmlns:wne="http://schemas.microsoft.com/office/word/2006/wordml" xmlns:wps="http://schemas.microsoft.com/office/word/2010/wordprocessingShape" mc:Ignorable="w14 wp14">
-  <w:docDefaults>
-    <w:rPrDefault>
-      <w:rPr>
-        <w:rFonts w:asciiTheme="minorHAnsi" w:eastAsiaTheme="minorEastAsia" w:hAnsiTheme="minorHAnsi" w:cstheme="minorBidi"/>
-        <w:kern w:val="2"/>
-        <w:sz w:val="24"/>
-        <w:szCs w:val="22"/>
-        <w:lang w:val="en-US" w:eastAsia="zh-TW" w:bidi="ar-SA"/>
-      </w:rPr>
-    </w:rPrDefault>
-    <w:pPrDefault/>
-  </w:docDefaults>
-  <w:latentStyles w:defLockedState="0" w:defUIPriority="99" w:defSemiHidden="1" w:defUnhideWhenUsed="1" w:defQFormat="0" w:count="267">
-    <w:lsdException w:name="Normal" w:semiHidden="0" w:uiPriority="0" w:unhideWhenUsed="0" w:qFormat="1"/>
-    <w:lsdException w:name="heading 1" w:semiHidden="0" w:uiPriority="9" w:unhideWhenUsed="0" w:qFormat="1"/>
-    <w:lsdException w:name="heading 2" w:uiPriority="9" w:qFormat="1"/>
-    <w:lsdException w:name="heading 3" w:uiPriority="9" w:qFormat="1"/>
-    <w:lsdException w:name="heading 4" w:uiPriority="9" w:qFormat="1"/>
-    <w:lsdException w:name="heading 5" w:uiPriority="9" w:qFormat="1"/>
-    <w:lsdException w:name="heading 6" w:uiPriority="9" w:qFormat="1"/>
-    <w:lsdException w:name="heading 7" w:uiPriority="9" w:qFormat="1"/>
-    <w:lsdException w:name="heading 8" w:uiPriority="9" w:qFormat="1"/>
-    <w:lsdException w:name="heading 9" w:uiPriority="9" w:qFormat="1"/>
-    <w:lsdException w:name="toc 1" w:uiPriority="39"/>
-    <w:lsdException w:name="toc 2" w:uiPriority="39"/>
-    <w:lsdException w:name="toc 3" w:uiPriority="39"/>
-    <w:lsdException w:name="toc 4" w:uiPriority="39"/>
-    <w:lsdException w:name="toc 5" w:uiPriority="39"/>
-    <w:lsdException w:name="toc 6" w:uiPriority="39"/>
-    <w:lsdException w:name="toc 7" w:uiPriority="39"/>
-    <w:lsdException w:name="toc 8" w:uiPriority="39"/>
-    <w:lsdException w:name="toc 9" w:uiPriority="39"/>
-    <w:lsdException w:name="caption" w:uiPriority="35" w:qFormat="1"/>
-    <w:lsdException w:name="Title" w:semiHidden="0" w:uiPriority="10" w:unhideWhenUsed="0" w:qFormat="1"/>
-    <w:lsdException w:name="Default Paragraph Font" w:uiPriority="1"/>
-    <w:lsdException w:name="Subtitle" w:semiHidden="0" w:uiPriority="11" w:unhideWhenUsed="0" w:qFormat="1"/>
-    <w:lsdException w:name="Strong" w:semiHidden="0" w:uiPriority="22" w:unhideWhenUsed="0" w:qFormat="1"/>
-    <w:lsdException w:name="Emphasis" w:semiHidden="0" w:uiPriority="20" w:unhideWhenUsed="0" w:qFormat="1"/>
-    <w:lsdException w:name="Table Grid" w:semiHidden="0" w:uiPriority="59" w:unhideWhenUsed="0"/>
-    <w:lsdException w:name="Placeholder Text" w:unhideWhenUsed="0"/>
-    <w:lsdException w:name="No Spacing" w:semiHidden="0" w:uiPriority="1" w:unhideWhenUsed="0" w:qFormat="1"/>
-    <w:lsdException w:name="Light Shading" w:semiHidden="0" w:uiPriority="60" w:unhideWhenUsed="0"/>
-    <w:lsdException w:name="Light List" w:semiHidden="0" w:uiPriority="61" w:unhideWhenUsed="0"/>
-    <w:lsdException w:name="Light Grid" w:semiHidden="0" w:uiPriority="62" w:unhideWhenUsed="0"/>
-    <w:lsdException w:name="Medium Shading 1" w:semiHidden="0" w:uiPriority="63" w:unhideWhenUsed="0"/>
-    <w:lsdException w:name="Medium Shading 2" w:semiHidden="0" w:uiPriority="64" w:unhideWhenUsed="0"/>
-    <w:lsdException w:name="Medium List 1" w:semiHidden="0" w:uiPriority="65" w:unhideWhenUsed="0"/>
-    <w:lsdException w:name="Medium List 2" w:semiHidden="0" w:uiPriority="66" w:unhideWhenUsed="0"/>
-    <w:lsdException w:name="Medium Grid 1" w:semiHidden="0" w:uiPriority="67" w:unhideWhenUsed="0"/>
-    <w:lsdException w:name="Medium Grid 2" w:semiHidden="0" w:uiPriority="68" w:unhideWhenUsed="0"/>
-    <w:lsdException w:name="Medium Grid 3" w:semiHidden="0" w:uiPriority="69" w:unhideWhenUsed="0"/>
-    <w:lsdException w:name="Dark List" w:semiHidden="0" w:uiPriority="70" w:unhideWhenUsed="0"/>
-    <w:lsdException w:name="Colorful Shading" w:semiHidden="0" w:uiPriority="71" w:unhideWhenUsed="0"/>
-    <w:lsdException w:name="Colorful List" w:semiHidden="0" w:uiPriority="72" w:unhideWhenUsed="0"/>
-    <w:lsdException w:name="Colorful Grid" w:semiHidden="0" w:uiPriority="73" w:unhideWhenUsed="0"/>
-    <w:lsdException w:name="Light Shading Accent 1" w:semiHidden="0" w:uiPriority="60" w:unhideWhenUsed="0"/>
-    <w:lsdException w:name="Light List Accent 1" w:semiHidden="0" w:uiPriority="61" w:unhideWhenUsed="0"/>
-    <w:lsdException w:name="Light Grid Accent 1" w:semiHidden="0" w:uiPriority="62" w:unhideWhenUsed="0"/>
-    <w:lsdException w:name="Medium Shading 1 Accent 1" w:semiHidden="0" w:uiPriority="63" w:unhideWhenUsed="0"/>
-    <w:lsdException w:name="Medium Shading 2 Accent 1" w:semiHidden="0" w:uiPriority="64" w:unhideWhenUsed="0"/>
-    <w:lsdException w:name="Medium List 1 Accent 1" w:semiHidden="0" w:uiPriority="65" w:unhideWhenUsed="0"/>
-    <w:lsdException w:name="Revision" w:unhideWhenUsed="0"/>
-    <w:lsdException w:name="List Paragraph" w:semiHidden="0" w:uiPriority="34" w:unhideWhenUsed="0" w:qFormat="1"/>
-    <w:lsdException w:name="Quote" w:semiHidden="0" w:uiPriority="29" w:unhideWhenUsed="0" w:qFormat="1"/>
-    <w:lsdException w:name="Intense Quote" w:semiHidden="0" w:uiPriority="30" w:unhideWhenUsed="0" w:qFormat="1"/>
-    <w:lsdException w:name="Medium List 2 Accent 1" w:semiHidden="0" w:uiPriority="66" w:unhideWhenUsed="0"/>
-    <w:lsdException w:name="Medium Grid 1 Accent 1" w:semiHidden="0" w:uiPriority="67" w:unhideWhenUsed="0"/>
-    <w:lsdException w:name="Medium Grid 2 Accent 1" w:semiHidden="0" w:uiPriority="68" w:unhideWhenUsed="0"/>
-    <w:lsdException w:name="Medium Grid 3 Accent 1" w:semiHidden="0" w:uiPriority="69" w:unhideWhenUsed="0"/>
-    <w:lsdException w:name="Dark List Accent 1" w:semiHidden="0" w:uiPriority="70" w:unhideWhenUsed="0"/>
-    <w:lsdException w:name="Colorful Shading Accent 1" w:semiHidden="0" w:uiPriority="71" w:unhideWhenUsed="0"/>
-    <w:lsdException w:name="Colorful List Accent 1" w:semiHidden="0" w:uiPriority="72" w:unhideWhenUsed="0"/>
-    <w:lsdException w:name="Colorful Grid Accent 1" w:semiHidden="0" w:uiPriority="73" w:unhideWhenUsed="0"/>
-    <w:lsdException w:name="Light Shading Accent 2" w:semiHidden="0" w:uiPriority="60" w:unhideWhenUsed="0"/>
-    <w:lsdException w:name="Light List Accent 2" w:semiHidden="0" w:uiPriority="61" w:unhideWhenUsed="0"/>
-    <w:lsdException w:name="Light Grid Accent 2" w:semiHidden="0" w:uiPriority="62" w:unhideWhenUsed="0"/>
-    <w:lsdException w:name="Medium Shading 1 Accent 2" w:semiHidden="0" w:uiPriority="63" w:unhideWhenUsed="0"/>
-    <w:lsdException w:name="Medium Shading 2 Accent 2" w:semiHidden="0" w:uiPriority="64" w:unhideWhenUsed="0"/>
-    <w:lsdException w:name="Medium List 1 Accent 2" w:semiHidden="0" w:uiPriority="65" w:unhideWhenUsed="0"/>
-    <w:lsdException w:name="Medium List 2 Accent 2" w:semiHidden="0" w:uiPriority="66" w:unhideWhenUsed="0"/>
-    <w:lsdException w:name="Medium Grid 1 Accent 2" w:semiHidden="0" w:uiPriority="67" w:unhideWhenUsed="0"/>
-    <w:lsdException w:name="Medium Grid 2 Accent 2" w:semiHidden="0" w:uiPriority="68" w:unhideWhenUsed="0"/>
-    <w:lsdException w:name="Medium Grid 3 Accent 2" w:semiHidden="0" w:uiPriority="69" w:unhideWhenUsed="0"/>
-    <w:lsdException w:name="Dark List Accent 2" w:semiHidden="0" w:uiPriority="70" w:unhideWhenUsed="0"/>
-    <w:lsdException w:name="Colorful Shading Accent 2" w:semiHidden="0" w:uiPriority="71" w:unhideWhenUsed="0"/>
-    <w:lsdException w:name="Colorful List Accent 2" w:semiHidden="0" w:uiPriority="72" w:unhideWhenUsed="0"/>
-    <w:lsdException w:name="Colorful Grid Accent 2" w:semiHidden="0" w:uiPriority="73" w:unhideWhenUsed="0"/>
-    <w:lsdException w:name="Light Shading Accent 3" w:semiHidden="0" w:uiPriority="60" w:unhideWhenUsed="0"/>
-    <w:lsdException w:name="Light List Accent 3" w:semiHidden="0" w:uiPriority="61" w:unhideWhenUsed="0"/>
-    <w:lsdException w:name="Light Grid Accent 3" w:semiHidden="0" w:uiPriority="62" w:unhideWhenUsed="0"/>
-    <w:lsdException w:name="Medium Shading 1 Accent 3" w:semiHidden="0" w:uiPriority="63" w:unhideWhenUsed="0"/>
-    <w:lsdException w:name="Medium Shading 2 Accent 3" w:semiHidden="0" w:uiPriority="64" w:unhideWhenUsed="0"/>
-    <w:lsdException w:name="Medium List 1 Accent 3" w:semiHidden="0" w:uiPriority="65" w:unhideWhenUsed="0"/>
-    <w:lsdException w:name="Medium List 2 Accent 3" w:semiHidden="0" w:uiPriority="66" w:unhideWhenUsed="0"/>
-    <w:lsdException w:name="Medium Grid 1 Accent 3" w:semiHidden="0" w:uiPriority="67" w:unhideWhenUsed="0"/>
-    <w:lsdException w:name="Medium Grid 2 Accent 3" w:semiHidden="0" w:uiPriority="68" w:unhideWhenUsed="0"/>
-    <w:lsdException w:name="Medium Grid 3 Accent 3" w:semiHidden="0" w:uiPriority="69" w:unhideWhenUsed="0"/>
-    <w:lsdException w:name="Dark List Accent 3" w:semiHidden="0" w:uiPriority="70" w:unhideWhenUsed="0"/>
-    <w:lsdException w:name="Colorful Shading Accent 3" w:semiHidden="0" w:uiPriority="71" w:unhideWhenUsed="0"/>
-    <w:lsdException w:name="Colorful List Accent 3" w:semiHidden="0" w:uiPriority="72" w:unhideWhenUsed="0"/>
-    <w:lsdException w:name="Colorful Grid Accent 3" w:semiHidden="0" w:uiPriority="73" w:unhideWhenUsed="0"/>
-    <w:lsdException w:name="Light Shading Accent 4" w:semiHidden="0" w:uiPriority="60" w:unhideWhenUsed="0"/>
-    <w:lsdException w:name="Light List Accent 4" w:semiHidden="0" w:uiPriority="61" w:unhideWhenUsed="0"/>
-    <w:lsdException w:name="Light Grid Accent 4" w:semiHidden="0" w:uiPriority="62" w:unhideWhenUsed="0"/>
-    <w:lsdException w:name="Medium Shading 1 Accent 4" w:semiHidden="0" w:uiPriority="63" w:unhideWhenUsed="0"/>
-    <w:lsdException w:name="Medium Shading 2 Accent 4" w:semiHidden="0" w:uiPriority="64" w:unhideWhenUsed="0"/>
-    <w:lsdException w:name="Medium List 1 Accent 4" w:semiHidden="0" w:uiPriority="65" w:unhideWhenUsed="0"/>
-    <w:lsdException w:name="Medium List 2 Accent 4" w:semiHidden="0" w:uiPriority="66" w:unhideWhenUsed="0"/>
-    <w:lsdException w:name="Medium Grid 1 Accent 4" w:semiHidden="0" w:uiPriority="67" w:unhideWhenUsed="0"/>
-    <w:lsdException w:name="Medium Grid 2 Accent 4" w:semiHidden="0" w:uiPriority="68" w:unhideWhenUsed="0"/>
-    <w:lsdException w:name="Medium Grid 3 Accent 4" w:semiHidden="0" w:uiPriority="69" w:unhideWhenUsed="0"/>
-    <w:lsdException w:name="Dark List Accent 4" w:semiHidden="0" w:uiPriority="70" w:unhideWhenUsed="0"/>
-    <w:lsdException w:name="Colorful Shading Accent 4" w:semiHidden="0" w:uiPriority="71" w:unhideWhenUsed="0"/>
-    <w:lsdException w:name="Colorful List Accent 4" w:semiHidden="0" w:uiPriority="72" w:unhideWhenUsed="0"/>
-    <w:lsdException w:name="Colorful Grid Accent 4" w:semiHidden="0" w:uiPriority="73" w:unhideWhenUsed="0"/>
-    <w:lsdException w:name="Light Shading Accent 5" w:semiHidden="0" w:uiPriority="60" w:unhideWhenUsed="0"/>
-    <w:lsdException w:name="Light List Accent 5" w:semiHidden="0" w:uiPriority="61" w:unhideWhenUsed="0"/>
-    <w:lsdException w:name="Light Grid Accent 5" w:semiHidden="0" w:uiPriority="62" w:unhideWhenUsed="0"/>
-    <w:lsdException w:name="Medium Shading 1 Accent 5" w:semiHidden="0" w:uiPriority="63" w:unhideWhenUsed="0"/>
-    <w:lsdException w:name="Medium Shading 2 Accent 5" w:semiHidden="0" w:uiPriority="64" w:unhideWhenUsed="0"/>
-    <w:lsdException w:name="Medium List 1 Accent 5" w:semiHidden="0" w:uiPriority="65" w:unhideWhenUsed="0"/>
-    <w:lsdException w:name="Medium List 2 Accent 5" w:semiHidden="0" w:uiPriority="66" w:unhideWhenUsed="0"/>
-    <w:lsdException w:name="Medium Grid 1 Accent 5" w:semiHidden="0" w:uiPriority="67" w:unhideWhenUsed="0"/>
-    <w:lsdException w:name="Medium Grid 2 Accent 5" w:semiHidden="0" w:uiPriority="68" w:unhideWhenUsed="0"/>
-    <w:lsdException w:name="Medium Grid 3 Accent 5" w:semiHidden="0" w:uiPriority="69" w:unhideWhenUsed="0"/>
-    <w:lsdException w:name="Dark List Accent 5" w:semiHidden="0" w:uiPriority="70" w:unhideWhenUsed="0"/>
-    <w:lsdException w:name="Colorful Shading Accent 5" w:semiHidden="0" w:uiPriority="71" w:unhideWhenUsed="0"/>
-    <w:lsdException w:name="Colorful List Accent 5" w:semiHidden="0" w:uiPriority="72" w:unhideWhenUsed="0"/>
-    <w:lsdException w:name="Colorful Grid Accent 5" w:semiHidden="0" w:uiPriority="73" w:unhideWhenUsed="0"/>
-    <w:lsdException w:name="Light Shading Accent 6" w:semiHidden="0" w:uiPriority="60" w:unhideWhenUsed="0"/>
-    <w:lsdException w:name="Light List Accent 6" w:semiHidden="0" w:uiPriority="61" w:unhideWhenUsed="0"/>
-    <w:lsdException w:name="Light Grid Accent 6" w:semiHidden="0" w:uiPriority="62" w:unhideWhenUsed="0"/>
-    <w:lsdException w:name="Medium Shading 1 Accent 6" w:semiHidden="0" w:uiPriority="63" w:unhideWhenUsed="0"/>
-    <w:lsdException w:name="Medium Shading 2 Accent 6" w:semiHidden="0" w:uiPriority="64" w:unhideWhenUsed="0"/>
-    <w:lsdException w:name="Medium List 1 Accent 6" w:semiHidden="0" w:uiPriority="65" w:unhideWhenUsed="0"/>
-    <w:lsdException w:name="Medium List 2 Accent 6" w:semiHidden="0" w:uiPriority="66" w:unhideWhenUsed="0"/>
-    <w:lsdException w:name="Medium Grid 1 Accent 6" w:semiHidden="0" w:uiPriority="67" w:unhideWhenUsed="0"/>
-    <w:lsdException w:name="Medium Grid 2 Accent 6" w:semiHidden="0" w:uiPriority="68" w:unhideWhenUsed="0"/>
-    <w:lsdException w:name="Medium Grid 3 Accent 6" w:semiHidden="0" w:uiPriority="69" w:unhideWhenUsed="0"/>
-    <w:lsdException w:name="Dark List Accent 6" w:semiHidden="0" w:uiPriority="70" w:unhideWhenUsed="0"/>
-    <w:lsdException w:name="Colorful Shading Accent 6" w:semiHidden="0" w:uiPriority="71" w:unhideWhenUsed="0"/>
-    <w:lsdException w:name="Colorful List Accent 6" w:semiHidden="0" w:uiPriority="72" w:unhideWhenUsed="0"/>
-    <w:lsdException w:name="Colorful Grid Accent 6" w:semiHidden="0" w:uiPriority="73" w:unhideWhenUsed="0"/>
-    <w:lsdException w:name="Subtle Emphasis" w:semiHidden="0" w:uiPriority="19" w:unhideWhenUsed="0" w:qFormat="1"/>
-    <w:lsdException w:name="Intense Emphasis" w:semiHidden="0" w:uiPriority="21" w:unhideWhenUsed="0" w:qFormat="1"/>
-    <w:lsdException w:name="Subtle Reference" w:semiHidden="0" w:uiPriority="31" w:unhideWhenUsed="0" w:qFormat="1"/>
-    <w:lsdException w:name="Intense Reference" w:semiHidden="0" w:uiPriority="32" w:unhideWhenUsed="0" w:qFormat="1"/>
-    <w:lsdException w:name="Book Title" w:semiHidden="0" w:uiPriority="33" w:unhideWhenUsed="0" w:qFormat="1"/>
-    <w:lsdException w:name="Bibliography" w:uiPriority="37"/>
-    <w:lsdException w:name="TOC Heading" w:uiPriority="39" w:qFormat="1"/>
-  </w:latentStyles>
-  <w:style w:type="paragraph" w:default="1" w:styleId="a">
-    <w:name w:val="Normal"/>
-    <w:qFormat/>
-    <w:pPr>
-      <w:widowControl w:val="0"/>
-    </w:pPr>
-  </w:style>
-  <w:style w:type="character" w:default="1" w:styleId="a0">
-    <w:name w:val="Default Paragraph Font"/>
-    <w:uiPriority w:val="1"/>
-    <w:semiHidden/>
-    <w:unhideWhenUsed/>
-  </w:style>
-  <w:style w:type="table" w:default="1" w:styleId="a1">
-    <w:name w:val="Normal Table"/>
-    <w:uiPriority w:val="99"/>
-    <w:semiHidden/>
-    <w:unhideWhenUsed/>
-    <w:tblPr>
-      <w:tblInd w:w="0" w:type="dxa"/>
-      <w:tblCellMar>
-        <w:top w:w="0" w:type="dxa"/>
-        <w:left w:w="108" w:type="dxa"/>
-        <w:bottom w:w="0" w:type="dxa"/>
-        <w:right w:w="108" w:type="dxa"/>
-      </w:tblCellMar>
-    </w:tblPr>
-  </w:style>
-  <w:style w:type="numbering" w:default="1" w:styleId="a2">
-    <w:name w:val="No List"/>
-    <w:uiPriority w:val="99"/>
-    <w:semiHidden/>
-    <w:unhideWhenUsed/>
-  </w:style>
-  <w:style w:type="paragraph" w:customStyle="1" w:styleId="2B484EA95B3B45FBBBB5C51550A8FEF6">
-    <w:name w:val="2B484EA95B3B45FBBBB5C51550A8FEF6"/>
-    <w:rsid w:val="009271D8"/>
-    <w:pPr>
-      <w:widowControl w:val="0"/>
-    </w:pPr>
-  </w:style>
-  <w:style w:type="paragraph" w:customStyle="1" w:styleId="470A1F6397974A569735C8B114C9C723">
-    <w:name w:val="470A1F6397974A569735C8B114C9C723"/>
-    <w:rsid w:val="009271D8"/>
-    <w:pPr>
-      <w:widowControl w:val="0"/>
-    </w:pPr>
-  </w:style>
-  <w:style w:type="paragraph" w:customStyle="1" w:styleId="DAB66FC45F444701906D383E8E3C4DAE">
-    <w:name w:val="DAB66FC45F444701906D383E8E3C4DAE"/>
-    <w:rsid w:val="009271D8"/>
-    <w:pPr>
-      <w:widowControl w:val="0"/>
-    </w:pPr>
-  </w:style>
-  <w:style w:type="paragraph" w:customStyle="1" w:styleId="00CFF2DE3A88487E95A1C0531491004D">
-    <w:name w:val="00CFF2DE3A88487E95A1C0531491004D"/>
-    <w:rsid w:val="009271D8"/>
-    <w:pPr>
-      <w:widowControl w:val="0"/>
-    </w:pPr>
-  </w:style>
-  <w:style w:type="paragraph" w:customStyle="1" w:styleId="11EDDFB01EA74311AC878C59ADAAA506">
-    <w:name w:val="11EDDFB01EA74311AC878C59ADAAA506"/>
-    <w:rsid w:val="009271D8"/>
-    <w:pPr>
-      <w:widowControl w:val="0"/>
-    </w:pPr>
-  </w:style>
-  <w:style w:type="paragraph" w:customStyle="1" w:styleId="A18D8E8B83E14C98AFCD1382E7B9CC1E">
-    <w:name w:val="A18D8E8B83E14C98AFCD1382E7B9CC1E"/>
-    <w:rsid w:val="009271D8"/>
-    <w:pPr>
-      <w:widowControl w:val="0"/>
-    </w:pPr>
-  </w:style>
-  <w:style w:type="paragraph" w:customStyle="1" w:styleId="09E525DAF032474DB6319AC9E28E8FFD">
-    <w:name w:val="09E525DAF032474DB6319AC9E28E8FFD"/>
-    <w:rsid w:val="009271D8"/>
-    <w:pPr>
-      <w:widowControl w:val="0"/>
-    </w:pPr>
-  </w:style>
-  <w:style w:type="paragraph" w:customStyle="1" w:styleId="A051EB456A094403B7BCD5EB6E6D2326">
-    <w:name w:val="A051EB456A094403B7BCD5EB6E6D2326"/>
-    <w:rsid w:val="009271D8"/>
-    <w:pPr>
-      <w:widowControl w:val="0"/>
-    </w:pPr>
-  </w:style>
-  <w:style w:type="paragraph" w:customStyle="1" w:styleId="BBDBF05E2B904879AB326F04876A9F55">
-    <w:name w:val="BBDBF05E2B904879AB326F04876A9F55"/>
-    <w:rsid w:val="009271D8"/>
-    <w:pPr>
-      <w:widowControl w:val="0"/>
-    </w:pPr>
-  </w:style>
-  <w:style w:type="paragraph" w:customStyle="1" w:styleId="EF9BB619BF744B26A585A86E0C0AFEE4">
-    <w:name w:val="EF9BB619BF744B26A585A86E0C0AFEE4"/>
-    <w:rsid w:val="009271D8"/>
-    <w:pPr>
-      <w:widowControl w:val="0"/>
-    </w:pPr>
-  </w:style>
-  <w:style w:type="paragraph" w:customStyle="1" w:styleId="1592A7BCD6AF4730B89B5D2AA7DBD685">
-    <w:name w:val="1592A7BCD6AF4730B89B5D2AA7DBD685"/>
-    <w:rsid w:val="009271D8"/>
-    <w:pPr>
-      <w:widowControl w:val="0"/>
-    </w:pPr>
-  </w:style>
-</w:styles>
-</file>
-
-<file path=word/glossary/webSettings.xml><?xml version="1.0" encoding="utf-8"?>
-<w:webSettings xmlns:mc="http://schemas.openxmlformats.org/markup-compatibility/2006" xmlns:r="http://schemas.openxmlformats.org/officeDocument/2006/relationships" xmlns:w="http://schemas.openxmlformats.org/wordprocessingml/2006/main" xmlns:w14="http://schemas.microsoft.com/office/word/2010/wordml" mc:Ignorable="w14">
-  <w:optimizeForBrowser/>
-  <w:allowPNG/>
-</w:webSettings>
-</file>
-
 <file path=word/theme/theme1.xml><?xml version="1.0" encoding="utf-8"?>
 <a:theme xmlns:a="http://schemas.openxmlformats.org/drawingml/2006/main" name="Office Theme">
   <a:themeElements>
@@ -9505,7 +8626,7 @@
 </file>
 
 <file path=customXml/itemProps2.xml><?xml version="1.0" encoding="utf-8"?>
-<ds:datastoreItem xmlns:ds="http://schemas.openxmlformats.org/officeDocument/2006/customXml" ds:itemID="{58A55C04-3874-4B30-BA9E-0AAD46D6DD6D}">
+<ds:datastoreItem xmlns:ds="http://schemas.openxmlformats.org/officeDocument/2006/customXml" ds:itemID="{8D59C0FD-730A-4D58-A0A1-549F2EE6C8F6}">
   <ds:schemaRefs>
     <ds:schemaRef ds:uri="http://schemas.openxmlformats.org/officeDocument/2006/bibliography"/>
   </ds:schemaRefs>

</xml_diff>

<commit_message>
Fixed the bug that would not update GroupID_TEMP after send mail.
</commit_message>
<xml_diff>
--- a/Ecross-System-4.1.docx
+++ b/Ecross-System-4.1.docx
@@ -387,7 +387,7 @@
               <w:r>
                 <w:fldChar w:fldCharType="separate"/>
               </w:r>
-              <w:hyperlink w:anchor="_Toc318238845" w:history="1">
+              <w:hyperlink w:anchor="_Toc319138229" w:history="1">
                 <w:r>
                   <w:rPr>
                     <w:rStyle w:val="ae"/>
@@ -428,7 +428,7 @@
                     <w:noProof/>
                     <w:webHidden/>
                   </w:rPr>
-                  <w:instrText xml:space="preserve"> PAGEREF _Toc318238845 \h </w:instrText>
+                  <w:instrText xml:space="preserve"> PAGEREF _Toc319138229 \h </w:instrText>
                 </w:r>
                 <w:r>
                   <w:rPr>
@@ -470,7 +470,7 @@
                   <w:noProof/>
                 </w:rPr>
               </w:pPr>
-              <w:hyperlink w:anchor="_Toc318238846" w:history="1">
+              <w:hyperlink w:anchor="_Toc319138230" w:history="1">
                 <w:r>
                   <w:rPr>
                     <w:rStyle w:val="ae"/>
@@ -511,7 +511,7 @@
                     <w:noProof/>
                     <w:webHidden/>
                   </w:rPr>
-                  <w:instrText xml:space="preserve"> PAGEREF _Toc318238846 \h </w:instrText>
+                  <w:instrText xml:space="preserve"> PAGEREF _Toc319138230 \h </w:instrText>
                 </w:r>
                 <w:r>
                   <w:rPr>
@@ -553,7 +553,7 @@
                   <w:noProof/>
                 </w:rPr>
               </w:pPr>
-              <w:hyperlink w:anchor="_Toc318238847" w:history="1">
+              <w:hyperlink w:anchor="_Toc319138231" w:history="1">
                 <w:r>
                   <w:rPr>
                     <w:rStyle w:val="ae"/>
@@ -594,7 +594,7 @@
                     <w:noProof/>
                     <w:webHidden/>
                   </w:rPr>
-                  <w:instrText xml:space="preserve"> PAGEREF _Toc318238847 \h </w:instrText>
+                  <w:instrText xml:space="preserve"> PAGEREF _Toc319138231 \h </w:instrText>
                 </w:r>
                 <w:r>
                   <w:rPr>
@@ -636,7 +636,7 @@
                   <w:noProof/>
                 </w:rPr>
               </w:pPr>
-              <w:hyperlink w:anchor="_Toc318238848" w:history="1">
+              <w:hyperlink w:anchor="_Toc319138232" w:history="1">
                 <w:r>
                   <w:rPr>
                     <w:rStyle w:val="ae"/>
@@ -677,7 +677,7 @@
                     <w:noProof/>
                     <w:webHidden/>
                   </w:rPr>
-                  <w:instrText xml:space="preserve"> PAGEREF _Toc318238848 \h </w:instrText>
+                  <w:instrText xml:space="preserve"> PAGEREF _Toc319138232 \h </w:instrText>
                 </w:r>
                 <w:r>
                   <w:rPr>
@@ -719,7 +719,7 @@
                   <w:noProof/>
                 </w:rPr>
               </w:pPr>
-              <w:hyperlink w:anchor="_Toc318238849" w:history="1">
+              <w:hyperlink w:anchor="_Toc319138233" w:history="1">
                 <w:r>
                   <w:rPr>
                     <w:rStyle w:val="ae"/>
@@ -760,7 +760,7 @@
                     <w:noProof/>
                     <w:webHidden/>
                   </w:rPr>
-                  <w:instrText xml:space="preserve"> PAGEREF _Toc318238849 \h </w:instrText>
+                  <w:instrText xml:space="preserve"> PAGEREF _Toc319138233 \h </w:instrText>
                 </w:r>
                 <w:r>
                   <w:rPr>
@@ -802,7 +802,7 @@
                   <w:noProof/>
                 </w:rPr>
               </w:pPr>
-              <w:hyperlink w:anchor="_Toc318238850" w:history="1">
+              <w:hyperlink w:anchor="_Toc319138234" w:history="1">
                 <w:r>
                   <w:rPr>
                     <w:rStyle w:val="ae"/>
@@ -842,7 +842,7 @@
                     <w:noProof/>
                     <w:webHidden/>
                   </w:rPr>
-                  <w:instrText xml:space="preserve"> PAGEREF _Toc318238850 \h </w:instrText>
+                  <w:instrText xml:space="preserve"> PAGEREF _Toc319138234 \h </w:instrText>
                 </w:r>
                 <w:r>
                   <w:rPr>
@@ -884,7 +884,7 @@
                   <w:noProof/>
                 </w:rPr>
               </w:pPr>
-              <w:hyperlink w:anchor="_Toc318238851" w:history="1">
+              <w:hyperlink w:anchor="_Toc319138235" w:history="1">
                 <w:r>
                   <w:rPr>
                     <w:rStyle w:val="ae"/>
@@ -925,7 +925,7 @@
                     <w:noProof/>
                     <w:webHidden/>
                   </w:rPr>
-                  <w:instrText xml:space="preserve"> PAGEREF _Toc318238851 \h </w:instrText>
+                  <w:instrText xml:space="preserve"> PAGEREF _Toc319138235 \h </w:instrText>
                 </w:r>
                 <w:r>
                   <w:rPr>
@@ -967,7 +967,7 @@
                   <w:noProof/>
                 </w:rPr>
               </w:pPr>
-              <w:hyperlink w:anchor="_Toc318238852" w:history="1">
+              <w:hyperlink w:anchor="_Toc319138236" w:history="1">
                 <w:r>
                   <w:rPr>
                     <w:rStyle w:val="ae"/>
@@ -1008,7 +1008,7 @@
                     <w:noProof/>
                     <w:webHidden/>
                   </w:rPr>
-                  <w:instrText xml:space="preserve"> PAGEREF _Toc318238852 \h </w:instrText>
+                  <w:instrText xml:space="preserve"> PAGEREF _Toc319138236 \h </w:instrText>
                 </w:r>
                 <w:r>
                   <w:rPr>
@@ -1050,7 +1050,7 @@
                   <w:noProof/>
                 </w:rPr>
               </w:pPr>
-              <w:hyperlink w:anchor="_Toc318238853" w:history="1">
+              <w:hyperlink w:anchor="_Toc319138237" w:history="1">
                 <w:r>
                   <w:rPr>
                     <w:rStyle w:val="ae"/>
@@ -1090,7 +1090,89 @@
                     <w:noProof/>
                     <w:webHidden/>
                   </w:rPr>
-                  <w:instrText xml:space="preserve"> PAGEREF _Toc318238853 \h </w:instrText>
+                  <w:instrText xml:space="preserve"> PAGEREF _Toc319138237 \h </w:instrText>
+                </w:r>
+                <w:r>
+                  <w:rPr>
+                    <w:noProof/>
+                    <w:webHidden/>
+                  </w:rPr>
+                </w:r>
+                <w:r>
+                  <w:rPr>
+                    <w:noProof/>
+                    <w:webHidden/>
+                  </w:rPr>
+                  <w:fldChar w:fldCharType="separate"/>
+                </w:r>
+                <w:r>
+                  <w:rPr>
+                    <w:noProof/>
+                    <w:webHidden/>
+                  </w:rPr>
+                  <w:t>4</w:t>
+                </w:r>
+                <w:r>
+                  <w:rPr>
+                    <w:noProof/>
+                    <w:webHidden/>
+                  </w:rPr>
+                  <w:fldChar w:fldCharType="end"/>
+                </w:r>
+              </w:hyperlink>
+            </w:p>
+            <w:p>
+              <w:pPr>
+                <w:pStyle w:val="21"/>
+                <w:tabs>
+                  <w:tab w:val="left" w:pos="1200"/>
+                  <w:tab w:val="right" w:leader="dot" w:pos="9736"/>
+                </w:tabs>
+                <w:rPr>
+                  <w:noProof/>
+                </w:rPr>
+              </w:pPr>
+              <w:hyperlink w:anchor="_Toc319138238" w:history="1">
+                <w:r>
+                  <w:rPr>
+                    <w:rStyle w:val="ae"/>
+                    <w:noProof/>
+                  </w:rPr>
+                  <w:t>2.6.</w:t>
+                </w:r>
+                <w:r>
+                  <w:rPr>
+                    <w:noProof/>
+                  </w:rPr>
+                  <w:tab/>
+                </w:r>
+                <w:r>
+                  <w:rPr>
+                    <w:rStyle w:val="ae"/>
+                    <w:noProof/>
+                  </w:rPr>
+                  <w:t>Python</w:t>
+                </w:r>
+                <w:r>
+                  <w:rPr>
+                    <w:noProof/>
+                    <w:webHidden/>
+                  </w:rPr>
+                  <w:tab/>
+                </w:r>
+                <w:r>
+                  <w:rPr>
+                    <w:noProof/>
+                    <w:webHidden/>
+                  </w:rPr>
+                  <w:fldChar w:fldCharType="begin"/>
+                </w:r>
+                <w:r>
+                  <w:rPr>
+                    <w:noProof/>
+                    <w:webHidden/>
+                  </w:rPr>
+                  <w:instrText xml:space="preserve"> PAGEREF _Toc319138238 \h </w:instrText>
                 </w:r>
                 <w:r>
                   <w:rPr>
@@ -1132,7 +1214,7 @@
                   <w:noProof/>
                 </w:rPr>
               </w:pPr>
-              <w:hyperlink w:anchor="_Toc318238854" w:history="1">
+              <w:hyperlink w:anchor="_Toc319138239" w:history="1">
                 <w:r>
                   <w:rPr>
                     <w:rStyle w:val="ae"/>
@@ -1173,7 +1255,7 @@
                     <w:noProof/>
                     <w:webHidden/>
                   </w:rPr>
-                  <w:instrText xml:space="preserve"> PAGEREF _Toc318238854 \h </w:instrText>
+                  <w:instrText xml:space="preserve"> PAGEREF _Toc319138239 \h </w:instrText>
                 </w:r>
                 <w:r>
                   <w:rPr>
@@ -1215,7 +1297,7 @@
                   <w:noProof/>
                 </w:rPr>
               </w:pPr>
-              <w:hyperlink w:anchor="_Toc318238855" w:history="1">
+              <w:hyperlink w:anchor="_Toc319138240" w:history="1">
                 <w:r>
                   <w:rPr>
                     <w:rStyle w:val="ae"/>
@@ -1263,7 +1345,7 @@
                     <w:noProof/>
                     <w:webHidden/>
                   </w:rPr>
-                  <w:instrText xml:space="preserve"> PAGEREF _Toc318238855 \h </w:instrText>
+                  <w:instrText xml:space="preserve"> PAGEREF _Toc319138240 \h </w:instrText>
                 </w:r>
                 <w:r>
                   <w:rPr>
@@ -1305,7 +1387,7 @@
                   <w:noProof/>
                 </w:rPr>
               </w:pPr>
-              <w:hyperlink w:anchor="_Toc318238856" w:history="1">
+              <w:hyperlink w:anchor="_Toc319138241" w:history="1">
                 <w:r>
                   <w:rPr>
                     <w:rStyle w:val="ae"/>
@@ -1346,7 +1428,7 @@
                     <w:noProof/>
                     <w:webHidden/>
                   </w:rPr>
-                  <w:instrText xml:space="preserve"> PAGEREF _Toc318238856 \h </w:instrText>
+                  <w:instrText xml:space="preserve"> PAGEREF _Toc319138241 \h </w:instrText>
                 </w:r>
                 <w:r>
                   <w:rPr>
@@ -1388,7 +1470,7 @@
                   <w:noProof/>
                 </w:rPr>
               </w:pPr>
-              <w:hyperlink w:anchor="_Toc318238857" w:history="1">
+              <w:hyperlink w:anchor="_Toc319138242" w:history="1">
                 <w:r>
                   <w:rPr>
                     <w:rStyle w:val="ae"/>
@@ -1429,7 +1511,7 @@
                     <w:noProof/>
                     <w:webHidden/>
                   </w:rPr>
-                  <w:instrText xml:space="preserve"> PAGEREF _Toc318238857 \h </w:instrText>
+                  <w:instrText xml:space="preserve"> PAGEREF _Toc319138242 \h </w:instrText>
                 </w:r>
                 <w:r>
                   <w:rPr>
@@ -1471,7 +1553,7 @@
                   <w:noProof/>
                 </w:rPr>
               </w:pPr>
-              <w:hyperlink w:anchor="_Toc318238858" w:history="1">
+              <w:hyperlink w:anchor="_Toc319138243" w:history="1">
                 <w:r>
                   <w:rPr>
                     <w:rStyle w:val="ae"/>
@@ -1512,7 +1594,7 @@
                     <w:noProof/>
                     <w:webHidden/>
                   </w:rPr>
-                  <w:instrText xml:space="preserve"> PAGEREF _Toc318238858 \h </w:instrText>
+                  <w:instrText xml:space="preserve"> PAGEREF _Toc319138243 \h </w:instrText>
                 </w:r>
                 <w:r>
                   <w:rPr>
@@ -1554,7 +1636,7 @@
                   <w:noProof/>
                 </w:rPr>
               </w:pPr>
-              <w:hyperlink w:anchor="_Toc318238859" w:history="1">
+              <w:hyperlink w:anchor="_Toc319138244" w:history="1">
                 <w:r>
                   <w:rPr>
                     <w:rStyle w:val="ae"/>
@@ -1632,7 +1714,7 @@
                     <w:noProof/>
                     <w:webHidden/>
                   </w:rPr>
-                  <w:instrText xml:space="preserve"> PAGEREF _Toc318238859 \h </w:instrText>
+                  <w:instrText xml:space="preserve"> PAGEREF _Toc319138244 \h </w:instrText>
                 </w:r>
                 <w:r>
                   <w:rPr>
@@ -1674,7 +1756,7 @@
                   <w:noProof/>
                 </w:rPr>
               </w:pPr>
-              <w:hyperlink w:anchor="_Toc318238860" w:history="1">
+              <w:hyperlink w:anchor="_Toc319138245" w:history="1">
                 <w:r>
                   <w:rPr>
                     <w:rStyle w:val="ae"/>
@@ -1715,7 +1797,7 @@
                     <w:noProof/>
                     <w:webHidden/>
                   </w:rPr>
-                  <w:instrText xml:space="preserve"> PAGEREF _Toc318238860 \h </w:instrText>
+                  <w:instrText xml:space="preserve"> PAGEREF _Toc319138245 \h </w:instrText>
                 </w:r>
                 <w:r>
                   <w:rPr>
@@ -1757,7 +1839,7 @@
                   <w:noProof/>
                 </w:rPr>
               </w:pPr>
-              <w:hyperlink w:anchor="_Toc318238861" w:history="1">
+              <w:hyperlink w:anchor="_Toc319138246" w:history="1">
                 <w:r>
                   <w:rPr>
                     <w:rStyle w:val="ae"/>
@@ -1798,7 +1880,7 @@
                     <w:noProof/>
                     <w:webHidden/>
                   </w:rPr>
-                  <w:instrText xml:space="preserve"> PAGEREF _Toc318238861 \h </w:instrText>
+                  <w:instrText xml:space="preserve"> PAGEREF _Toc319138246 \h </w:instrText>
                 </w:r>
                 <w:r>
                   <w:rPr>
@@ -1840,7 +1922,7 @@
                   <w:noProof/>
                 </w:rPr>
               </w:pPr>
-              <w:hyperlink w:anchor="_Toc318238862" w:history="1">
+              <w:hyperlink w:anchor="_Toc319138247" w:history="1">
                 <w:r>
                   <w:rPr>
                     <w:rStyle w:val="ae"/>
@@ -1881,7 +1963,7 @@
                     <w:noProof/>
                     <w:webHidden/>
                   </w:rPr>
-                  <w:instrText xml:space="preserve"> PAGEREF _Toc318238862 \h </w:instrText>
+                  <w:instrText xml:space="preserve"> PAGEREF _Toc319138247 \h </w:instrText>
                 </w:r>
                 <w:r>
                   <w:rPr>
@@ -1923,7 +2005,7 @@
                   <w:noProof/>
                 </w:rPr>
               </w:pPr>
-              <w:hyperlink w:anchor="_Toc318238863" w:history="1">
+              <w:hyperlink w:anchor="_Toc319138248" w:history="1">
                 <w:r>
                   <w:rPr>
                     <w:rStyle w:val="ae"/>
@@ -1971,7 +2053,7 @@
                     <w:noProof/>
                     <w:webHidden/>
                   </w:rPr>
-                  <w:instrText xml:space="preserve"> PAGEREF _Toc318238863 \h </w:instrText>
+                  <w:instrText xml:space="preserve"> PAGEREF _Toc319138248 \h </w:instrText>
                 </w:r>
                 <w:r>
                   <w:rPr>
@@ -2013,7 +2095,7 @@
                   <w:noProof/>
                 </w:rPr>
               </w:pPr>
-              <w:hyperlink w:anchor="_Toc318238864" w:history="1">
+              <w:hyperlink w:anchor="_Toc319138249" w:history="1">
                 <w:r>
                   <w:rPr>
                     <w:rStyle w:val="ae"/>
@@ -2054,7 +2136,7 @@
                     <w:noProof/>
                     <w:webHidden/>
                   </w:rPr>
-                  <w:instrText xml:space="preserve"> PAGEREF _Toc318238864 \h </w:instrText>
+                  <w:instrText xml:space="preserve"> PAGEREF _Toc319138249 \h </w:instrText>
                 </w:r>
                 <w:r>
                   <w:rPr>
@@ -2075,204 +2157,6 @@
                     <w:webHidden/>
                   </w:rPr>
                   <w:t>7</w:t>
-                </w:r>
-                <w:r>
-                  <w:rPr>
-                    <w:noProof/>
-                    <w:webHidden/>
-                  </w:rPr>
-                  <w:fldChar w:fldCharType="end"/>
-                </w:r>
-              </w:hyperlink>
-            </w:p>
-            <w:p>
-              <w:pPr>
-                <w:pStyle w:val="31"/>
-                <w:tabs>
-                  <w:tab w:val="left" w:pos="1920"/>
-                  <w:tab w:val="right" w:leader="dot" w:pos="9736"/>
-                </w:tabs>
-                <w:rPr>
-                  <w:noProof/>
-                </w:rPr>
-              </w:pPr>
-              <w:hyperlink w:anchor="_Toc318238865" w:history="1">
-                <w:r>
-                  <w:rPr>
-                    <w:rStyle w:val="ae"/>
-                    <w:noProof/>
-                  </w:rPr>
-                  <w:t>5.2.1.</w:t>
-                </w:r>
-                <w:r>
-                  <w:rPr>
-                    <w:noProof/>
-                  </w:rPr>
-                  <w:tab/>
-                </w:r>
-                <w:r>
-                  <w:rPr>
-                    <w:rStyle w:val="ae"/>
-                    <w:noProof/>
-                  </w:rPr>
-                  <w:t>Login notification</w:t>
-                </w:r>
-                <w:r>
-                  <w:rPr>
-                    <w:noProof/>
-                    <w:webHidden/>
-                  </w:rPr>
-                  <w:tab/>
-                </w:r>
-                <w:r>
-                  <w:rPr>
-                    <w:noProof/>
-                    <w:webHidden/>
-                  </w:rPr>
-                  <w:fldChar w:fldCharType="begin"/>
-                </w:r>
-                <w:r>
-                  <w:rPr>
-                    <w:noProof/>
-                    <w:webHidden/>
-                  </w:rPr>
-                  <w:instrText xml:space="preserve"> PAGEREF _Toc318238865 \h </w:instrText>
-                </w:r>
-                <w:r>
-                  <w:rPr>
-                    <w:noProof/>
-                    <w:webHidden/>
-                  </w:rPr>
-                  <w:fldChar w:fldCharType="separate"/>
-                </w:r>
-                <w:r>
-                  <w:rPr>
-                    <w:rFonts w:hint="eastAsia"/>
-                    <w:b/>
-                    <w:bCs/>
-                    <w:noProof/>
-                    <w:webHidden/>
-                  </w:rPr>
-                  <w:t>錯誤</w:t>
-                </w:r>
-                <w:r>
-                  <w:rPr>
-                    <w:rFonts w:hint="eastAsia"/>
-                    <w:b/>
-                    <w:bCs/>
-                    <w:noProof/>
-                    <w:webHidden/>
-                  </w:rPr>
-                  <w:t xml:space="preserve">! </w:t>
-                </w:r>
-                <w:r>
-                  <w:rPr>
-                    <w:rFonts w:hint="eastAsia"/>
-                    <w:b/>
-                    <w:bCs/>
-                    <w:noProof/>
-                    <w:webHidden/>
-                  </w:rPr>
-                  <w:t>尚未定義書籤。</w:t>
-                </w:r>
-                <w:r>
-                  <w:rPr>
-                    <w:noProof/>
-                    <w:webHidden/>
-                  </w:rPr>
-                  <w:fldChar w:fldCharType="end"/>
-                </w:r>
-              </w:hyperlink>
-            </w:p>
-            <w:p>
-              <w:pPr>
-                <w:pStyle w:val="31"/>
-                <w:tabs>
-                  <w:tab w:val="left" w:pos="1920"/>
-                  <w:tab w:val="right" w:leader="dot" w:pos="9736"/>
-                </w:tabs>
-                <w:rPr>
-                  <w:noProof/>
-                </w:rPr>
-              </w:pPr>
-              <w:hyperlink w:anchor="_Toc318238866" w:history="1">
-                <w:r>
-                  <w:rPr>
-                    <w:rStyle w:val="ae"/>
-                    <w:noProof/>
-                  </w:rPr>
-                  <w:t>5.2.2.</w:t>
-                </w:r>
-                <w:r>
-                  <w:rPr>
-                    <w:noProof/>
-                  </w:rPr>
-                  <w:tab/>
-                </w:r>
-                <w:r>
-                  <w:rPr>
-                    <w:rStyle w:val="ae"/>
-                    <w:noProof/>
-                  </w:rPr>
-                  <w:t>Group notification</w:t>
-                </w:r>
-                <w:r>
-                  <w:rPr>
-                    <w:noProof/>
-                    <w:webHidden/>
-                  </w:rPr>
-                  <w:tab/>
-                </w:r>
-                <w:r>
-                  <w:rPr>
-                    <w:noProof/>
-                    <w:webHidden/>
-                  </w:rPr>
-                  <w:fldChar w:fldCharType="begin"/>
-                </w:r>
-                <w:r>
-                  <w:rPr>
-                    <w:noProof/>
-                    <w:webHidden/>
-                  </w:rPr>
-                  <w:instrText xml:space="preserve"> PAGEREF _Toc318238866 \h </w:instrText>
-                </w:r>
-                <w:r>
-                  <w:rPr>
-                    <w:noProof/>
-                    <w:webHidden/>
-                  </w:rPr>
-                  <w:fldChar w:fldCharType="separate"/>
-                </w:r>
-                <w:r>
-                  <w:rPr>
-                    <w:rFonts w:hint="eastAsia"/>
-                    <w:b/>
-                    <w:bCs/>
-                    <w:noProof/>
-                    <w:webHidden/>
-                  </w:rPr>
-                  <w:t>錯誤</w:t>
-                </w:r>
-                <w:r>
-                  <w:rPr>
-                    <w:rFonts w:hint="eastAsia"/>
-                    <w:b/>
-                    <w:bCs/>
-                    <w:noProof/>
-                    <w:webHidden/>
-                  </w:rPr>
-                  <w:t xml:space="preserve">! </w:t>
-                </w:r>
-                <w:r>
-                  <w:rPr>
-                    <w:rFonts w:hint="eastAsia"/>
-                    <w:b/>
-                    <w:bCs/>
-                    <w:noProof/>
-                    <w:webHidden/>
-                  </w:rPr>
-                  <w:t>尚未定義書籤。</w:t>
                 </w:r>
                 <w:r>
                   <w:rPr>
@@ -2294,7 +2178,7 @@
                   <w:noProof/>
                 </w:rPr>
               </w:pPr>
-              <w:hyperlink w:anchor="_Toc318238867" w:history="1">
+              <w:hyperlink w:anchor="_Toc319138250" w:history="1">
                 <w:r>
                   <w:rPr>
                     <w:rStyle w:val="ae"/>
@@ -2335,7 +2219,7 @@
                     <w:noProof/>
                     <w:webHidden/>
                   </w:rPr>
-                  <w:instrText xml:space="preserve"> PAGEREF _Toc318238867 \h </w:instrText>
+                  <w:instrText xml:space="preserve"> PAGEREF _Toc319138250 \h </w:instrText>
                 </w:r>
                 <w:r>
                   <w:rPr>
@@ -2377,7 +2261,7 @@
                   <w:noProof/>
                 </w:rPr>
               </w:pPr>
-              <w:hyperlink w:anchor="_Toc318238868" w:history="1">
+              <w:hyperlink w:anchor="_Toc319138251" w:history="1">
                 <w:r>
                   <w:rPr>
                     <w:rStyle w:val="ae"/>
@@ -2425,7 +2309,7 @@
                     <w:noProof/>
                     <w:webHidden/>
                   </w:rPr>
-                  <w:instrText xml:space="preserve"> PAGEREF _Toc318238868 \h </w:instrText>
+                  <w:instrText xml:space="preserve"> PAGEREF _Toc319138251 \h </w:instrText>
                 </w:r>
                 <w:r>
                   <w:rPr>
@@ -2722,7 +2606,7 @@
           <w:numId w:val="11"/>
         </w:numPr>
       </w:pPr>
-      <w:bookmarkStart w:id="1" w:name="_Toc318238845"/>
+      <w:bookmarkStart w:id="1" w:name="_Toc319138229"/>
       <w:r>
         <w:rPr>
           <w:rFonts w:hint="eastAsia"/>
@@ -2740,7 +2624,7 @@
           <w:numId w:val="13"/>
         </w:numPr>
       </w:pPr>
-      <w:bookmarkStart w:id="2" w:name="_Toc318238846"/>
+      <w:bookmarkStart w:id="2" w:name="_Toc319138230"/>
       <w:r>
         <w:rPr>
           <w:rFonts w:hint="eastAsia"/>
@@ -2777,7 +2661,7 @@
           <w:numId w:val="9"/>
         </w:numPr>
       </w:pPr>
-      <w:bookmarkStart w:id="3" w:name="_Toc318238847"/>
+      <w:bookmarkStart w:id="3" w:name="_Toc319138231"/>
       <w:r>
         <w:rPr>
           <w:rFonts w:hint="eastAsia"/>
@@ -2886,7 +2770,7 @@
           <w:numId w:val="9"/>
         </w:numPr>
       </w:pPr>
-      <w:bookmarkStart w:id="4" w:name="_Toc318238848"/>
+      <w:bookmarkStart w:id="4" w:name="_Toc319138232"/>
       <w:r>
         <w:rPr>
           <w:rFonts w:hint="eastAsia"/>
@@ -2904,7 +2788,7 @@
           <w:numId w:val="9"/>
         </w:numPr>
       </w:pPr>
-      <w:bookmarkStart w:id="5" w:name="_Toc318238849"/>
+      <w:bookmarkStart w:id="5" w:name="_Toc319138233"/>
       <w:r>
         <w:rPr>
           <w:rFonts w:hint="eastAsia"/>
@@ -2933,6 +2817,120 @@
           <w:rFonts w:hint="eastAsia"/>
         </w:rPr>
         <w:t xml:space="preserve"> need SSL support</w:t>
+      </w:r>
+    </w:p>
+    <w:p>
+      <w:pPr>
+        <w:rPr>
+          <w:b/>
+          <w:i/>
+        </w:rPr>
+      </w:pPr>
+      <w:r>
+        <w:rPr>
+          <w:rFonts w:hint="eastAsia"/>
+          <w:b/>
+          <w:i/>
+        </w:rPr>
+        <w:t>*</w:t>
+      </w:r>
+      <w:r>
+        <w:rPr>
+          <w:rFonts w:hint="eastAsia"/>
+          <w:b/>
+          <w:i/>
+        </w:rPr>
+        <w:t>一次大量使用</w:t>
+      </w:r>
+      <w:r>
+        <w:rPr>
+          <w:rFonts w:hint="eastAsia"/>
+          <w:b/>
+          <w:i/>
+        </w:rPr>
+        <w:t>XOOPS</w:t>
+      </w:r>
+      <w:r>
+        <w:rPr>
+          <w:rFonts w:hint="eastAsia"/>
+          <w:b/>
+          <w:i/>
+        </w:rPr>
+        <w:t>寄</w:t>
+      </w:r>
+      <w:r>
+        <w:rPr>
+          <w:rFonts w:hint="eastAsia"/>
+          <w:b/>
+          <w:i/>
+        </w:rPr>
+        <w:t>Email</w:t>
+      </w:r>
+      <w:r>
+        <w:rPr>
+          <w:rFonts w:hint="eastAsia"/>
+          <w:b/>
+          <w:i/>
+        </w:rPr>
+        <w:t>的話，可能要調整</w:t>
+      </w:r>
+      <w:proofErr w:type="spellStart"/>
+      <w:r>
+        <w:rPr>
+          <w:rFonts w:hint="eastAsia"/>
+          <w:b/>
+          <w:i/>
+        </w:rPr>
+        <w:t>httpd</w:t>
+      </w:r>
+      <w:r>
+        <w:rPr>
+          <w:rFonts w:hint="eastAsia"/>
+          <w:b/>
+          <w:i/>
+        </w:rPr>
+        <w:t>.</w:t>
+      </w:r>
+      <w:r>
+        <w:rPr>
+          <w:rFonts w:hint="eastAsia"/>
+          <w:b/>
+          <w:i/>
+        </w:rPr>
+        <w:t>conf</w:t>
+      </w:r>
+      <w:proofErr w:type="spellEnd"/>
+      <w:r>
+        <w:rPr>
+          <w:rFonts w:hint="eastAsia"/>
+          <w:b/>
+          <w:i/>
+        </w:rPr>
+        <w:t>的</w:t>
+      </w:r>
+      <w:r>
+        <w:rPr>
+          <w:rFonts w:hint="eastAsia"/>
+          <w:b/>
+          <w:i/>
+        </w:rPr>
+        <w:t>Timeout Directive(</w:t>
+      </w:r>
+      <w:r>
+        <w:rPr>
+          <w:rFonts w:hint="eastAsia"/>
+          <w:b/>
+          <w:i/>
+        </w:rPr>
+        <w:t>預設</w:t>
+      </w:r>
+      <w:r>
+        <w:rPr>
+          <w:rFonts w:hint="eastAsia"/>
+          <w:b/>
+          <w:i/>
+        </w:rPr>
+        <w:t>300)</w:t>
       </w:r>
     </w:p>
     <w:p>
@@ -2943,7 +2941,7 @@
           <w:numId w:val="9"/>
         </w:numPr>
       </w:pPr>
-      <w:bookmarkStart w:id="6" w:name="_Toc318238850"/>
+      <w:bookmarkStart w:id="6" w:name="_Toc319138234"/>
       <w:r>
         <w:rPr>
           <w:rFonts w:hint="eastAsia"/>
@@ -2995,6 +2993,89 @@
       <w:r>
         <w:t xml:space="preserve"> Technologies</w:t>
       </w:r>
+    </w:p>
+    <w:p/>
+    <w:p>
+      <w:pPr>
+        <w:rPr>
+          <w:b/>
+          <w:i/>
+        </w:rPr>
+      </w:pPr>
+      <w:r>
+        <w:rPr>
+          <w:rFonts w:hint="eastAsia"/>
+          <w:b/>
+          <w:i/>
+        </w:rPr>
+        <w:t>*</w:t>
+      </w:r>
+      <w:r>
+        <w:rPr>
+          <w:rFonts w:hint="eastAsia"/>
+          <w:b/>
+          <w:i/>
+        </w:rPr>
+        <w:t>一次大量使用</w:t>
+      </w:r>
+      <w:r>
+        <w:rPr>
+          <w:rFonts w:hint="eastAsia"/>
+          <w:b/>
+          <w:i/>
+        </w:rPr>
+        <w:t>XOOPS</w:t>
+      </w:r>
+      <w:r>
+        <w:rPr>
+          <w:rFonts w:hint="eastAsia"/>
+          <w:b/>
+          <w:i/>
+        </w:rPr>
+        <w:t>寄</w:t>
+      </w:r>
+      <w:r>
+        <w:rPr>
+          <w:rFonts w:hint="eastAsia"/>
+          <w:b/>
+          <w:i/>
+        </w:rPr>
+        <w:t>Email</w:t>
+      </w:r>
+      <w:r>
+        <w:rPr>
+          <w:rFonts w:hint="eastAsia"/>
+          <w:b/>
+          <w:i/>
+        </w:rPr>
+        <w:t>的話，可能要調整</w:t>
+      </w:r>
+      <w:r>
+        <w:rPr>
+          <w:rFonts w:hint="eastAsia"/>
+          <w:b/>
+          <w:i/>
+        </w:rPr>
+        <w:t>php.ini</w:t>
+      </w:r>
+      <w:r>
+        <w:rPr>
+          <w:rFonts w:hint="eastAsia"/>
+          <w:b/>
+          <w:i/>
+        </w:rPr>
+        <w:t>的</w:t>
+      </w:r>
+      <w:proofErr w:type="spellStart"/>
+      <w:r>
+        <w:rPr>
+          <w:rFonts w:hint="eastAsia"/>
+          <w:b/>
+          <w:i/>
+        </w:rPr>
+        <w:t>max_execution_time</w:t>
+      </w:r>
+      <w:proofErr w:type="spellEnd"/>
     </w:p>
     <w:p>
       <w:pPr>
@@ -3004,7 +3085,7 @@
           <w:numId w:val="9"/>
         </w:numPr>
       </w:pPr>
-      <w:bookmarkStart w:id="7" w:name="_Toc318238851"/>
+      <w:bookmarkStart w:id="7" w:name="_Toc319138235"/>
       <w:r>
         <w:rPr>
           <w:rFonts w:hint="eastAsia"/>
@@ -3389,7 +3470,7 @@
           <w:numId w:val="9"/>
         </w:numPr>
       </w:pPr>
-      <w:bookmarkStart w:id="8" w:name="_Toc318238852"/>
+      <w:bookmarkStart w:id="8" w:name="_Toc319138236"/>
       <w:r>
         <w:rPr>
           <w:rFonts w:hint="eastAsia"/>
@@ -3424,7 +3505,7 @@
           <w:numId w:val="9"/>
         </w:numPr>
       </w:pPr>
-      <w:bookmarkStart w:id="9" w:name="_Toc318238853"/>
+      <w:bookmarkStart w:id="9" w:name="_Toc319138237"/>
       <w:r>
         <w:rPr>
           <w:rFonts w:hint="eastAsia"/>
@@ -3493,12 +3574,14 @@
           <w:numId w:val="9"/>
         </w:numPr>
       </w:pPr>
+      <w:bookmarkStart w:id="10" w:name="_Toc319138238"/>
       <w:r>
         <w:rPr>
           <w:rFonts w:hint="eastAsia"/>
         </w:rPr>
         <w:t>Python</w:t>
       </w:r>
+      <w:bookmarkEnd w:id="10"/>
     </w:p>
     <w:p>
       <w:r>
@@ -3528,7 +3611,7 @@
           <w:numId w:val="9"/>
         </w:numPr>
       </w:pPr>
-      <w:bookmarkStart w:id="10" w:name="_Toc318238854"/>
+      <w:bookmarkStart w:id="11" w:name="_Toc319138239"/>
       <w:r>
         <w:rPr>
           <w:rFonts w:hint="eastAsia"/>
@@ -3536,7 +3619,7 @@
         <w:lastRenderedPageBreak/>
         <w:t>安裝新人名單模組</w:t>
       </w:r>
-      <w:bookmarkEnd w:id="10"/>
+      <w:bookmarkEnd w:id="11"/>
     </w:p>
     <w:p>
       <w:pPr>
@@ -3546,7 +3629,7 @@
           <w:numId w:val="9"/>
         </w:numPr>
       </w:pPr>
-      <w:bookmarkStart w:id="11" w:name="_Toc318238855"/>
+      <w:bookmarkStart w:id="12" w:name="_Toc319138240"/>
       <w:r>
         <w:rPr>
           <w:rFonts w:hint="eastAsia"/>
@@ -3559,7 +3642,7 @@
         </w:rPr>
         <w:t>後台安裝</w:t>
       </w:r>
-      <w:bookmarkEnd w:id="11"/>
+      <w:bookmarkEnd w:id="12"/>
     </w:p>
     <w:p>
       <w:r>
@@ -3585,14 +3668,14 @@
           <w:numId w:val="9"/>
         </w:numPr>
       </w:pPr>
-      <w:bookmarkStart w:id="12" w:name="_Toc318238856"/>
+      <w:bookmarkStart w:id="13" w:name="_Toc319138241"/>
       <w:r>
         <w:rPr>
           <w:rFonts w:hint="eastAsia"/>
         </w:rPr>
         <w:t>移動最新資料</w:t>
       </w:r>
-      <w:bookmarkEnd w:id="12"/>
+      <w:bookmarkEnd w:id="13"/>
     </w:p>
     <w:p>
       <w:r>
@@ -3688,14 +3771,14 @@
           <w:numId w:val="9"/>
         </w:numPr>
       </w:pPr>
-      <w:bookmarkStart w:id="13" w:name="_Toc318238857"/>
+      <w:bookmarkStart w:id="14" w:name="_Toc319138242"/>
       <w:r>
         <w:rPr>
           <w:rFonts w:hint="eastAsia"/>
         </w:rPr>
         <w:t>檢查並更新匯入的新人資料</w:t>
       </w:r>
-      <w:bookmarkEnd w:id="13"/>
+      <w:bookmarkEnd w:id="14"/>
     </w:p>
     <w:p>
       <w:pPr>
@@ -3705,14 +3788,14 @@
           <w:numId w:val="9"/>
         </w:numPr>
       </w:pPr>
-      <w:bookmarkStart w:id="14" w:name="_Toc318238858"/>
+      <w:bookmarkStart w:id="15" w:name="_Toc319138243"/>
       <w:r>
         <w:rPr>
           <w:rFonts w:hint="eastAsia"/>
         </w:rPr>
         <w:t>檢查是否有未被通知的新人</w:t>
       </w:r>
-      <w:bookmarkEnd w:id="14"/>
+      <w:bookmarkEnd w:id="15"/>
     </w:p>
     <w:p>
       <w:r>
@@ -3809,7 +3892,7 @@
           <w:numId w:val="9"/>
         </w:numPr>
       </w:pPr>
-      <w:bookmarkStart w:id="15" w:name="_Toc318238859"/>
+      <w:bookmarkStart w:id="16" w:name="_Toc319138244"/>
       <w:r>
         <w:rPr>
           <w:rFonts w:hint="eastAsia"/>
@@ -3852,7 +3935,7 @@
         </w:rPr>
         <w:t>NULL</w:t>
       </w:r>
-      <w:bookmarkEnd w:id="15"/>
+      <w:bookmarkEnd w:id="16"/>
     </w:p>
     <w:p>
       <w:r>
@@ -4004,7 +4087,7 @@
           <w:numId w:val="9"/>
         </w:numPr>
       </w:pPr>
-      <w:bookmarkStart w:id="16" w:name="_Toc318238860"/>
+      <w:bookmarkStart w:id="17" w:name="_Toc319138245"/>
       <w:r>
         <w:rPr>
           <w:rFonts w:hint="eastAsia"/>
@@ -4012,7 +4095,7 @@
         <w:lastRenderedPageBreak/>
         <w:t>系統搬遷</w:t>
       </w:r>
-      <w:bookmarkEnd w:id="16"/>
+      <w:bookmarkEnd w:id="17"/>
     </w:p>
     <w:p>
       <w:pPr>
@@ -4022,14 +4105,14 @@
           <w:numId w:val="9"/>
         </w:numPr>
       </w:pPr>
-      <w:bookmarkStart w:id="17" w:name="_Toc318238861"/>
+      <w:bookmarkStart w:id="18" w:name="_Toc319138246"/>
       <w:r>
         <w:rPr>
           <w:rFonts w:hint="eastAsia"/>
         </w:rPr>
         <w:t>資料庫搬遷</w:t>
       </w:r>
-      <w:bookmarkEnd w:id="17"/>
+      <w:bookmarkEnd w:id="18"/>
     </w:p>
     <w:p>
       <w:r>
@@ -4776,7 +4859,7 @@
           <w:numId w:val="9"/>
         </w:numPr>
       </w:pPr>
-      <w:bookmarkStart w:id="18" w:name="_Toc318238862"/>
+      <w:bookmarkStart w:id="19" w:name="_Toc319138247"/>
       <w:r>
         <w:rPr>
           <w:rFonts w:hint="eastAsia"/>
@@ -4784,7 +4867,7 @@
         <w:lastRenderedPageBreak/>
         <w:t>安裝模組額外功能</w:t>
       </w:r>
-      <w:bookmarkEnd w:id="18"/>
+      <w:bookmarkEnd w:id="19"/>
     </w:p>
     <w:p>
       <w:pPr>
@@ -4794,7 +4877,7 @@
           <w:numId w:val="9"/>
         </w:numPr>
       </w:pPr>
-      <w:bookmarkStart w:id="19" w:name="_Toc318238863"/>
+      <w:bookmarkStart w:id="20" w:name="_Toc319138248"/>
       <w:r>
         <w:rPr>
           <w:rFonts w:hint="eastAsia"/>
@@ -4813,7 +4896,7 @@
         </w:rPr>
         <w:t>設定</w:t>
       </w:r>
-      <w:bookmarkEnd w:id="19"/>
+      <w:bookmarkEnd w:id="20"/>
     </w:p>
     <w:p>
       <w:r>
@@ -4885,14 +4968,14 @@
           <w:numId w:val="9"/>
         </w:numPr>
       </w:pPr>
-      <w:bookmarkStart w:id="20" w:name="_Toc318238864"/>
+      <w:bookmarkStart w:id="21" w:name="_Toc319138249"/>
       <w:r>
         <w:rPr>
           <w:rFonts w:hint="eastAsia"/>
         </w:rPr>
         <w:t>套用額外檔案</w:t>
       </w:r>
-      <w:bookmarkEnd w:id="20"/>
+      <w:bookmarkEnd w:id="21"/>
     </w:p>
     <w:p>
       <w:r>
@@ -5007,7 +5090,7 @@
           <w:numId w:val="9"/>
         </w:numPr>
       </w:pPr>
-      <w:bookmarkStart w:id="21" w:name="_Toc318238867"/>
+      <w:bookmarkStart w:id="22" w:name="_Toc319138250"/>
       <w:r>
         <w:rPr>
           <w:rFonts w:hint="eastAsia"/>
@@ -5038,7 +5121,7 @@
         </w:rPr>
         <w:t>排程</w:t>
       </w:r>
-      <w:bookmarkEnd w:id="21"/>
+      <w:bookmarkEnd w:id="22"/>
     </w:p>
     <w:p>
       <w:r>
@@ -5121,7 +5204,7 @@
           <w:numId w:val="9"/>
         </w:numPr>
       </w:pPr>
-      <w:bookmarkStart w:id="22" w:name="_Toc318238868"/>
+      <w:bookmarkStart w:id="23" w:name="_Toc319138251"/>
       <w:r>
         <w:rPr>
           <w:rFonts w:hint="eastAsia"/>
@@ -5135,7 +5218,7 @@
         </w:rPr>
         <w:t>設定調校</w:t>
       </w:r>
-      <w:bookmarkEnd w:id="22"/>
+      <w:bookmarkEnd w:id="23"/>
     </w:p>
     <w:p>
       <w:r>
@@ -5509,14 +5592,27 @@
       </w:rPr>
       <w:t>火把</w:t>
     </w:r>
-    <w:fldSimple w:instr=" FILENAME  ">
-      <w:r>
-        <w:rPr>
-          <w:noProof/>
-        </w:rPr>
-        <w:t>Ecross-System-4.1.docx</w:t>
-      </w:r>
-    </w:fldSimple>
+    <w:r>
+      <w:fldChar w:fldCharType="begin"/>
+    </w:r>
+    <w:r>
+      <w:instrText xml:space="preserve"> FILENAME  </w:instrText>
+    </w:r>
+    <w:r>
+      <w:fldChar w:fldCharType="separate"/>
+    </w:r>
+    <w:r>
+      <w:rPr>
+        <w:noProof/>
+      </w:rPr>
+      <w:t>Ecross-System-4.1.docx</w:t>
+    </w:r>
+    <w:r>
+      <w:rPr>
+        <w:noProof/>
+      </w:rPr>
+      <w:fldChar w:fldCharType="end"/>
+    </w:r>
     <w:r>
       <w:rPr>
         <w:rFonts w:hint="eastAsia"/>
@@ -5551,7 +5647,7 @@
       <w:rPr>
         <w:noProof/>
       </w:rPr>
-      <w:t>8</w:t>
+      <w:t>1</w:t>
     </w:r>
     <w:r>
       <w:fldChar w:fldCharType="end"/>
@@ -5562,21 +5658,11 @@
       </w:rPr>
       <w:t>/</w:t>
     </w:r>
-    <w:r>
-      <w:fldChar w:fldCharType="begin"/>
-    </w:r>
-    <w:r>
-      <w:instrText xml:space="preserve"> DOCPROPERTY  Pages  \* MERGEFORMAT </w:instrText>
-    </w:r>
-    <w:r>
-      <w:fldChar w:fldCharType="separate"/>
-    </w:r>
-    <w:r>
-      <w:t>9</w:t>
-    </w:r>
-    <w:r>
-      <w:fldChar w:fldCharType="end"/>
-    </w:r>
+    <w:fldSimple w:instr=" DOCPROPERTY  Pages  \* MERGEFORMAT ">
+      <w:r>
+        <w:t>9</w:t>
+      </w:r>
+    </w:fldSimple>
     <w:r>
       <w:rPr>
         <w:rFonts w:hint="eastAsia"/>
@@ -8626,7 +8712,7 @@
 </file>
 
 <file path=customXml/itemProps2.xml><?xml version="1.0" encoding="utf-8"?>
-<ds:datastoreItem xmlns:ds="http://schemas.openxmlformats.org/officeDocument/2006/customXml" ds:itemID="{8D59C0FD-730A-4D58-A0A1-549F2EE6C8F6}">
+<ds:datastoreItem xmlns:ds="http://schemas.openxmlformats.org/officeDocument/2006/customXml" ds:itemID="{06604D71-52B9-4AFB-9A90-4DD6A6B02745}">
   <ds:schemaRefs>
     <ds:schemaRef ds:uri="http://schemas.openxmlformats.org/officeDocument/2006/bibliography"/>
   </ds:schemaRefs>

</xml_diff>

<commit_message>
Update file permission notes to document.
</commit_message>
<xml_diff>
--- a/Ecross-System-4.1.docx
+++ b/Ecross-System-4.1.docx
@@ -2,8 +2,6 @@
 <file path=word/document.xml><?xml version="1.0" encoding="utf-8"?>
 <w:document xmlns:wpc="http://schemas.microsoft.com/office/word/2010/wordprocessingCanvas" xmlns:mc="http://schemas.openxmlformats.org/markup-compatibility/2006" xmlns:o="urn:schemas-microsoft-com:office:office" xmlns:r="http://schemas.openxmlformats.org/officeDocument/2006/relationships" xmlns:m="http://schemas.openxmlformats.org/officeDocument/2006/math" xmlns:v="urn:schemas-microsoft-com:vml" xmlns:wp14="http://schemas.microsoft.com/office/word/2010/wordprocessingDrawing" xmlns:wp="http://schemas.openxmlformats.org/drawingml/2006/wordprocessingDrawing" xmlns:w10="urn:schemas-microsoft-com:office:word" xmlns:w="http://schemas.openxmlformats.org/wordprocessingml/2006/main" xmlns:w14="http://schemas.microsoft.com/office/word/2010/wordml" xmlns:wpg="http://schemas.microsoft.com/office/word/2010/wordprocessingGroup" xmlns:wpi="http://schemas.microsoft.com/office/word/2010/wordprocessingInk" xmlns:wne="http://schemas.microsoft.com/office/word/2006/wordml" xmlns:wps="http://schemas.microsoft.com/office/word/2010/wordprocessingShape" mc:Ignorable="w14 wp14">
   <w:body>
-    <w:bookmarkStart w:id="0" w:name="_GoBack" w:displacedByCustomXml="next"/>
-    <w:bookmarkEnd w:id="0" w:displacedByCustomXml="next"/>
     <w:sdt>
       <w:sdtPr>
         <w:rPr>
@@ -2606,7 +2604,7 @@
           <w:numId w:val="11"/>
         </w:numPr>
       </w:pPr>
-      <w:bookmarkStart w:id="1" w:name="_Toc319138229"/>
+      <w:bookmarkStart w:id="0" w:name="_Toc319138229"/>
       <w:r>
         <w:rPr>
           <w:rFonts w:hint="eastAsia"/>
@@ -2614,7 +2612,7 @@
         <w:lastRenderedPageBreak/>
         <w:t>引言</w:t>
       </w:r>
-      <w:bookmarkEnd w:id="1"/>
+      <w:bookmarkEnd w:id="0"/>
     </w:p>
     <w:p>
       <w:pPr>
@@ -2624,14 +2622,14 @@
           <w:numId w:val="13"/>
         </w:numPr>
       </w:pPr>
-      <w:bookmarkStart w:id="2" w:name="_Toc319138230"/>
+      <w:bookmarkStart w:id="1" w:name="_Toc319138230"/>
       <w:r>
         <w:rPr>
           <w:rFonts w:hint="eastAsia"/>
         </w:rPr>
         <w:t>目的</w:t>
       </w:r>
-      <w:bookmarkEnd w:id="2"/>
+      <w:bookmarkEnd w:id="1"/>
     </w:p>
     <w:p>
       <w:r>
@@ -2661,14 +2659,14 @@
           <w:numId w:val="9"/>
         </w:numPr>
       </w:pPr>
-      <w:bookmarkStart w:id="3" w:name="_Toc319138231"/>
+      <w:bookmarkStart w:id="2" w:name="_Toc319138231"/>
       <w:r>
         <w:rPr>
           <w:rFonts w:hint="eastAsia"/>
         </w:rPr>
         <w:t>範圍</w:t>
       </w:r>
-      <w:bookmarkEnd w:id="3"/>
+      <w:bookmarkEnd w:id="2"/>
     </w:p>
     <w:p>
       <w:r>
@@ -2770,7 +2768,7 @@
           <w:numId w:val="9"/>
         </w:numPr>
       </w:pPr>
-      <w:bookmarkStart w:id="4" w:name="_Toc319138232"/>
+      <w:bookmarkStart w:id="3" w:name="_Toc319138232"/>
       <w:r>
         <w:rPr>
           <w:rFonts w:hint="eastAsia"/>
@@ -2778,7 +2776,7 @@
         <w:lastRenderedPageBreak/>
         <w:t>架設環境</w:t>
       </w:r>
-      <w:bookmarkEnd w:id="4"/>
+      <w:bookmarkEnd w:id="3"/>
     </w:p>
     <w:p>
       <w:pPr>
@@ -2788,14 +2786,14 @@
           <w:numId w:val="9"/>
         </w:numPr>
       </w:pPr>
-      <w:bookmarkStart w:id="5" w:name="_Toc319138233"/>
+      <w:bookmarkStart w:id="4" w:name="_Toc319138233"/>
       <w:r>
         <w:rPr>
           <w:rFonts w:hint="eastAsia"/>
         </w:rPr>
         <w:t>伺服器</w:t>
       </w:r>
-      <w:bookmarkEnd w:id="5"/>
+      <w:bookmarkEnd w:id="4"/>
     </w:p>
     <w:p>
       <w:r>
@@ -2941,14 +2939,14 @@
           <w:numId w:val="9"/>
         </w:numPr>
       </w:pPr>
-      <w:bookmarkStart w:id="6" w:name="_Toc319138234"/>
+      <w:bookmarkStart w:id="5" w:name="_Toc319138234"/>
       <w:r>
         <w:rPr>
           <w:rFonts w:hint="eastAsia"/>
         </w:rPr>
         <w:t>PHP Engine</w:t>
       </w:r>
-      <w:bookmarkEnd w:id="6"/>
+      <w:bookmarkEnd w:id="5"/>
     </w:p>
     <w:p>
       <w:r>
@@ -3085,14 +3083,14 @@
           <w:numId w:val="9"/>
         </w:numPr>
       </w:pPr>
-      <w:bookmarkStart w:id="7" w:name="_Toc319138235"/>
+      <w:bookmarkStart w:id="6" w:name="_Toc319138235"/>
       <w:r>
         <w:rPr>
           <w:rFonts w:hint="eastAsia"/>
         </w:rPr>
         <w:t>資料庫系統</w:t>
       </w:r>
-      <w:bookmarkEnd w:id="7"/>
+      <w:bookmarkEnd w:id="6"/>
     </w:p>
     <w:p>
       <w:r>
@@ -3470,14 +3468,14 @@
           <w:numId w:val="9"/>
         </w:numPr>
       </w:pPr>
-      <w:bookmarkStart w:id="8" w:name="_Toc319138236"/>
+      <w:bookmarkStart w:id="7" w:name="_Toc319138236"/>
       <w:r>
         <w:rPr>
           <w:rFonts w:hint="eastAsia"/>
         </w:rPr>
         <w:t>資料庫管理軟體</w:t>
       </w:r>
-      <w:bookmarkEnd w:id="8"/>
+      <w:bookmarkEnd w:id="7"/>
     </w:p>
     <w:p>
       <w:proofErr w:type="spellStart"/>
@@ -3505,14 +3503,14 @@
           <w:numId w:val="9"/>
         </w:numPr>
       </w:pPr>
-      <w:bookmarkStart w:id="9" w:name="_Toc319138237"/>
+      <w:bookmarkStart w:id="8" w:name="_Toc319138237"/>
       <w:r>
         <w:rPr>
           <w:rFonts w:hint="eastAsia"/>
         </w:rPr>
         <w:t>XOOPS</w:t>
       </w:r>
-      <w:bookmarkEnd w:id="9"/>
+      <w:bookmarkEnd w:id="8"/>
     </w:p>
     <w:p>
       <w:proofErr w:type="spellStart"/>
@@ -3574,14 +3572,14 @@
           <w:numId w:val="9"/>
         </w:numPr>
       </w:pPr>
-      <w:bookmarkStart w:id="10" w:name="_Toc319138238"/>
+      <w:bookmarkStart w:id="9" w:name="_Toc319138238"/>
       <w:r>
         <w:rPr>
           <w:rFonts w:hint="eastAsia"/>
         </w:rPr>
         <w:t>Python</w:t>
       </w:r>
-      <w:bookmarkEnd w:id="10"/>
+      <w:bookmarkEnd w:id="9"/>
     </w:p>
     <w:p>
       <w:r>
@@ -3611,7 +3609,7 @@
           <w:numId w:val="9"/>
         </w:numPr>
       </w:pPr>
-      <w:bookmarkStart w:id="11" w:name="_Toc319138239"/>
+      <w:bookmarkStart w:id="10" w:name="_Toc319138239"/>
       <w:r>
         <w:rPr>
           <w:rFonts w:hint="eastAsia"/>
@@ -3619,7 +3617,7 @@
         <w:lastRenderedPageBreak/>
         <w:t>安裝新人名單模組</w:t>
       </w:r>
-      <w:bookmarkEnd w:id="11"/>
+      <w:bookmarkEnd w:id="10"/>
     </w:p>
     <w:p>
       <w:pPr>
@@ -3629,7 +3627,7 @@
           <w:numId w:val="9"/>
         </w:numPr>
       </w:pPr>
-      <w:bookmarkStart w:id="12" w:name="_Toc319138240"/>
+      <w:bookmarkStart w:id="11" w:name="_Toc319138240"/>
       <w:r>
         <w:rPr>
           <w:rFonts w:hint="eastAsia"/>
@@ -3642,7 +3640,7 @@
         </w:rPr>
         <w:t>後台安裝</w:t>
       </w:r>
-      <w:bookmarkEnd w:id="12"/>
+      <w:bookmarkEnd w:id="11"/>
     </w:p>
     <w:p>
       <w:r>
@@ -3668,14 +3666,14 @@
           <w:numId w:val="9"/>
         </w:numPr>
       </w:pPr>
-      <w:bookmarkStart w:id="13" w:name="_Toc319138241"/>
+      <w:bookmarkStart w:id="12" w:name="_Toc319138241"/>
       <w:r>
         <w:rPr>
           <w:rFonts w:hint="eastAsia"/>
         </w:rPr>
         <w:t>移動最新資料</w:t>
       </w:r>
-      <w:bookmarkEnd w:id="13"/>
+      <w:bookmarkEnd w:id="12"/>
     </w:p>
     <w:p>
       <w:r>
@@ -3771,14 +3769,14 @@
           <w:numId w:val="9"/>
         </w:numPr>
       </w:pPr>
-      <w:bookmarkStart w:id="14" w:name="_Toc319138242"/>
+      <w:bookmarkStart w:id="13" w:name="_Toc319138242"/>
       <w:r>
         <w:rPr>
           <w:rFonts w:hint="eastAsia"/>
         </w:rPr>
         <w:t>檢查並更新匯入的新人資料</w:t>
       </w:r>
-      <w:bookmarkEnd w:id="14"/>
+      <w:bookmarkEnd w:id="13"/>
     </w:p>
     <w:p>
       <w:pPr>
@@ -3788,14 +3786,14 @@
           <w:numId w:val="9"/>
         </w:numPr>
       </w:pPr>
-      <w:bookmarkStart w:id="15" w:name="_Toc319138243"/>
+      <w:bookmarkStart w:id="14" w:name="_Toc319138243"/>
       <w:r>
         <w:rPr>
           <w:rFonts w:hint="eastAsia"/>
         </w:rPr>
         <w:t>檢查是否有未被通知的新人</w:t>
       </w:r>
-      <w:bookmarkEnd w:id="15"/>
+      <w:bookmarkEnd w:id="14"/>
     </w:p>
     <w:p>
       <w:r>
@@ -3892,7 +3890,7 @@
           <w:numId w:val="9"/>
         </w:numPr>
       </w:pPr>
-      <w:bookmarkStart w:id="16" w:name="_Toc319138244"/>
+      <w:bookmarkStart w:id="15" w:name="_Toc319138244"/>
       <w:r>
         <w:rPr>
           <w:rFonts w:hint="eastAsia"/>
@@ -3935,7 +3933,7 @@
         </w:rPr>
         <w:t>NULL</w:t>
       </w:r>
-      <w:bookmarkEnd w:id="16"/>
+      <w:bookmarkEnd w:id="15"/>
     </w:p>
     <w:p>
       <w:r>
@@ -4059,6 +4057,11 @@
       </w:r>
     </w:p>
     <w:p>
+      <w:pPr>
+        <w:rPr>
+          <w:rFonts w:hint="eastAsia"/>
+        </w:rPr>
+      </w:pPr>
       <w:r>
         <w:t xml:space="preserve">WHERE </w:t>
       </w:r>
@@ -4078,6 +4081,320 @@
       <w:r>
         <w:t>=0</w:t>
       </w:r>
+    </w:p>
+    <w:p>
+      <w:pPr>
+        <w:pStyle w:val="3"/>
+        <w:numPr>
+          <w:ilvl w:val="2"/>
+          <w:numId w:val="9"/>
+        </w:numPr>
+        <w:rPr>
+          <w:rFonts w:hint="eastAsia"/>
+        </w:rPr>
+      </w:pPr>
+      <w:r>
+        <w:rPr>
+          <w:rFonts w:hint="eastAsia"/>
+        </w:rPr>
+        <w:t>建立</w:t>
+      </w:r>
+      <w:r>
+        <w:rPr>
+          <w:rFonts w:hint="eastAsia"/>
+        </w:rPr>
+        <w:t>log</w:t>
+      </w:r>
+    </w:p>
+    <w:p>
+      <w:pPr>
+        <w:rPr>
+          <w:rFonts w:hint="eastAsia"/>
+        </w:rPr>
+      </w:pPr>
+      <w:r>
+        <w:rPr>
+          <w:rFonts w:hint="eastAsia"/>
+        </w:rPr>
+        <w:t>預設</w:t>
+      </w:r>
+      <w:proofErr w:type="spellStart"/>
+      <w:r>
+        <w:rPr>
+          <w:rFonts w:hint="eastAsia"/>
+        </w:rPr>
+        <w:t>httpd</w:t>
+      </w:r>
+      <w:proofErr w:type="spellEnd"/>
+      <w:r>
+        <w:rPr>
+          <w:rFonts w:hint="eastAsia"/>
+        </w:rPr>
+        <w:t xml:space="preserve"> process</w:t>
+      </w:r>
+      <w:r>
+        <w:rPr>
+          <w:rFonts w:hint="eastAsia"/>
+        </w:rPr>
+        <w:t>使用者是</w:t>
+      </w:r>
+      <w:r>
+        <w:rPr>
+          <w:rFonts w:hint="eastAsia"/>
+        </w:rPr>
+        <w:t>apache</w:t>
+      </w:r>
+      <w:r>
+        <w:rPr>
+          <w:rFonts w:hint="eastAsia"/>
+        </w:rPr>
+        <w:t>，要特別為這個使用者開目錄</w:t>
+      </w:r>
+    </w:p>
+    <w:p>
+      <w:pPr>
+        <w:pStyle w:val="a7"/>
+        <w:numPr>
+          <w:ilvl w:val="0"/>
+          <w:numId w:val="18"/>
+        </w:numPr>
+        <w:ind w:leftChars="0"/>
+        <w:rPr>
+          <w:rFonts w:hint="eastAsia"/>
+        </w:rPr>
+      </w:pPr>
+      <w:proofErr w:type="spellStart"/>
+      <w:r>
+        <w:rPr>
+          <w:rFonts w:hint="eastAsia"/>
+        </w:rPr>
+        <w:t>mkdir</w:t>
+      </w:r>
+      <w:proofErr w:type="spellEnd"/>
+      <w:r>
+        <w:rPr>
+          <w:rFonts w:hint="eastAsia"/>
+        </w:rPr>
+        <w:t xml:space="preserve"> /</w:t>
+      </w:r>
+      <w:proofErr w:type="spellStart"/>
+      <w:r>
+        <w:rPr>
+          <w:rFonts w:hint="eastAsia"/>
+        </w:rPr>
+        <w:t>var</w:t>
+      </w:r>
+      <w:proofErr w:type="spellEnd"/>
+      <w:r>
+        <w:rPr>
+          <w:rFonts w:hint="eastAsia"/>
+        </w:rPr>
+        <w:t>/log/</w:t>
+      </w:r>
+      <w:proofErr w:type="spellStart"/>
+      <w:r>
+        <w:rPr>
+          <w:rFonts w:hint="eastAsia"/>
+        </w:rPr>
+        <w:t>php</w:t>
+      </w:r>
+      <w:proofErr w:type="spellEnd"/>
+    </w:p>
+    <w:p>
+      <w:pPr>
+        <w:pStyle w:val="a7"/>
+        <w:numPr>
+          <w:ilvl w:val="0"/>
+          <w:numId w:val="18"/>
+        </w:numPr>
+        <w:ind w:leftChars="0"/>
+        <w:rPr>
+          <w:rFonts w:hint="eastAsia"/>
+        </w:rPr>
+      </w:pPr>
+      <w:proofErr w:type="spellStart"/>
+      <w:r>
+        <w:rPr>
+          <w:rFonts w:hint="eastAsia"/>
+        </w:rPr>
+        <w:t>chown</w:t>
+      </w:r>
+      <w:proofErr w:type="spellEnd"/>
+      <w:r>
+        <w:rPr>
+          <w:rFonts w:hint="eastAsia"/>
+        </w:rPr>
+        <w:t xml:space="preserve"> </w:t>
+      </w:r>
+      <w:r>
+        <w:t>–</w:t>
+      </w:r>
+      <w:r>
+        <w:rPr>
+          <w:rFonts w:hint="eastAsia"/>
+        </w:rPr>
+        <w:t>R apache /</w:t>
+      </w:r>
+      <w:proofErr w:type="spellStart"/>
+      <w:r>
+        <w:rPr>
+          <w:rFonts w:hint="eastAsia"/>
+        </w:rPr>
+        <w:t>var</w:t>
+      </w:r>
+      <w:proofErr w:type="spellEnd"/>
+      <w:r>
+        <w:rPr>
+          <w:rFonts w:hint="eastAsia"/>
+        </w:rPr>
+        <w:t>/log/</w:t>
+      </w:r>
+      <w:proofErr w:type="spellStart"/>
+      <w:r>
+        <w:rPr>
+          <w:rFonts w:hint="eastAsia"/>
+        </w:rPr>
+        <w:t>php</w:t>
+      </w:r>
+      <w:proofErr w:type="spellEnd"/>
+    </w:p>
+    <w:p>
+      <w:pPr>
+        <w:rPr>
+          <w:rFonts w:hint="eastAsia"/>
+        </w:rPr>
+      </w:pPr>
+      <w:r>
+        <w:rPr>
+          <w:rFonts w:hint="eastAsia"/>
+        </w:rPr>
+        <w:t>進</w:t>
+      </w:r>
+      <w:proofErr w:type="spellStart"/>
+      <w:r>
+        <w:rPr>
+          <w:rFonts w:hint="eastAsia"/>
+        </w:rPr>
+        <w:t>phpMyAdmin</w:t>
+      </w:r>
+      <w:proofErr w:type="spellEnd"/>
+      <w:r>
+        <w:rPr>
+          <w:rFonts w:hint="eastAsia"/>
+        </w:rPr>
+        <w:t>，把</w:t>
+      </w:r>
+      <w:proofErr w:type="spellStart"/>
+      <w:r>
+        <w:rPr>
+          <w:rFonts w:hint="eastAsia"/>
+        </w:rPr>
+        <w:t>torch_system_variable</w:t>
+      </w:r>
+      <w:proofErr w:type="spellEnd"/>
+      <w:r>
+        <w:rPr>
+          <w:rFonts w:hint="eastAsia"/>
+        </w:rPr>
+        <w:t>的</w:t>
+      </w:r>
+      <w:proofErr w:type="spellStart"/>
+      <w:r>
+        <w:rPr>
+          <w:rFonts w:hint="eastAsia"/>
+        </w:rPr>
+        <w:t>logFilePath</w:t>
+      </w:r>
+      <w:proofErr w:type="spellEnd"/>
+      <w:r>
+        <w:rPr>
+          <w:rFonts w:hint="eastAsia"/>
+        </w:rPr>
+        <w:t>設定為</w:t>
+      </w:r>
+      <w:r>
+        <w:rPr>
+          <w:rFonts w:hint="eastAsia"/>
+        </w:rPr>
+        <w:t>/</w:t>
+      </w:r>
+      <w:proofErr w:type="spellStart"/>
+      <w:r>
+        <w:rPr>
+          <w:rFonts w:hint="eastAsia"/>
+        </w:rPr>
+        <w:t>var</w:t>
+      </w:r>
+      <w:proofErr w:type="spellEnd"/>
+      <w:r>
+        <w:rPr>
+          <w:rFonts w:hint="eastAsia"/>
+        </w:rPr>
+        <w:t>/log/</w:t>
+      </w:r>
+      <w:proofErr w:type="spellStart"/>
+      <w:r>
+        <w:rPr>
+          <w:rFonts w:hint="eastAsia"/>
+        </w:rPr>
+        <w:t>php</w:t>
+      </w:r>
+      <w:proofErr w:type="spellEnd"/>
+    </w:p>
+    <w:p>
+      <w:pPr>
+        <w:rPr>
+          <w:rFonts w:hint="eastAsia"/>
+        </w:rPr>
+      </w:pPr>
+    </w:p>
+    <w:p>
+      <w:r>
+        <w:rPr>
+          <w:rFonts w:hint="eastAsia"/>
+        </w:rPr>
+        <w:t>PS</w:t>
+      </w:r>
+      <w:r>
+        <w:rPr>
+          <w:rFonts w:hint="eastAsia"/>
+        </w:rPr>
+        <w:t>：</w:t>
+      </w:r>
+      <w:r>
+        <w:rPr>
+          <w:rFonts w:hint="eastAsia"/>
+        </w:rPr>
+        <w:t>新人名單有上傳圖片功能，</w:t>
+      </w:r>
+      <w:proofErr w:type="spellStart"/>
+      <w:r>
+        <w:rPr>
+          <w:rFonts w:hint="eastAsia"/>
+        </w:rPr>
+        <w:t>torch_newmember</w:t>
+      </w:r>
+      <w:proofErr w:type="spellEnd"/>
+      <w:r>
+        <w:rPr>
+          <w:rFonts w:hint="eastAsia"/>
+        </w:rPr>
+        <w:t>/images/member</w:t>
+      </w:r>
+      <w:r>
+        <w:rPr>
+          <w:rFonts w:hint="eastAsia"/>
+        </w:rPr>
+        <w:t>也要這樣處理</w:t>
+      </w:r>
+      <w:r>
+        <w:rPr>
+          <w:rFonts w:hint="eastAsia"/>
+        </w:rPr>
+        <w:t>權限問題</w:t>
+      </w:r>
+      <w:bookmarkStart w:id="16" w:name="_GoBack"/>
+      <w:bookmarkEnd w:id="16"/>
     </w:p>
     <w:p>
       <w:pPr>
@@ -5592,27 +5909,14 @@
       </w:rPr>
       <w:t>火把</w:t>
     </w:r>
-    <w:r>
-      <w:fldChar w:fldCharType="begin"/>
-    </w:r>
-    <w:r>
-      <w:instrText xml:space="preserve"> FILENAME  </w:instrText>
-    </w:r>
-    <w:r>
-      <w:fldChar w:fldCharType="separate"/>
-    </w:r>
-    <w:r>
-      <w:rPr>
-        <w:noProof/>
-      </w:rPr>
-      <w:t>Ecross-System-4.1.docx</w:t>
-    </w:r>
-    <w:r>
-      <w:rPr>
-        <w:noProof/>
-      </w:rPr>
-      <w:fldChar w:fldCharType="end"/>
-    </w:r>
+    <w:fldSimple w:instr=" FILENAME  ">
+      <w:r>
+        <w:rPr>
+          <w:noProof/>
+        </w:rPr>
+        <w:t>Ecross-System-4.1.docx</w:t>
+      </w:r>
+    </w:fldSimple>
     <w:r>
       <w:rPr>
         <w:rFonts w:hint="eastAsia"/>
@@ -5647,7 +5951,7 @@
       <w:rPr>
         <w:noProof/>
       </w:rPr>
-      <w:t>1</w:t>
+      <w:t>5</w:t>
     </w:r>
     <w:r>
       <w:fldChar w:fldCharType="end"/>
@@ -5658,11 +5962,21 @@
       </w:rPr>
       <w:t>/</w:t>
     </w:r>
-    <w:fldSimple w:instr=" DOCPROPERTY  Pages  \* MERGEFORMAT ">
-      <w:r>
-        <w:t>9</w:t>
-      </w:r>
-    </w:fldSimple>
+    <w:r>
+      <w:fldChar w:fldCharType="begin"/>
+    </w:r>
+    <w:r>
+      <w:instrText xml:space="preserve"> DOCPROPERTY  Pages  \* MERGEFORMAT </w:instrText>
+    </w:r>
+    <w:r>
+      <w:fldChar w:fldCharType="separate"/>
+    </w:r>
+    <w:r>
+      <w:t>9</w:t>
+    </w:r>
+    <w:r>
+      <w:fldChar w:fldCharType="end"/>
+    </w:r>
     <w:r>
       <w:rPr>
         <w:rFonts w:hint="eastAsia"/>
@@ -6237,6 +6551,118 @@
     </w:lvl>
   </w:abstractNum>
   <w:abstractNum w:abstractNumId="6">
+    <w:nsid w:val="2F243EB2"/>
+    <w:multiLevelType w:val="hybridMultilevel"/>
+    <w:tmpl w:val="3D12314C"/>
+    <w:lvl w:ilvl="0" w:tplc="B12C59EC">
+      <w:numFmt w:val="bullet"/>
+      <w:lvlText w:val=""/>
+      <w:lvlJc w:val="left"/>
+      <w:pPr>
+        <w:ind w:left="360" w:hanging="360"/>
+      </w:pPr>
+      <w:rPr>
+        <w:rFonts w:ascii="Wingdings" w:eastAsiaTheme="minorEastAsia" w:hAnsi="Wingdings" w:cstheme="minorBidi" w:hint="default"/>
+      </w:rPr>
+    </w:lvl>
+    <w:lvl w:ilvl="1" w:tplc="04090003" w:tentative="1">
+      <w:start w:val="1"/>
+      <w:numFmt w:val="bullet"/>
+      <w:lvlText w:val=""/>
+      <w:lvlJc w:val="left"/>
+      <w:pPr>
+        <w:ind w:left="960" w:hanging="480"/>
+      </w:pPr>
+      <w:rPr>
+        <w:rFonts w:ascii="Wingdings" w:hAnsi="Wingdings" w:hint="default"/>
+      </w:rPr>
+    </w:lvl>
+    <w:lvl w:ilvl="2" w:tplc="04090005" w:tentative="1">
+      <w:start w:val="1"/>
+      <w:numFmt w:val="bullet"/>
+      <w:lvlText w:val=""/>
+      <w:lvlJc w:val="left"/>
+      <w:pPr>
+        <w:ind w:left="1440" w:hanging="480"/>
+      </w:pPr>
+      <w:rPr>
+        <w:rFonts w:ascii="Wingdings" w:hAnsi="Wingdings" w:hint="default"/>
+      </w:rPr>
+    </w:lvl>
+    <w:lvl w:ilvl="3" w:tplc="04090001" w:tentative="1">
+      <w:start w:val="1"/>
+      <w:numFmt w:val="bullet"/>
+      <w:lvlText w:val=""/>
+      <w:lvlJc w:val="left"/>
+      <w:pPr>
+        <w:ind w:left="1920" w:hanging="480"/>
+      </w:pPr>
+      <w:rPr>
+        <w:rFonts w:ascii="Wingdings" w:hAnsi="Wingdings" w:hint="default"/>
+      </w:rPr>
+    </w:lvl>
+    <w:lvl w:ilvl="4" w:tplc="04090003" w:tentative="1">
+      <w:start w:val="1"/>
+      <w:numFmt w:val="bullet"/>
+      <w:lvlText w:val=""/>
+      <w:lvlJc w:val="left"/>
+      <w:pPr>
+        <w:ind w:left="2400" w:hanging="480"/>
+      </w:pPr>
+      <w:rPr>
+        <w:rFonts w:ascii="Wingdings" w:hAnsi="Wingdings" w:hint="default"/>
+      </w:rPr>
+    </w:lvl>
+    <w:lvl w:ilvl="5" w:tplc="04090005" w:tentative="1">
+      <w:start w:val="1"/>
+      <w:numFmt w:val="bullet"/>
+      <w:lvlText w:val=""/>
+      <w:lvlJc w:val="left"/>
+      <w:pPr>
+        <w:ind w:left="2880" w:hanging="480"/>
+      </w:pPr>
+      <w:rPr>
+        <w:rFonts w:ascii="Wingdings" w:hAnsi="Wingdings" w:hint="default"/>
+      </w:rPr>
+    </w:lvl>
+    <w:lvl w:ilvl="6" w:tplc="04090001" w:tentative="1">
+      <w:start w:val="1"/>
+      <w:numFmt w:val="bullet"/>
+      <w:lvlText w:val=""/>
+      <w:lvlJc w:val="left"/>
+      <w:pPr>
+        <w:ind w:left="3360" w:hanging="480"/>
+      </w:pPr>
+      <w:rPr>
+        <w:rFonts w:ascii="Wingdings" w:hAnsi="Wingdings" w:hint="default"/>
+      </w:rPr>
+    </w:lvl>
+    <w:lvl w:ilvl="7" w:tplc="04090003" w:tentative="1">
+      <w:start w:val="1"/>
+      <w:numFmt w:val="bullet"/>
+      <w:lvlText w:val=""/>
+      <w:lvlJc w:val="left"/>
+      <w:pPr>
+        <w:ind w:left="3840" w:hanging="480"/>
+      </w:pPr>
+      <w:rPr>
+        <w:rFonts w:ascii="Wingdings" w:hAnsi="Wingdings" w:hint="default"/>
+      </w:rPr>
+    </w:lvl>
+    <w:lvl w:ilvl="8" w:tplc="04090005" w:tentative="1">
+      <w:start w:val="1"/>
+      <w:numFmt w:val="bullet"/>
+      <w:lvlText w:val=""/>
+      <w:lvlJc w:val="left"/>
+      <w:pPr>
+        <w:ind w:left="4320" w:hanging="480"/>
+      </w:pPr>
+      <w:rPr>
+        <w:rFonts w:ascii="Wingdings" w:hAnsi="Wingdings" w:hint="default"/>
+      </w:rPr>
+    </w:lvl>
+  </w:abstractNum>
+  <w:abstractNum w:abstractNumId="7">
     <w:nsid w:val="3A7E2230"/>
     <w:multiLevelType w:val="multilevel"/>
     <w:tmpl w:val="0409001F"/>
@@ -6322,7 +6748,7 @@
       </w:pPr>
     </w:lvl>
   </w:abstractNum>
-  <w:abstractNum w:abstractNumId="7">
+  <w:abstractNum w:abstractNumId="8">
     <w:nsid w:val="3EEF2A6B"/>
     <w:multiLevelType w:val="hybridMultilevel"/>
     <w:tmpl w:val="027819DC"/>
@@ -6408,7 +6834,7 @@
       </w:pPr>
     </w:lvl>
   </w:abstractNum>
-  <w:abstractNum w:abstractNumId="8">
+  <w:abstractNum w:abstractNumId="9">
     <w:nsid w:val="3F585F30"/>
     <w:multiLevelType w:val="multilevel"/>
     <w:tmpl w:val="0409001F"/>
@@ -6494,7 +6920,7 @@
       </w:pPr>
     </w:lvl>
   </w:abstractNum>
-  <w:abstractNum w:abstractNumId="9">
+  <w:abstractNum w:abstractNumId="10">
     <w:nsid w:val="55E03574"/>
     <w:multiLevelType w:val="multilevel"/>
     <w:tmpl w:val="0409001F"/>
@@ -6580,7 +7006,7 @@
       </w:pPr>
     </w:lvl>
   </w:abstractNum>
-  <w:abstractNum w:abstractNumId="10">
+  <w:abstractNum w:abstractNumId="11">
     <w:nsid w:val="56320E95"/>
     <w:multiLevelType w:val="multilevel"/>
     <w:tmpl w:val="0409001D"/>
@@ -6666,7 +7092,7 @@
       </w:pPr>
     </w:lvl>
   </w:abstractNum>
-  <w:abstractNum w:abstractNumId="11">
+  <w:abstractNum w:abstractNumId="12">
     <w:nsid w:val="5A497560"/>
     <w:multiLevelType w:val="multilevel"/>
     <w:tmpl w:val="0409001F"/>
@@ -6752,7 +7178,7 @@
       </w:pPr>
     </w:lvl>
   </w:abstractNum>
-  <w:abstractNum w:abstractNumId="12">
+  <w:abstractNum w:abstractNumId="13">
     <w:nsid w:val="5EA52AF5"/>
     <w:multiLevelType w:val="hybridMultilevel"/>
     <w:tmpl w:val="84320B98"/>
@@ -6865,7 +7291,7 @@
       </w:rPr>
     </w:lvl>
   </w:abstractNum>
-  <w:abstractNum w:abstractNumId="13">
+  <w:abstractNum w:abstractNumId="14">
     <w:nsid w:val="5F575F7F"/>
     <w:multiLevelType w:val="hybridMultilevel"/>
     <w:tmpl w:val="BB961348"/>
@@ -6951,7 +7377,7 @@
       </w:pPr>
     </w:lvl>
   </w:abstractNum>
-  <w:abstractNum w:abstractNumId="14">
+  <w:abstractNum w:abstractNumId="15">
     <w:nsid w:val="6E975ACC"/>
     <w:multiLevelType w:val="multilevel"/>
     <w:tmpl w:val="0409001D"/>
@@ -7037,7 +7463,7 @@
       </w:pPr>
     </w:lvl>
   </w:abstractNum>
-  <w:abstractNum w:abstractNumId="15">
+  <w:abstractNum w:abstractNumId="16">
     <w:nsid w:val="74DC62B5"/>
     <w:multiLevelType w:val="multilevel"/>
     <w:tmpl w:val="0409001D"/>
@@ -7123,7 +7549,7 @@
       </w:pPr>
     </w:lvl>
   </w:abstractNum>
-  <w:abstractNum w:abstractNumId="16">
+  <w:abstractNum w:abstractNumId="17">
     <w:nsid w:val="756163DE"/>
     <w:multiLevelType w:val="multilevel"/>
     <w:tmpl w:val="0409001D"/>
@@ -7213,31 +7639,31 @@
     <w:abstractNumId w:val="1"/>
   </w:num>
   <w:num w:numId="2">
-    <w:abstractNumId w:val="14"/>
+    <w:abstractNumId w:val="15"/>
   </w:num>
   <w:num w:numId="3">
     <w:abstractNumId w:val="5"/>
   </w:num>
   <w:num w:numId="4">
-    <w:abstractNumId w:val="10"/>
+    <w:abstractNumId w:val="11"/>
   </w:num>
   <w:num w:numId="5">
-    <w:abstractNumId w:val="12"/>
+    <w:abstractNumId w:val="13"/>
   </w:num>
   <w:num w:numId="6">
-    <w:abstractNumId w:val="15"/>
+    <w:abstractNumId w:val="16"/>
   </w:num>
   <w:num w:numId="7">
     <w:abstractNumId w:val="4"/>
   </w:num>
   <w:num w:numId="8">
-    <w:abstractNumId w:val="16"/>
+    <w:abstractNumId w:val="17"/>
   </w:num>
   <w:num w:numId="9">
-    <w:abstractNumId w:val="11"/>
+    <w:abstractNumId w:val="12"/>
   </w:num>
   <w:num w:numId="10">
-    <w:abstractNumId w:val="6"/>
+    <w:abstractNumId w:val="7"/>
   </w:num>
   <w:num w:numId="11">
     <w:abstractNumId w:val="2"/>
@@ -7246,19 +7672,22 @@
     <w:abstractNumId w:val="0"/>
   </w:num>
   <w:num w:numId="13">
-    <w:abstractNumId w:val="9"/>
+    <w:abstractNumId w:val="10"/>
   </w:num>
   <w:num w:numId="14">
     <w:abstractNumId w:val="3"/>
   </w:num>
   <w:num w:numId="15">
+    <w:abstractNumId w:val="9"/>
+  </w:num>
+  <w:num w:numId="16">
+    <w:abstractNumId w:val="14"/>
+  </w:num>
+  <w:num w:numId="17">
     <w:abstractNumId w:val="8"/>
   </w:num>
-  <w:num w:numId="16">
-    <w:abstractNumId w:val="13"/>
-  </w:num>
-  <w:num w:numId="17">
-    <w:abstractNumId w:val="7"/>
+  <w:num w:numId="18">
+    <w:abstractNumId w:val="6"/>
   </w:num>
 </w:numbering>
 </file>
@@ -8712,7 +9141,7 @@
 </file>
 
 <file path=customXml/itemProps2.xml><?xml version="1.0" encoding="utf-8"?>
-<ds:datastoreItem xmlns:ds="http://schemas.openxmlformats.org/officeDocument/2006/customXml" ds:itemID="{06604D71-52B9-4AFB-9A90-4DD6A6B02745}">
+<ds:datastoreItem xmlns:ds="http://schemas.openxmlformats.org/officeDocument/2006/customXml" ds:itemID="{3E0B3AC5-073A-45CA-9621-18ED8B7C24EA}">
   <ds:schemaRefs>
     <ds:schemaRef ds:uri="http://schemas.openxmlformats.org/officeDocument/2006/bibliography"/>
   </ds:schemaRefs>

</xml_diff>